<commit_message>
Draft report index update
</commit_message>
<xml_diff>
--- a/01 Hw1.2/Draft_report.docx
+++ b/01 Hw1.2/Draft_report.docx
@@ -3,18 +3,50 @@
 <w:document xmlns:wpc="http://schemas.microsoft.com/office/word/2010/wordprocessingCanvas" xmlns:cx="http://schemas.microsoft.com/office/drawing/2014/chartex" xmlns:cx1="http://schemas.microsoft.com/office/drawing/2015/9/8/chartex" xmlns:cx2="http://schemas.microsoft.com/office/drawing/2015/10/21/chartex" xmlns:cx3="http://schemas.microsoft.com/office/drawing/2016/5/9/chartex" xmlns:cx4="http://schemas.microsoft.com/office/drawing/2016/5/10/chartex" xmlns:cx5="http://schemas.microsoft.com/office/drawing/2016/5/11/chartex" xmlns:cx6="http://schemas.microsoft.com/office/drawing/2016/5/12/chartex" xmlns:cx7="http://schemas.microsoft.com/office/drawing/2016/5/13/chartex" xmlns:cx8="http://schemas.microsoft.com/office/drawing/2016/5/14/chartex" xmlns:mc="http://schemas.openxmlformats.org/markup-compatibility/2006" xmlns:aink="http://schemas.microsoft.com/office/drawing/2016/ink" xmlns:am3d="http://schemas.microsoft.com/office/drawing/2017/model3d" xmlns:o="urn:schemas-microsoft-com:office:office" xmlns:r="http://schemas.openxmlformats.org/officeDocument/2006/relationships" xmlns:m="http://schemas.openxmlformats.org/officeDocument/2006/math" xmlns:v="urn:schemas-microsoft-com:vml" xmlns:wp14="http://schemas.microsoft.com/office/word/2010/wordprocessingDrawing" xmlns:wp="http://schemas.openxmlformats.org/drawingml/2006/wordprocessingDrawing" xmlns:w10="urn:schemas-microsoft-com:office:word" xmlns:w="http://schemas.openxmlformats.org/wordprocessingml/2006/main" xmlns:w14="http://schemas.microsoft.com/office/word/2010/wordml" xmlns:w15="http://schemas.microsoft.com/office/word/2012/wordml" xmlns:w16cid="http://schemas.microsoft.com/office/word/2016/wordml/cid" xmlns:w16se="http://schemas.microsoft.com/office/word/2015/wordml/symex" xmlns:wpg="http://schemas.microsoft.com/office/word/2010/wordprocessingGroup" xmlns:wpi="http://schemas.microsoft.com/office/word/2010/wordprocessingInk" xmlns:wne="http://schemas.microsoft.com/office/word/2006/wordml" xmlns:wps="http://schemas.microsoft.com/office/word/2010/wordprocessingShape" mc:Ignorable="w14 w15 w16se w16cid wp14">
   <w:body>
     <w:p>
-      <w:proofErr w:type="spellStart"/>
-      <w:r>
-        <w:t>Intelligent</w:t>
-      </w:r>
-      <w:proofErr w:type="spellEnd"/>
-      <w:r>
-        <w:t xml:space="preserve"> Data análisis</w:t>
-      </w:r>
-    </w:p>
-    <w:p>
-      <w:r>
-        <w:br w:type="page"/>
+      <w:pPr>
+        <w:rPr>
+          <w:lang w:val="en-GB"/>
+        </w:rPr>
+      </w:pPr>
+      <w:r>
+        <w:rPr>
+          <w:rFonts w:asciiTheme="majorHAnsi" w:eastAsiaTheme="majorEastAsia" w:hAnsiTheme="majorHAnsi" w:cstheme="majorBidi"/>
+          <w:color w:val="2F5496" w:themeColor="accent1" w:themeShade="BF"/>
+          <w:sz w:val="32"/>
+          <w:szCs w:val="32"/>
+          <w:lang w:val="en-GB"/>
+        </w:rPr>
+        <w:t>1.- B</w:t>
+      </w:r>
+      <w:r>
+        <w:rPr>
+          <w:rFonts w:asciiTheme="majorHAnsi" w:eastAsiaTheme="majorEastAsia" w:hAnsiTheme="majorHAnsi" w:cstheme="majorBidi"/>
+          <w:color w:val="2F5496" w:themeColor="accent1" w:themeShade="BF"/>
+          <w:sz w:val="32"/>
+          <w:szCs w:val="32"/>
+          <w:lang w:val="en-GB"/>
+        </w:rPr>
+        <w:t>asic exploration of a data set</w:t>
+      </w:r>
+    </w:p>
+    <w:p>
+      <w:pPr>
+        <w:pStyle w:val="Ttulo2"/>
+        <w:rPr>
+          <w:lang w:val="en-GB"/>
+        </w:rPr>
+      </w:pPr>
+      <w:r>
+        <w:rPr>
+          <w:lang w:val="en-GB"/>
+        </w:rPr>
+        <w:t xml:space="preserve">1.1.- </w:t>
+      </w:r>
+      <w:r>
+        <w:rPr>
+          <w:lang w:val="en-GB"/>
+        </w:rPr>
+        <w:t>Introduction</w:t>
       </w:r>
     </w:p>
     <w:p>
@@ -28,42 +60,31 @@
         <w:rPr>
           <w:lang w:val="en-GB"/>
         </w:rPr>
-        <w:lastRenderedPageBreak/>
-        <w:t>Basic exploration of a data s</w:t>
-      </w:r>
-      <w:r>
-        <w:rPr>
-          <w:lang w:val="en-GB"/>
-        </w:rPr>
-        <w:t>et</w:t>
-      </w:r>
-    </w:p>
-    <w:p>
-      <w:pPr>
-        <w:jc w:val="both"/>
-        <w:rPr>
-          <w:lang w:val="en-GB"/>
-        </w:rPr>
-      </w:pPr>
-      <w:r>
-        <w:rPr>
-          <w:lang w:val="en-GB"/>
-        </w:rPr>
-        <w:t>Introduction</w:t>
-      </w:r>
-    </w:p>
-    <w:p>
-      <w:pPr>
-        <w:jc w:val="both"/>
-        <w:rPr>
-          <w:lang w:val="en-GB"/>
-        </w:rPr>
-      </w:pPr>
-      <w:r>
-        <w:rPr>
-          <w:lang w:val="en-GB"/>
-        </w:rPr>
-        <w:t xml:space="preserve">We have chosen to use the wines dataset, this dataset has 12 variables based on physicochemical tests on different wines plus a categorical variable grading the wine quality by experts between 0 (very bad) and 10(very </w:t>
+        <w:t>We have chosen the wines dataset, this dataset has 1</w:t>
+      </w:r>
+      <w:r>
+        <w:rPr>
+          <w:lang w:val="en-GB"/>
+        </w:rPr>
+        <w:t xml:space="preserve">1 </w:t>
+      </w:r>
+      <w:r>
+        <w:rPr>
+          <w:lang w:val="en-GB"/>
+        </w:rPr>
+        <w:t>variables based on physicochemical tests on different wines plus a categorical variable grading the wine quality by experts between 0 (very bad) and 10</w:t>
+      </w:r>
+      <w:r>
+        <w:rPr>
+          <w:lang w:val="en-GB"/>
+        </w:rPr>
+        <w:t xml:space="preserve"> </w:t>
+      </w:r>
+      <w:r>
+        <w:rPr>
+          <w:lang w:val="en-GB"/>
+        </w:rPr>
+        <w:t xml:space="preserve">(very </w:t>
       </w:r>
       <w:r>
         <w:rPr>
@@ -75,21 +96,7 @@
         <w:rPr>
           <w:lang w:val="en-GB"/>
         </w:rPr>
-        <w:t xml:space="preserve"> and a binary variable, type: (1 = white wine and 2 = red wine). </w:t>
-      </w:r>
-      <w:proofErr w:type="gramStart"/>
-      <w:r>
-        <w:rPr>
-          <w:lang w:val="en-GB"/>
-        </w:rPr>
-        <w:t>In order to</w:t>
-      </w:r>
-      <w:proofErr w:type="gramEnd"/>
-      <w:r>
-        <w:rPr>
-          <w:lang w:val="en-GB"/>
-        </w:rPr>
-        <w:t xml:space="preserve"> understand better the </w:t>
+        <w:t xml:space="preserve"> and a binary variable, type: (1 = white wine and 2 = red wine). In order to understand better the </w:t>
       </w:r>
       <w:r>
         <w:rPr>
@@ -134,14 +141,24 @@
         </w:rPr>
         <w:t xml:space="preserve">volatile </w:t>
       </w:r>
-      <w:proofErr w:type="gramStart"/>
-      <w:r>
-        <w:rPr>
-          <w:lang w:val="en-GB"/>
-        </w:rPr>
-        <w:t>acid(</w:t>
-      </w:r>
-      <w:proofErr w:type="gramEnd"/>
+      <w:r>
+        <w:rPr>
+          <w:lang w:val="en-GB"/>
+        </w:rPr>
+        <w:t>acid</w:t>
+      </w:r>
+      <w:r>
+        <w:rPr>
+          <w:lang w:val="en-GB"/>
+        </w:rPr>
+        <w:t xml:space="preserve"> </w:t>
+      </w:r>
+      <w:r>
+        <w:rPr>
+          <w:lang w:val="en-GB"/>
+        </w:rPr>
+        <w:t>(</w:t>
+      </w:r>
       <w:r>
         <w:rPr>
           <w:lang w:val="en-GB"/>
@@ -337,63 +354,7 @@
         <w:rPr>
           <w:lang w:val="en-GB"/>
         </w:rPr>
-        <w:t>Sulphur dioxide (</w:t>
-      </w:r>
-      <w:proofErr w:type="gramStart"/>
-      <w:r>
-        <w:rPr>
-          <w:lang w:val="en-GB"/>
-        </w:rPr>
-        <w:t>SO(</w:t>
-      </w:r>
-      <w:proofErr w:type="gramEnd"/>
-      <w:r>
-        <w:rPr>
-          <w:lang w:val="en-GB"/>
-        </w:rPr>
-        <w:t xml:space="preserve">2)) is used as a preservative and stabilizer in wine production to prevent undesired biochemical processes in the </w:t>
-      </w:r>
-      <w:proofErr w:type="spellStart"/>
-      <w:r>
-        <w:rPr>
-          <w:lang w:val="en-GB"/>
-        </w:rPr>
-        <w:t>must</w:t>
-      </w:r>
-      <w:proofErr w:type="spellEnd"/>
-      <w:r>
-        <w:rPr>
-          <w:lang w:val="en-GB"/>
-        </w:rPr>
-        <w:t xml:space="preserve"> and the final product. The concentration of </w:t>
-      </w:r>
-      <w:proofErr w:type="gramStart"/>
-      <w:r>
-        <w:rPr>
-          <w:lang w:val="en-GB"/>
-        </w:rPr>
-        <w:t>SO(</w:t>
-      </w:r>
-      <w:proofErr w:type="gramEnd"/>
-      <w:r>
-        <w:rPr>
-          <w:lang w:val="en-GB"/>
-        </w:rPr>
-        <w:t xml:space="preserve">2) is restricted by national regulations. There are two main forms of </w:t>
-      </w:r>
-      <w:proofErr w:type="gramStart"/>
-      <w:r>
-        <w:rPr>
-          <w:lang w:val="en-GB"/>
-        </w:rPr>
-        <w:t>SO(</w:t>
-      </w:r>
-      <w:proofErr w:type="gramEnd"/>
-      <w:r>
-        <w:rPr>
-          <w:lang w:val="en-GB"/>
-        </w:rPr>
-        <w:t>2) in wine-free (inorganic forms) and bound (fixed to organic compounds, e.g. aldehydes)</w:t>
+        <w:t>Sulphur dioxide (SO(2)) is used as a preservative and stabilizer in wine production to prevent undesired biochemical processes in the must and the final product. The concentration of SO(2) is restricted by national regulations. There are two main forms of SO(2) in wine-free (inorganic forms) and bound (fixed to organic compounds, e.g. aldehydes)</w:t>
       </w:r>
     </w:p>
     <w:p>
@@ -467,19 +428,11 @@
           <w:lang w:val="en-GB"/>
         </w:rPr>
       </w:pPr>
-      <w:proofErr w:type="gramStart"/>
-      <w:r>
-        <w:rPr>
-          <w:lang w:val="en-GB"/>
-        </w:rPr>
-        <w:t>pH(</w:t>
-      </w:r>
-      <w:proofErr w:type="gramEnd"/>
-      <w:r>
-        <w:rPr>
-          <w:lang w:val="en-GB"/>
-        </w:rPr>
-        <w:t>acid, salinity meter)</w:t>
+      <w:r>
+        <w:rPr>
+          <w:lang w:val="en-GB"/>
+        </w:rPr>
+        <w:t>pH(acid, salinity meter)</w:t>
       </w:r>
     </w:p>
     <w:p>
@@ -578,6 +531,20 @@
     </w:p>
     <w:p>
       <w:pPr>
+        <w:pStyle w:val="Ttulo2"/>
+        <w:rPr>
+          <w:lang w:val="en-GB"/>
+        </w:rPr>
+      </w:pPr>
+      <w:r>
+        <w:rPr>
+          <w:lang w:val="en-GB"/>
+        </w:rPr>
+        <w:t xml:space="preserve">1.2 Descriptive statistics </w:t>
+      </w:r>
+    </w:p>
+    <w:p>
+      <w:pPr>
         <w:jc w:val="both"/>
         <w:rPr>
           <w:lang w:val="en-GB"/>
@@ -586,61 +553,436 @@
     </w:p>
     <w:p>
       <w:pPr>
-        <w:rPr>
-          <w:lang w:val="en-GB"/>
-        </w:rPr>
-      </w:pPr>
-      <w:r>
-        <w:rPr>
-          <w:lang w:val="en-GB"/>
-        </w:rPr>
-        <w:br w:type="page"/>
-      </w:r>
-    </w:p>
-    <w:p>
-      <w:pPr>
-        <w:pStyle w:val="Prrafodelista"/>
+        <w:pStyle w:val="Ttulo3"/>
+        <w:rPr>
+          <w:lang w:val="en-GB"/>
+        </w:rPr>
+      </w:pPr>
+      <w:r>
+        <w:rPr>
+          <w:lang w:val="en-GB"/>
+        </w:rPr>
+        <w:t>1.2.1 Questions</w:t>
+      </w:r>
+    </w:p>
+    <w:p>
+      <w:pPr>
+        <w:rPr>
+          <w:lang w:val="en-GB"/>
+        </w:rPr>
+      </w:pPr>
+    </w:p>
+    <w:p>
+      <w:pPr>
+        <w:pStyle w:val="Ttulo4"/>
         <w:numPr>
           <w:ilvl w:val="0"/>
-          <w:numId w:val="2"/>
+          <w:numId w:val="6"/>
         </w:numPr>
-        <w:jc w:val="both"/>
-        <w:rPr>
-          <w:lang w:val="en-GB"/>
-        </w:rPr>
-      </w:pPr>
-      <w:r>
-        <w:rPr>
+        <w:rPr>
+          <w:lang w:val="en-GB"/>
+        </w:rPr>
+      </w:pPr>
+      <w:r>
+        <w:rPr>
+          <w:lang w:val="en-GB"/>
+        </w:rPr>
+        <w:t xml:space="preserve">Choose a quantitative variable and explore its distribution in terms of descriptive measures of </w:t>
+      </w:r>
+      <w:proofErr w:type="spellStart"/>
+      <w:r>
+        <w:rPr>
+          <w:lang w:val="en-GB"/>
+        </w:rPr>
+        <w:t>center</w:t>
+      </w:r>
+      <w:proofErr w:type="spellEnd"/>
+      <w:r>
+        <w:rPr>
+          <w:lang w:val="en-GB"/>
+        </w:rPr>
+        <w:t>, dispersion, skewness and kurtosis. Is a normal model a plausible one for its distribution? If the answer is no, can you think of a transformation of the variable that improves normality. Are there any outliers?</w:t>
+      </w:r>
+    </w:p>
+    <w:p>
+      <w:pPr>
+        <w:rPr>
+          <w:lang w:val="en-GB"/>
+        </w:rPr>
+      </w:pPr>
+    </w:p>
+    <w:p>
+      <w:pPr>
+        <w:rPr>
+          <w:lang w:val="en-GB"/>
+        </w:rPr>
+      </w:pPr>
+      <w:r>
+        <w:rPr>
+          <w:lang w:val="en-GB"/>
+        </w:rPr>
+        <w:br w:type="page"/>
+      </w:r>
+    </w:p>
+    <w:p>
+      <w:pPr>
+        <w:pStyle w:val="Ttulo4"/>
+        <w:numPr>
+          <w:ilvl w:val="0"/>
+          <w:numId w:val="6"/>
+        </w:numPr>
+        <w:rPr>
+          <w:rFonts w:asciiTheme="minorHAnsi" w:hAnsiTheme="minorHAnsi" w:cstheme="minorBidi"/>
+          <w:color w:val="auto"/>
+          <w:lang w:val="en-GB"/>
+        </w:rPr>
+      </w:pPr>
+      <w:r>
+        <w:rPr>
+          <w:shd w:val="clear" w:color="auto" w:fill="FFFFFF"/>
           <w:lang w:val="en-GB"/>
         </w:rPr>
         <w:lastRenderedPageBreak/>
-        <w:t xml:space="preserve">Choose a quantitative variable and explore its distribution in terms of descriptive measures of </w:t>
+        <w:t>Choose two quantitative variables and describe its joint bivariate distribution. Does it seem to be Normal? Are there any outliers?</w:t>
+      </w:r>
+    </w:p>
+    <w:p>
+      <w:pPr>
+        <w:pStyle w:val="Ttulo4"/>
+        <w:numPr>
+          <w:ilvl w:val="0"/>
+          <w:numId w:val="6"/>
+        </w:numPr>
+        <w:rPr>
+          <w:rFonts w:asciiTheme="minorHAnsi" w:eastAsiaTheme="minorHAnsi" w:hAnsiTheme="minorHAnsi" w:cstheme="minorBidi"/>
+          <w:color w:val="auto"/>
+          <w:lang w:val="en-GB"/>
+        </w:rPr>
+      </w:pPr>
+      <w:r>
+        <w:rPr>
+          <w:rFonts w:eastAsia="Times New Roman"/>
+          <w:lang w:val="en-GB" w:eastAsia="en-GB"/>
+        </w:rPr>
+        <w:t>Choose a subset of 4 or 5 quantitative variables and explore linear relationships through:</w:t>
+      </w:r>
+    </w:p>
+    <w:p>
+      <w:pPr>
+        <w:shd w:val="clear" w:color="auto" w:fill="FFFFFF"/>
+        <w:spacing w:before="100" w:beforeAutospacing="1" w:after="100" w:afterAutospacing="1" w:line="240" w:lineRule="auto"/>
+        <w:rPr>
+          <w:rFonts w:ascii="Arial" w:eastAsia="Times New Roman" w:hAnsi="Arial" w:cs="Arial"/>
+          <w:b/>
+          <w:color w:val="3A3A3A"/>
+          <w:sz w:val="21"/>
+          <w:szCs w:val="21"/>
+          <w:lang w:val="en-GB" w:eastAsia="en-GB"/>
+        </w:rPr>
+      </w:pPr>
+      <w:r>
+        <w:rPr>
+          <w:rFonts w:ascii="Arial" w:eastAsia="Times New Roman" w:hAnsi="Arial" w:cs="Arial"/>
+          <w:b/>
+          <w:color w:val="3A3A3A"/>
+          <w:sz w:val="21"/>
+          <w:szCs w:val="21"/>
+          <w:lang w:val="en-GB" w:eastAsia="en-GB"/>
+        </w:rPr>
+        <w:t>R matrix of pairwise correlations</w:t>
+      </w:r>
+    </w:p>
+    <w:p>
+      <w:pPr>
+        <w:shd w:val="clear" w:color="auto" w:fill="FFFFFF"/>
+        <w:spacing w:before="100" w:beforeAutospacing="1" w:after="100" w:afterAutospacing="1" w:line="240" w:lineRule="auto"/>
+        <w:rPr>
+          <w:rFonts w:ascii="Arial" w:eastAsia="Times New Roman" w:hAnsi="Arial" w:cs="Arial"/>
+          <w:b/>
+          <w:color w:val="3A3A3A"/>
+          <w:sz w:val="21"/>
+          <w:szCs w:val="21"/>
+          <w:lang w:val="en-GB" w:eastAsia="en-GB"/>
+        </w:rPr>
+      </w:pPr>
+      <w:r>
+        <w:rPr>
+          <w:rFonts w:ascii="Arial" w:eastAsia="Times New Roman" w:hAnsi="Arial" w:cs="Arial"/>
+          <w:b/>
+          <w:color w:val="3A3A3A"/>
+          <w:sz w:val="21"/>
+          <w:szCs w:val="21"/>
+          <w:lang w:val="en-GB" w:eastAsia="en-GB"/>
+        </w:rPr>
+        <w:t>Matrix of partial correlations</w:t>
+      </w:r>
+    </w:p>
+    <w:p>
+      <w:pPr>
+        <w:shd w:val="clear" w:color="auto" w:fill="FFFFFF"/>
+        <w:spacing w:before="100" w:beforeAutospacing="1" w:after="100" w:afterAutospacing="1" w:line="240" w:lineRule="auto"/>
+        <w:rPr>
+          <w:rFonts w:ascii="Arial" w:eastAsia="Times New Roman" w:hAnsi="Arial" w:cs="Arial"/>
+          <w:b/>
+          <w:color w:val="3A3A3A"/>
+          <w:sz w:val="21"/>
+          <w:szCs w:val="21"/>
+          <w:lang w:val="en-GB" w:eastAsia="en-GB"/>
+        </w:rPr>
+      </w:pPr>
+      <w:r>
+        <w:rPr>
+          <w:rFonts w:ascii="Arial" w:eastAsia="Times New Roman" w:hAnsi="Arial" w:cs="Arial"/>
+          <w:b/>
+          <w:color w:val="3A3A3A"/>
+          <w:sz w:val="21"/>
+          <w:szCs w:val="21"/>
+          <w:lang w:val="en-GB" w:eastAsia="en-GB"/>
+        </w:rPr>
+        <w:t>Coefficient of determination (function r2multv() we define in R)</w:t>
+      </w:r>
+    </w:p>
+    <w:p>
+      <w:pPr>
+        <w:shd w:val="clear" w:color="auto" w:fill="FFFFFF"/>
+        <w:spacing w:before="100" w:beforeAutospacing="1" w:after="100" w:afterAutospacing="1" w:line="240" w:lineRule="auto"/>
+        <w:rPr>
+          <w:rFonts w:ascii="Arial" w:eastAsia="Times New Roman" w:hAnsi="Arial" w:cs="Arial"/>
+          <w:b/>
+          <w:color w:val="3A3A3A"/>
+          <w:sz w:val="21"/>
+          <w:szCs w:val="21"/>
+          <w:lang w:val="en-GB" w:eastAsia="en-GB"/>
+        </w:rPr>
+      </w:pPr>
+      <w:r>
+        <w:rPr>
+          <w:rFonts w:ascii="Arial" w:eastAsia="Times New Roman" w:hAnsi="Arial" w:cs="Arial"/>
+          <w:b/>
+          <w:color w:val="3A3A3A"/>
+          <w:sz w:val="21"/>
+          <w:szCs w:val="21"/>
+          <w:lang w:val="en-GB" w:eastAsia="en-GB"/>
+        </w:rPr>
+        <w:t>The determinant of R (correlation matrix) as an overall measure of linear relationships.</w:t>
+      </w:r>
+    </w:p>
+    <w:p>
+      <w:pPr>
+        <w:shd w:val="clear" w:color="auto" w:fill="FFFFFF"/>
+        <w:spacing w:before="100" w:beforeAutospacing="1" w:after="100" w:afterAutospacing="1" w:line="240" w:lineRule="auto"/>
+        <w:rPr>
+          <w:rFonts w:ascii="Arial" w:eastAsia="Times New Roman" w:hAnsi="Arial" w:cs="Arial"/>
+          <w:b/>
+          <w:color w:val="3A3A3A"/>
+          <w:sz w:val="21"/>
+          <w:szCs w:val="21"/>
+          <w:lang w:val="en-GB" w:eastAsia="en-GB"/>
+        </w:rPr>
+      </w:pPr>
+      <w:r>
+        <w:rPr>
+          <w:rFonts w:ascii="Arial" w:eastAsia="Times New Roman" w:hAnsi="Arial" w:cs="Arial"/>
+          <w:b/>
+          <w:color w:val="3A3A3A"/>
+          <w:sz w:val="21"/>
+          <w:szCs w:val="21"/>
+          <w:lang w:val="en-GB" w:eastAsia="en-GB"/>
+        </w:rPr>
+        <w:t xml:space="preserve">An </w:t>
       </w:r>
       <w:proofErr w:type="spellStart"/>
       <w:r>
         <w:rPr>
-          <w:lang w:val="en-GB"/>
-        </w:rPr>
-        <w:t>center</w:t>
+          <w:rFonts w:ascii="Arial" w:eastAsia="Times New Roman" w:hAnsi="Arial" w:cs="Arial"/>
+          <w:b/>
+          <w:color w:val="3A3A3A"/>
+          <w:sz w:val="21"/>
+          <w:szCs w:val="21"/>
+          <w:lang w:val="en-GB" w:eastAsia="en-GB"/>
+        </w:rPr>
+        <w:t>eigenanalysis</w:t>
       </w:r>
       <w:proofErr w:type="spellEnd"/>
       <w:r>
         <w:rPr>
-          <w:lang w:val="en-GB"/>
-        </w:rPr>
-        <w:t>, dispersion, skewness and kurtosis. Is a normal model a plausible one for its distribution? If the answer is no, can you think of a transformation of the variable that improves normality. Are there any outliers?</w:t>
-      </w:r>
-    </w:p>
-    <w:p>
-      <w:pPr>
-        <w:pStyle w:val="Prrafodelista"/>
-        <w:jc w:val="both"/>
-        <w:rPr>
+          <w:rFonts w:ascii="Arial" w:eastAsia="Times New Roman" w:hAnsi="Arial" w:cs="Arial"/>
+          <w:b/>
+          <w:color w:val="3A3A3A"/>
+          <w:sz w:val="21"/>
+          <w:szCs w:val="21"/>
+          <w:lang w:val="en-GB" w:eastAsia="en-GB"/>
+        </w:rPr>
+        <w:t xml:space="preserve"> of matrix R, looking for really small eigenvalues.</w:t>
+      </w:r>
+    </w:p>
+    <w:p>
+      <w:pPr>
+        <w:pStyle w:val="Ttulo1"/>
+        <w:rPr>
+          <w:lang w:val="en-GB"/>
+        </w:rPr>
+      </w:pPr>
+      <w:r>
+        <w:rPr>
+          <w:lang w:val="en-GB"/>
+        </w:rPr>
+        <w:t xml:space="preserve">2.- </w:t>
+      </w:r>
+      <w:r>
+        <w:rPr>
+          <w:lang w:val="en-GB"/>
+        </w:rPr>
+        <w:t>Permutation</w:t>
+      </w:r>
+    </w:p>
+    <w:p>
+      <w:pPr>
+        <w:rPr>
+          <w:lang w:val="en-GB"/>
+        </w:rPr>
+      </w:pPr>
+    </w:p>
+    <w:p>
+      <w:pPr>
+        <w:pStyle w:val="Ttulo2"/>
+        <w:rPr>
+          <w:lang w:val="en-GB"/>
+        </w:rPr>
+      </w:pPr>
+      <w:r>
+        <w:rPr>
+          <w:lang w:val="en-GB"/>
+        </w:rPr>
+        <w:t xml:space="preserve">2.1.- </w:t>
+      </w:r>
+      <w:r>
+        <w:rPr>
+          <w:lang w:val="en-GB"/>
+        </w:rPr>
+        <w:t>Choose a subset of 4 or 5 quantitative variables and explore linear relationships through:</w:t>
+      </w:r>
+    </w:p>
+    <w:p>
+      <w:pPr>
+        <w:rPr>
+          <w:b/>
+          <w:lang w:val="en-GB"/>
+        </w:rPr>
+      </w:pPr>
+      <w:r>
+        <w:rPr>
+          <w:b/>
+          <w:lang w:val="en-GB"/>
+        </w:rPr>
+        <w:t>R matrix of pairwise correlations</w:t>
+      </w:r>
+    </w:p>
+    <w:p>
+      <w:pPr>
+        <w:rPr>
+          <w:b/>
+          <w:lang w:val="en-GB"/>
+        </w:rPr>
+      </w:pPr>
+      <w:r>
+        <w:rPr>
+          <w:b/>
+          <w:lang w:val="en-GB"/>
+        </w:rPr>
+        <w:t>Matrix of partial correlations</w:t>
+      </w:r>
+    </w:p>
+    <w:p>
+      <w:pPr>
+        <w:rPr>
+          <w:b/>
+          <w:lang w:val="en-GB"/>
+        </w:rPr>
+      </w:pPr>
+      <w:r>
+        <w:rPr>
+          <w:b/>
+          <w:lang w:val="en-GB"/>
+        </w:rPr>
+        <w:t>Coefficient of determination (function r2multv() we define in R)</w:t>
+      </w:r>
+    </w:p>
+    <w:p>
+      <w:pPr>
+        <w:rPr>
+          <w:b/>
+          <w:lang w:val="en-GB"/>
+        </w:rPr>
+      </w:pPr>
+      <w:r>
+        <w:rPr>
+          <w:b/>
+          <w:lang w:val="en-GB"/>
+        </w:rPr>
+        <w:t>The determinant of R (correlation matrix) as an overall measure of linear relationships.</w:t>
+      </w:r>
+    </w:p>
+    <w:p>
+      <w:pPr>
+        <w:rPr>
+          <w:b/>
           <w:lang w:val="en-GB"/>
         </w:rPr>
       </w:pPr>
       <w:bookmarkStart w:id="0" w:name="_GoBack"/>
       <w:bookmarkEnd w:id="0"/>
+      <w:r>
+        <w:rPr>
+          <w:b/>
+          <w:lang w:val="en-GB"/>
+        </w:rPr>
+        <w:t xml:space="preserve">An </w:t>
+      </w:r>
+      <w:proofErr w:type="spellStart"/>
+      <w:r>
+        <w:rPr>
+          <w:b/>
+          <w:lang w:val="en-GB"/>
+        </w:rPr>
+        <w:t>eigenanalysis</w:t>
+      </w:r>
+      <w:proofErr w:type="spellEnd"/>
+      <w:r>
+        <w:rPr>
+          <w:b/>
+          <w:lang w:val="en-GB"/>
+        </w:rPr>
+        <w:t xml:space="preserve"> of matrix R, looking for really small eigenvalues.</w:t>
+      </w:r>
+    </w:p>
+    <w:p>
+      <w:pPr>
+        <w:pStyle w:val="Ttulo2"/>
+        <w:rPr>
+          <w:lang w:val="en-GB"/>
+        </w:rPr>
+      </w:pPr>
+      <w:r>
+        <w:rPr>
+          <w:lang w:val="en-GB"/>
+        </w:rPr>
+        <w:t xml:space="preserve">2.2.- </w:t>
+      </w:r>
+      <w:r>
+        <w:rPr>
+          <w:lang w:val="en-GB"/>
+        </w:rPr>
+        <w:t>Repeat the analysis deleting the values for three customers that left a tip greater than 30% of the bill. These generous customers seem to be outliers.</w:t>
+      </w:r>
+    </w:p>
+    <w:p>
+      <w:pPr>
+        <w:pStyle w:val="Prrafodelista"/>
+        <w:rPr>
+          <w:lang w:val="en-GB"/>
+        </w:rPr>
+      </w:pPr>
     </w:p>
     <w:sectPr>
       <w:pgSz w:w="11906" w:h="16838"/>
@@ -856,11 +1198,463 @@
       </w:pPr>
     </w:lvl>
   </w:abstractNum>
+  <w:abstractNum w:abstractNumId="2" w15:restartNumberingAfterBreak="0">
+    <w:nsid w:val="3E7E2C8B"/>
+    <w:multiLevelType w:val="multilevel"/>
+    <w:tmpl w:val="2B8056C4"/>
+    <w:lvl w:ilvl="0">
+      <w:start w:val="1"/>
+      <w:numFmt w:val="bullet"/>
+      <w:lvlText w:val=""/>
+      <w:lvlJc w:val="left"/>
+      <w:pPr>
+        <w:tabs>
+          <w:tab w:val="num" w:pos="720"/>
+        </w:tabs>
+        <w:ind w:left="720" w:hanging="360"/>
+      </w:pPr>
+      <w:rPr>
+        <w:rFonts w:ascii="Symbol" w:hAnsi="Symbol" w:hint="default"/>
+        <w:sz w:val="20"/>
+      </w:rPr>
+    </w:lvl>
+    <w:lvl w:ilvl="1">
+      <w:start w:val="1"/>
+      <w:numFmt w:val="bullet"/>
+      <w:lvlText w:val="o"/>
+      <w:lvlJc w:val="left"/>
+      <w:pPr>
+        <w:tabs>
+          <w:tab w:val="num" w:pos="1440"/>
+        </w:tabs>
+        <w:ind w:left="1440" w:hanging="360"/>
+      </w:pPr>
+      <w:rPr>
+        <w:rFonts w:ascii="Courier New" w:hAnsi="Courier New" w:hint="default"/>
+        <w:sz w:val="20"/>
+      </w:rPr>
+    </w:lvl>
+    <w:lvl w:ilvl="2" w:tentative="1">
+      <w:start w:val="1"/>
+      <w:numFmt w:val="bullet"/>
+      <w:lvlText w:val=""/>
+      <w:lvlJc w:val="left"/>
+      <w:pPr>
+        <w:tabs>
+          <w:tab w:val="num" w:pos="2160"/>
+        </w:tabs>
+        <w:ind w:left="2160" w:hanging="360"/>
+      </w:pPr>
+      <w:rPr>
+        <w:rFonts w:ascii="Wingdings" w:hAnsi="Wingdings" w:hint="default"/>
+        <w:sz w:val="20"/>
+      </w:rPr>
+    </w:lvl>
+    <w:lvl w:ilvl="3" w:tentative="1">
+      <w:start w:val="1"/>
+      <w:numFmt w:val="bullet"/>
+      <w:lvlText w:val=""/>
+      <w:lvlJc w:val="left"/>
+      <w:pPr>
+        <w:tabs>
+          <w:tab w:val="num" w:pos="2880"/>
+        </w:tabs>
+        <w:ind w:left="2880" w:hanging="360"/>
+      </w:pPr>
+      <w:rPr>
+        <w:rFonts w:ascii="Wingdings" w:hAnsi="Wingdings" w:hint="default"/>
+        <w:sz w:val="20"/>
+      </w:rPr>
+    </w:lvl>
+    <w:lvl w:ilvl="4" w:tentative="1">
+      <w:start w:val="1"/>
+      <w:numFmt w:val="bullet"/>
+      <w:lvlText w:val=""/>
+      <w:lvlJc w:val="left"/>
+      <w:pPr>
+        <w:tabs>
+          <w:tab w:val="num" w:pos="3600"/>
+        </w:tabs>
+        <w:ind w:left="3600" w:hanging="360"/>
+      </w:pPr>
+      <w:rPr>
+        <w:rFonts w:ascii="Wingdings" w:hAnsi="Wingdings" w:hint="default"/>
+        <w:sz w:val="20"/>
+      </w:rPr>
+    </w:lvl>
+    <w:lvl w:ilvl="5" w:tentative="1">
+      <w:start w:val="1"/>
+      <w:numFmt w:val="bullet"/>
+      <w:lvlText w:val=""/>
+      <w:lvlJc w:val="left"/>
+      <w:pPr>
+        <w:tabs>
+          <w:tab w:val="num" w:pos="4320"/>
+        </w:tabs>
+        <w:ind w:left="4320" w:hanging="360"/>
+      </w:pPr>
+      <w:rPr>
+        <w:rFonts w:ascii="Wingdings" w:hAnsi="Wingdings" w:hint="default"/>
+        <w:sz w:val="20"/>
+      </w:rPr>
+    </w:lvl>
+    <w:lvl w:ilvl="6" w:tentative="1">
+      <w:start w:val="1"/>
+      <w:numFmt w:val="bullet"/>
+      <w:lvlText w:val=""/>
+      <w:lvlJc w:val="left"/>
+      <w:pPr>
+        <w:tabs>
+          <w:tab w:val="num" w:pos="5040"/>
+        </w:tabs>
+        <w:ind w:left="5040" w:hanging="360"/>
+      </w:pPr>
+      <w:rPr>
+        <w:rFonts w:ascii="Wingdings" w:hAnsi="Wingdings" w:hint="default"/>
+        <w:sz w:val="20"/>
+      </w:rPr>
+    </w:lvl>
+    <w:lvl w:ilvl="7" w:tentative="1">
+      <w:start w:val="1"/>
+      <w:numFmt w:val="bullet"/>
+      <w:lvlText w:val=""/>
+      <w:lvlJc w:val="left"/>
+      <w:pPr>
+        <w:tabs>
+          <w:tab w:val="num" w:pos="5760"/>
+        </w:tabs>
+        <w:ind w:left="5760" w:hanging="360"/>
+      </w:pPr>
+      <w:rPr>
+        <w:rFonts w:ascii="Wingdings" w:hAnsi="Wingdings" w:hint="default"/>
+        <w:sz w:val="20"/>
+      </w:rPr>
+    </w:lvl>
+    <w:lvl w:ilvl="8" w:tentative="1">
+      <w:start w:val="1"/>
+      <w:numFmt w:val="bullet"/>
+      <w:lvlText w:val=""/>
+      <w:lvlJc w:val="left"/>
+      <w:pPr>
+        <w:tabs>
+          <w:tab w:val="num" w:pos="6480"/>
+        </w:tabs>
+        <w:ind w:left="6480" w:hanging="360"/>
+      </w:pPr>
+      <w:rPr>
+        <w:rFonts w:ascii="Wingdings" w:hAnsi="Wingdings" w:hint="default"/>
+        <w:sz w:val="20"/>
+      </w:rPr>
+    </w:lvl>
+  </w:abstractNum>
+  <w:abstractNum w:abstractNumId="3" w15:restartNumberingAfterBreak="0">
+    <w:nsid w:val="615A7F49"/>
+    <w:multiLevelType w:val="hybridMultilevel"/>
+    <w:tmpl w:val="AAFC3076"/>
+    <w:lvl w:ilvl="0" w:tplc="08090001">
+      <w:start w:val="1"/>
+      <w:numFmt w:val="bullet"/>
+      <w:lvlText w:val=""/>
+      <w:lvlJc w:val="left"/>
+      <w:pPr>
+        <w:ind w:left="720" w:hanging="360"/>
+      </w:pPr>
+      <w:rPr>
+        <w:rFonts w:ascii="Symbol" w:hAnsi="Symbol" w:hint="default"/>
+      </w:rPr>
+    </w:lvl>
+    <w:lvl w:ilvl="1" w:tplc="08090003">
+      <w:start w:val="1"/>
+      <w:numFmt w:val="bullet"/>
+      <w:lvlText w:val="o"/>
+      <w:lvlJc w:val="left"/>
+      <w:pPr>
+        <w:ind w:left="1440" w:hanging="360"/>
+      </w:pPr>
+      <w:rPr>
+        <w:rFonts w:ascii="Courier New" w:hAnsi="Courier New" w:cs="Courier New" w:hint="default"/>
+      </w:rPr>
+    </w:lvl>
+    <w:lvl w:ilvl="2" w:tplc="08090005" w:tentative="1">
+      <w:start w:val="1"/>
+      <w:numFmt w:val="bullet"/>
+      <w:lvlText w:val=""/>
+      <w:lvlJc w:val="left"/>
+      <w:pPr>
+        <w:ind w:left="2160" w:hanging="360"/>
+      </w:pPr>
+      <w:rPr>
+        <w:rFonts w:ascii="Wingdings" w:hAnsi="Wingdings" w:hint="default"/>
+      </w:rPr>
+    </w:lvl>
+    <w:lvl w:ilvl="3" w:tplc="08090001" w:tentative="1">
+      <w:start w:val="1"/>
+      <w:numFmt w:val="bullet"/>
+      <w:lvlText w:val=""/>
+      <w:lvlJc w:val="left"/>
+      <w:pPr>
+        <w:ind w:left="2880" w:hanging="360"/>
+      </w:pPr>
+      <w:rPr>
+        <w:rFonts w:ascii="Symbol" w:hAnsi="Symbol" w:hint="default"/>
+      </w:rPr>
+    </w:lvl>
+    <w:lvl w:ilvl="4" w:tplc="08090003" w:tentative="1">
+      <w:start w:val="1"/>
+      <w:numFmt w:val="bullet"/>
+      <w:lvlText w:val="o"/>
+      <w:lvlJc w:val="left"/>
+      <w:pPr>
+        <w:ind w:left="3600" w:hanging="360"/>
+      </w:pPr>
+      <w:rPr>
+        <w:rFonts w:ascii="Courier New" w:hAnsi="Courier New" w:cs="Courier New" w:hint="default"/>
+      </w:rPr>
+    </w:lvl>
+    <w:lvl w:ilvl="5" w:tplc="08090005" w:tentative="1">
+      <w:start w:val="1"/>
+      <w:numFmt w:val="bullet"/>
+      <w:lvlText w:val=""/>
+      <w:lvlJc w:val="left"/>
+      <w:pPr>
+        <w:ind w:left="4320" w:hanging="360"/>
+      </w:pPr>
+      <w:rPr>
+        <w:rFonts w:ascii="Wingdings" w:hAnsi="Wingdings" w:hint="default"/>
+      </w:rPr>
+    </w:lvl>
+    <w:lvl w:ilvl="6" w:tplc="08090001" w:tentative="1">
+      <w:start w:val="1"/>
+      <w:numFmt w:val="bullet"/>
+      <w:lvlText w:val=""/>
+      <w:lvlJc w:val="left"/>
+      <w:pPr>
+        <w:ind w:left="5040" w:hanging="360"/>
+      </w:pPr>
+      <w:rPr>
+        <w:rFonts w:ascii="Symbol" w:hAnsi="Symbol" w:hint="default"/>
+      </w:rPr>
+    </w:lvl>
+    <w:lvl w:ilvl="7" w:tplc="08090003" w:tentative="1">
+      <w:start w:val="1"/>
+      <w:numFmt w:val="bullet"/>
+      <w:lvlText w:val="o"/>
+      <w:lvlJc w:val="left"/>
+      <w:pPr>
+        <w:ind w:left="5760" w:hanging="360"/>
+      </w:pPr>
+      <w:rPr>
+        <w:rFonts w:ascii="Courier New" w:hAnsi="Courier New" w:cs="Courier New" w:hint="default"/>
+      </w:rPr>
+    </w:lvl>
+    <w:lvl w:ilvl="8" w:tplc="08090005" w:tentative="1">
+      <w:start w:val="1"/>
+      <w:numFmt w:val="bullet"/>
+      <w:lvlText w:val=""/>
+      <w:lvlJc w:val="left"/>
+      <w:pPr>
+        <w:ind w:left="6480" w:hanging="360"/>
+      </w:pPr>
+      <w:rPr>
+        <w:rFonts w:ascii="Wingdings" w:hAnsi="Wingdings" w:hint="default"/>
+      </w:rPr>
+    </w:lvl>
+  </w:abstractNum>
+  <w:abstractNum w:abstractNumId="4" w15:restartNumberingAfterBreak="0">
+    <w:nsid w:val="70301FB6"/>
+    <w:multiLevelType w:val="hybridMultilevel"/>
+    <w:tmpl w:val="5802BDE4"/>
+    <w:lvl w:ilvl="0" w:tplc="08090017">
+      <w:start w:val="1"/>
+      <w:numFmt w:val="lowerLetter"/>
+      <w:lvlText w:val="%1)"/>
+      <w:lvlJc w:val="left"/>
+      <w:pPr>
+        <w:ind w:left="720" w:hanging="360"/>
+      </w:pPr>
+      <w:rPr>
+        <w:rFonts w:hint="default"/>
+      </w:rPr>
+    </w:lvl>
+    <w:lvl w:ilvl="1" w:tplc="08090019" w:tentative="1">
+      <w:start w:val="1"/>
+      <w:numFmt w:val="lowerLetter"/>
+      <w:lvlText w:val="%2."/>
+      <w:lvlJc w:val="left"/>
+      <w:pPr>
+        <w:ind w:left="1440" w:hanging="360"/>
+      </w:pPr>
+    </w:lvl>
+    <w:lvl w:ilvl="2" w:tplc="0809001B" w:tentative="1">
+      <w:start w:val="1"/>
+      <w:numFmt w:val="lowerRoman"/>
+      <w:lvlText w:val="%3."/>
+      <w:lvlJc w:val="right"/>
+      <w:pPr>
+        <w:ind w:left="2160" w:hanging="180"/>
+      </w:pPr>
+    </w:lvl>
+    <w:lvl w:ilvl="3" w:tplc="0809000F" w:tentative="1">
+      <w:start w:val="1"/>
+      <w:numFmt w:val="decimal"/>
+      <w:lvlText w:val="%4."/>
+      <w:lvlJc w:val="left"/>
+      <w:pPr>
+        <w:ind w:left="2880" w:hanging="360"/>
+      </w:pPr>
+    </w:lvl>
+    <w:lvl w:ilvl="4" w:tplc="08090019" w:tentative="1">
+      <w:start w:val="1"/>
+      <w:numFmt w:val="lowerLetter"/>
+      <w:lvlText w:val="%5."/>
+      <w:lvlJc w:val="left"/>
+      <w:pPr>
+        <w:ind w:left="3600" w:hanging="360"/>
+      </w:pPr>
+    </w:lvl>
+    <w:lvl w:ilvl="5" w:tplc="0809001B" w:tentative="1">
+      <w:start w:val="1"/>
+      <w:numFmt w:val="lowerRoman"/>
+      <w:lvlText w:val="%6."/>
+      <w:lvlJc w:val="right"/>
+      <w:pPr>
+        <w:ind w:left="4320" w:hanging="180"/>
+      </w:pPr>
+    </w:lvl>
+    <w:lvl w:ilvl="6" w:tplc="0809000F" w:tentative="1">
+      <w:start w:val="1"/>
+      <w:numFmt w:val="decimal"/>
+      <w:lvlText w:val="%7."/>
+      <w:lvlJc w:val="left"/>
+      <w:pPr>
+        <w:ind w:left="5040" w:hanging="360"/>
+      </w:pPr>
+    </w:lvl>
+    <w:lvl w:ilvl="7" w:tplc="08090019" w:tentative="1">
+      <w:start w:val="1"/>
+      <w:numFmt w:val="lowerLetter"/>
+      <w:lvlText w:val="%8."/>
+      <w:lvlJc w:val="left"/>
+      <w:pPr>
+        <w:ind w:left="5760" w:hanging="360"/>
+      </w:pPr>
+    </w:lvl>
+    <w:lvl w:ilvl="8" w:tplc="0809001B" w:tentative="1">
+      <w:start w:val="1"/>
+      <w:numFmt w:val="lowerRoman"/>
+      <w:lvlText w:val="%9."/>
+      <w:lvlJc w:val="right"/>
+      <w:pPr>
+        <w:ind w:left="6480" w:hanging="180"/>
+      </w:pPr>
+    </w:lvl>
+  </w:abstractNum>
+  <w:abstractNum w:abstractNumId="5" w15:restartNumberingAfterBreak="0">
+    <w:nsid w:val="7FA53001"/>
+    <w:multiLevelType w:val="hybridMultilevel"/>
+    <w:tmpl w:val="6396F39A"/>
+    <w:lvl w:ilvl="0" w:tplc="08090017">
+      <w:start w:val="1"/>
+      <w:numFmt w:val="lowerLetter"/>
+      <w:lvlText w:val="%1)"/>
+      <w:lvlJc w:val="left"/>
+      <w:pPr>
+        <w:ind w:left="720" w:hanging="360"/>
+      </w:pPr>
+      <w:rPr>
+        <w:rFonts w:hint="default"/>
+      </w:rPr>
+    </w:lvl>
+    <w:lvl w:ilvl="1" w:tplc="08090019" w:tentative="1">
+      <w:start w:val="1"/>
+      <w:numFmt w:val="lowerLetter"/>
+      <w:lvlText w:val="%2."/>
+      <w:lvlJc w:val="left"/>
+      <w:pPr>
+        <w:ind w:left="1440" w:hanging="360"/>
+      </w:pPr>
+    </w:lvl>
+    <w:lvl w:ilvl="2" w:tplc="0809001B" w:tentative="1">
+      <w:start w:val="1"/>
+      <w:numFmt w:val="lowerRoman"/>
+      <w:lvlText w:val="%3."/>
+      <w:lvlJc w:val="right"/>
+      <w:pPr>
+        <w:ind w:left="2160" w:hanging="180"/>
+      </w:pPr>
+    </w:lvl>
+    <w:lvl w:ilvl="3" w:tplc="0809000F" w:tentative="1">
+      <w:start w:val="1"/>
+      <w:numFmt w:val="decimal"/>
+      <w:lvlText w:val="%4."/>
+      <w:lvlJc w:val="left"/>
+      <w:pPr>
+        <w:ind w:left="2880" w:hanging="360"/>
+      </w:pPr>
+    </w:lvl>
+    <w:lvl w:ilvl="4" w:tplc="08090019" w:tentative="1">
+      <w:start w:val="1"/>
+      <w:numFmt w:val="lowerLetter"/>
+      <w:lvlText w:val="%5."/>
+      <w:lvlJc w:val="left"/>
+      <w:pPr>
+        <w:ind w:left="3600" w:hanging="360"/>
+      </w:pPr>
+    </w:lvl>
+    <w:lvl w:ilvl="5" w:tplc="0809001B" w:tentative="1">
+      <w:start w:val="1"/>
+      <w:numFmt w:val="lowerRoman"/>
+      <w:lvlText w:val="%6."/>
+      <w:lvlJc w:val="right"/>
+      <w:pPr>
+        <w:ind w:left="4320" w:hanging="180"/>
+      </w:pPr>
+    </w:lvl>
+    <w:lvl w:ilvl="6" w:tplc="0809000F" w:tentative="1">
+      <w:start w:val="1"/>
+      <w:numFmt w:val="decimal"/>
+      <w:lvlText w:val="%7."/>
+      <w:lvlJc w:val="left"/>
+      <w:pPr>
+        <w:ind w:left="5040" w:hanging="360"/>
+      </w:pPr>
+    </w:lvl>
+    <w:lvl w:ilvl="7" w:tplc="08090019" w:tentative="1">
+      <w:start w:val="1"/>
+      <w:numFmt w:val="lowerLetter"/>
+      <w:lvlText w:val="%8."/>
+      <w:lvlJc w:val="left"/>
+      <w:pPr>
+        <w:ind w:left="5760" w:hanging="360"/>
+      </w:pPr>
+    </w:lvl>
+    <w:lvl w:ilvl="8" w:tplc="0809001B" w:tentative="1">
+      <w:start w:val="1"/>
+      <w:numFmt w:val="lowerRoman"/>
+      <w:lvlText w:val="%9."/>
+      <w:lvlJc w:val="right"/>
+      <w:pPr>
+        <w:ind w:left="6480" w:hanging="180"/>
+      </w:pPr>
+    </w:lvl>
+  </w:abstractNum>
   <w:num w:numId="1">
     <w:abstractNumId w:val="0"/>
   </w:num>
   <w:num w:numId="2">
     <w:abstractNumId w:val="1"/>
+  </w:num>
+  <w:num w:numId="3">
+    <w:abstractNumId w:val="2"/>
+  </w:num>
+  <w:num w:numId="4">
+    <w:abstractNumId w:val="3"/>
+  </w:num>
+  <w:num w:numId="5">
+    <w:abstractNumId w:val="4"/>
+  </w:num>
+  <w:num w:numId="6">
+    <w:abstractNumId w:val="5"/>
   </w:num>
 </w:numbering>
 </file>
@@ -1263,6 +2057,93 @@
     <w:name w:val="Normal"/>
     <w:qFormat/>
   </w:style>
+  <w:style w:type="paragraph" w:styleId="Ttulo1">
+    <w:name w:val="heading 1"/>
+    <w:basedOn w:val="Normal"/>
+    <w:next w:val="Normal"/>
+    <w:link w:val="Ttulo1Car"/>
+    <w:uiPriority w:val="9"/>
+    <w:qFormat/>
+    <w:rsid w:val="00003D47"/>
+    <w:pPr>
+      <w:keepNext/>
+      <w:keepLines/>
+      <w:spacing w:before="240" w:after="0"/>
+      <w:outlineLvl w:val="0"/>
+    </w:pPr>
+    <w:rPr>
+      <w:rFonts w:asciiTheme="majorHAnsi" w:eastAsiaTheme="majorEastAsia" w:hAnsiTheme="majorHAnsi" w:cstheme="majorBidi"/>
+      <w:color w:val="2F5496" w:themeColor="accent1" w:themeShade="BF"/>
+      <w:sz w:val="32"/>
+      <w:szCs w:val="32"/>
+    </w:rPr>
+  </w:style>
+  <w:style w:type="paragraph" w:styleId="Ttulo2">
+    <w:name w:val="heading 2"/>
+    <w:basedOn w:val="Normal"/>
+    <w:next w:val="Normal"/>
+    <w:link w:val="Ttulo2Car"/>
+    <w:uiPriority w:val="9"/>
+    <w:unhideWhenUsed/>
+    <w:qFormat/>
+    <w:rsid w:val="00AA7FE9"/>
+    <w:pPr>
+      <w:keepNext/>
+      <w:keepLines/>
+      <w:spacing w:before="40" w:after="0"/>
+      <w:outlineLvl w:val="1"/>
+    </w:pPr>
+    <w:rPr>
+      <w:rFonts w:asciiTheme="majorHAnsi" w:eastAsiaTheme="majorEastAsia" w:hAnsiTheme="majorHAnsi" w:cstheme="majorBidi"/>
+      <w:color w:val="2F5496" w:themeColor="accent1" w:themeShade="BF"/>
+      <w:sz w:val="26"/>
+      <w:szCs w:val="26"/>
+    </w:rPr>
+  </w:style>
+  <w:style w:type="paragraph" w:styleId="Ttulo3">
+    <w:name w:val="heading 3"/>
+    <w:basedOn w:val="Normal"/>
+    <w:next w:val="Normal"/>
+    <w:link w:val="Ttulo3Car"/>
+    <w:uiPriority w:val="9"/>
+    <w:unhideWhenUsed/>
+    <w:qFormat/>
+    <w:rsid w:val="00AA7FE9"/>
+    <w:pPr>
+      <w:keepNext/>
+      <w:keepLines/>
+      <w:spacing w:before="40" w:after="0"/>
+      <w:outlineLvl w:val="2"/>
+    </w:pPr>
+    <w:rPr>
+      <w:rFonts w:asciiTheme="majorHAnsi" w:eastAsiaTheme="majorEastAsia" w:hAnsiTheme="majorHAnsi" w:cstheme="majorBidi"/>
+      <w:color w:val="1F3763" w:themeColor="accent1" w:themeShade="7F"/>
+      <w:sz w:val="24"/>
+      <w:szCs w:val="24"/>
+    </w:rPr>
+  </w:style>
+  <w:style w:type="paragraph" w:styleId="Ttulo4">
+    <w:name w:val="heading 4"/>
+    <w:basedOn w:val="Normal"/>
+    <w:next w:val="Normal"/>
+    <w:link w:val="Ttulo4Car"/>
+    <w:uiPriority w:val="9"/>
+    <w:unhideWhenUsed/>
+    <w:qFormat/>
+    <w:rsid w:val="00AA7FE9"/>
+    <w:pPr>
+      <w:keepNext/>
+      <w:keepLines/>
+      <w:spacing w:before="40" w:after="0"/>
+      <w:outlineLvl w:val="3"/>
+    </w:pPr>
+    <w:rPr>
+      <w:rFonts w:asciiTheme="majorHAnsi" w:eastAsiaTheme="majorEastAsia" w:hAnsiTheme="majorHAnsi" w:cstheme="majorBidi"/>
+      <w:i/>
+      <w:iCs/>
+      <w:color w:val="2F5496" w:themeColor="accent1" w:themeShade="BF"/>
+    </w:rPr>
+  </w:style>
   <w:style w:type="character" w:default="1" w:styleId="Fuentedeprrafopredeter">
     <w:name w:val="Default Paragraph Font"/>
     <w:uiPriority w:val="1"/>
@@ -1300,6 +2181,75 @@
       <w:ind w:left="720"/>
       <w:contextualSpacing/>
     </w:pPr>
+  </w:style>
+  <w:style w:type="character" w:customStyle="1" w:styleId="Ttulo1Car">
+    <w:name w:val="Título 1 Car"/>
+    <w:basedOn w:val="Fuentedeprrafopredeter"/>
+    <w:link w:val="Ttulo1"/>
+    <w:uiPriority w:val="9"/>
+    <w:rsid w:val="00003D47"/>
+    <w:rPr>
+      <w:rFonts w:asciiTheme="majorHAnsi" w:eastAsiaTheme="majorEastAsia" w:hAnsiTheme="majorHAnsi" w:cstheme="majorBidi"/>
+      <w:color w:val="2F5496" w:themeColor="accent1" w:themeShade="BF"/>
+      <w:sz w:val="32"/>
+      <w:szCs w:val="32"/>
+    </w:rPr>
+  </w:style>
+  <w:style w:type="paragraph" w:styleId="NormalWeb">
+    <w:name w:val="Normal (Web)"/>
+    <w:basedOn w:val="Normal"/>
+    <w:uiPriority w:val="99"/>
+    <w:semiHidden/>
+    <w:unhideWhenUsed/>
+    <w:rsid w:val="005B325C"/>
+    <w:pPr>
+      <w:spacing w:before="100" w:beforeAutospacing="1" w:after="100" w:afterAutospacing="1" w:line="240" w:lineRule="auto"/>
+    </w:pPr>
+    <w:rPr>
+      <w:rFonts w:ascii="Times New Roman" w:eastAsia="Times New Roman" w:hAnsi="Times New Roman" w:cs="Times New Roman"/>
+      <w:sz w:val="24"/>
+      <w:szCs w:val="24"/>
+      <w:lang w:val="en-GB" w:eastAsia="en-GB"/>
+    </w:rPr>
+  </w:style>
+  <w:style w:type="character" w:customStyle="1" w:styleId="Ttulo2Car">
+    <w:name w:val="Título 2 Car"/>
+    <w:basedOn w:val="Fuentedeprrafopredeter"/>
+    <w:link w:val="Ttulo2"/>
+    <w:uiPriority w:val="9"/>
+    <w:rsid w:val="00AA7FE9"/>
+    <w:rPr>
+      <w:rFonts w:asciiTheme="majorHAnsi" w:eastAsiaTheme="majorEastAsia" w:hAnsiTheme="majorHAnsi" w:cstheme="majorBidi"/>
+      <w:color w:val="2F5496" w:themeColor="accent1" w:themeShade="BF"/>
+      <w:sz w:val="26"/>
+      <w:szCs w:val="26"/>
+    </w:rPr>
+  </w:style>
+  <w:style w:type="character" w:customStyle="1" w:styleId="Ttulo3Car">
+    <w:name w:val="Título 3 Car"/>
+    <w:basedOn w:val="Fuentedeprrafopredeter"/>
+    <w:link w:val="Ttulo3"/>
+    <w:uiPriority w:val="9"/>
+    <w:rsid w:val="00AA7FE9"/>
+    <w:rPr>
+      <w:rFonts w:asciiTheme="majorHAnsi" w:eastAsiaTheme="majorEastAsia" w:hAnsiTheme="majorHAnsi" w:cstheme="majorBidi"/>
+      <w:color w:val="1F3763" w:themeColor="accent1" w:themeShade="7F"/>
+      <w:sz w:val="24"/>
+      <w:szCs w:val="24"/>
+    </w:rPr>
+  </w:style>
+  <w:style w:type="character" w:customStyle="1" w:styleId="Ttulo4Car">
+    <w:name w:val="Título 4 Car"/>
+    <w:basedOn w:val="Fuentedeprrafopredeter"/>
+    <w:link w:val="Ttulo4"/>
+    <w:uiPriority w:val="9"/>
+    <w:rsid w:val="00AA7FE9"/>
+    <w:rPr>
+      <w:rFonts w:asciiTheme="majorHAnsi" w:eastAsiaTheme="majorEastAsia" w:hAnsiTheme="majorHAnsi" w:cstheme="majorBidi"/>
+      <w:i/>
+      <w:iCs/>
+      <w:color w:val="2F5496" w:themeColor="accent1" w:themeShade="BF"/>
+    </w:rPr>
   </w:style>
 </w:styles>
 </file>
@@ -1604,7 +2554,7 @@
 </file>
 
 <file path=customXml/itemProps1.xml><?xml version="1.0" encoding="utf-8"?>
-<ds:datastoreItem xmlns:ds="http://schemas.openxmlformats.org/officeDocument/2006/customXml" ds:itemID="{EC18EE00-BC46-4443-8D4A-240D9E103284}">
+<ds:datastoreItem xmlns:ds="http://schemas.openxmlformats.org/officeDocument/2006/customXml" ds:itemID="{D10C43BF-FFF8-4845-B9FB-E1D2B800FDEF}">
   <ds:schemaRefs>
     <ds:schemaRef ds:uri="http://schemas.openxmlformats.org/officeDocument/2006/bibliography"/>
   </ds:schemaRefs>

</xml_diff>

<commit_message>
Word Report Updated 1a) and 1b)
</commit_message>
<xml_diff>
--- a/01 Hw1.2/Draft_report.docx
+++ b/01 Hw1.2/Draft_report.docx
@@ -4,6 +4,7 @@
   <w:body>
     <w:p>
       <w:pPr>
+        <w:jc w:val="both"/>
         <w:rPr>
           <w:lang w:val="en-GB"/>
         </w:rPr>
@@ -32,6 +33,7 @@
     <w:p>
       <w:pPr>
         <w:pStyle w:val="Ttulo2"/>
+        <w:jc w:val="both"/>
         <w:rPr>
           <w:lang w:val="en-GB"/>
         </w:rPr>
@@ -532,6 +534,7 @@
     <w:p>
       <w:pPr>
         <w:pStyle w:val="Ttulo2"/>
+        <w:jc w:val="both"/>
         <w:rPr>
           <w:lang w:val="en-GB"/>
         </w:rPr>
@@ -554,6 +557,7 @@
     <w:p>
       <w:pPr>
         <w:pStyle w:val="Ttulo3"/>
+        <w:jc w:val="both"/>
         <w:rPr>
           <w:lang w:val="en-GB"/>
         </w:rPr>
@@ -567,6 +571,7 @@
     </w:p>
     <w:p>
       <w:pPr>
+        <w:jc w:val="both"/>
         <w:rPr>
           <w:lang w:val="en-GB"/>
         </w:rPr>
@@ -579,6 +584,7 @@
           <w:ilvl w:val="0"/>
           <w:numId w:val="6"/>
         </w:numPr>
+        <w:jc w:val="both"/>
         <w:rPr>
           <w:lang w:val="en-GB"/>
         </w:rPr>
@@ -606,23 +612,393 @@
     </w:p>
     <w:p>
       <w:pPr>
-        <w:rPr>
-          <w:lang w:val="en-GB"/>
-        </w:rPr>
-      </w:pPr>
-    </w:p>
-    <w:p>
-      <w:pPr>
-        <w:rPr>
-          <w:lang w:val="en-GB"/>
-        </w:rPr>
-      </w:pPr>
-      <w:r>
-        <w:rPr>
-          <w:lang w:val="en-GB"/>
-        </w:rPr>
-        <w:br w:type="page"/>
-      </w:r>
+        <w:jc w:val="both"/>
+        <w:rPr>
+          <w:lang w:val="en-GB"/>
+        </w:rPr>
+      </w:pPr>
+    </w:p>
+    <w:p>
+      <w:pPr>
+        <w:jc w:val="both"/>
+        <w:rPr>
+          <w:lang w:val="en-GB"/>
+        </w:rPr>
+      </w:pPr>
+      <w:r>
+        <w:rPr>
+          <w:lang w:val="en-GB"/>
+        </w:rPr>
+        <w:lastRenderedPageBreak/>
+        <w:t xml:space="preserve">We have choose to explore the quantitative variable “Total </w:t>
+      </w:r>
+      <w:proofErr w:type="spellStart"/>
+      <w:r>
+        <w:rPr>
+          <w:lang w:val="en-GB"/>
+        </w:rPr>
+        <w:t>Sulfur</w:t>
+      </w:r>
+      <w:proofErr w:type="spellEnd"/>
+      <w:r>
+        <w:rPr>
+          <w:lang w:val="en-GB"/>
+        </w:rPr>
+        <w:t xml:space="preserve"> Dioxide”, and </w:t>
+      </w:r>
+      <w:r>
+        <w:rPr>
+          <w:lang w:val="en-GB"/>
+        </w:rPr>
+        <w:t xml:space="preserve">we have calculated the statistics related with </w:t>
+      </w:r>
+      <w:proofErr w:type="spellStart"/>
+      <w:r>
+        <w:rPr>
+          <w:lang w:val="en-GB"/>
+        </w:rPr>
+        <w:t>center</w:t>
+      </w:r>
+      <w:proofErr w:type="spellEnd"/>
+      <w:r>
+        <w:rPr>
+          <w:lang w:val="en-GB"/>
+        </w:rPr>
+        <w:t>, dispersion, skewness and kurtosis.</w:t>
+      </w:r>
+    </w:p>
+    <w:p>
+      <w:pPr>
+        <w:jc w:val="both"/>
+        <w:rPr>
+          <w:b/>
+          <w:color w:val="FF0000"/>
+          <w:lang w:val="en-GB"/>
+        </w:rPr>
+      </w:pPr>
+      <w:r>
+        <w:rPr>
+          <w:b/>
+          <w:color w:val="FF0000"/>
+          <w:lang w:val="en-GB"/>
+        </w:rPr>
+        <w:t>IMAGE</w:t>
+      </w:r>
+    </w:p>
+    <w:p>
+      <w:pPr>
+        <w:jc w:val="both"/>
+        <w:rPr>
+          <w:lang w:val="en-GB"/>
+        </w:rPr>
+      </w:pPr>
+      <w:r>
+        <w:rPr>
+          <w:lang w:val="en-GB"/>
+        </w:rPr>
+        <w:t>The skewness is 0.2167518. This value implies that the distribution of the data is slightly skewed to the right or positive skewed. It is skewed to the right because the computed value is positive, and is slightly, because the value is close to zero. For the kurtosis, we have 2.073274 implying that the distribution of the data is platykurtic, since the computed value is less than 3.</w:t>
+      </w:r>
+    </w:p>
+    <w:p>
+      <w:pPr>
+        <w:jc w:val="both"/>
+        <w:rPr>
+          <w:lang w:val="en-GB"/>
+        </w:rPr>
+      </w:pPr>
+      <w:r>
+        <w:rPr>
+          <w:lang w:val="en-GB"/>
+        </w:rPr>
+        <w:t xml:space="preserve">By checking the histogram of the variable, its easy to check that it </w:t>
+      </w:r>
+      <w:r>
+        <w:rPr>
+          <w:lang w:val="en-GB"/>
+        </w:rPr>
+        <w:t xml:space="preserve">seems to </w:t>
+      </w:r>
+      <w:r>
+        <w:rPr>
+          <w:lang w:val="en-GB"/>
+        </w:rPr>
+        <w:t>not follow a normal distribution because it shows two different peaks:</w:t>
+      </w:r>
+    </w:p>
+    <w:p>
+      <w:pPr>
+        <w:jc w:val="both"/>
+        <w:rPr>
+          <w:b/>
+          <w:color w:val="FF0000"/>
+          <w:lang w:val="en-GB"/>
+        </w:rPr>
+      </w:pPr>
+      <w:r>
+        <w:rPr>
+          <w:b/>
+          <w:color w:val="FF0000"/>
+          <w:lang w:val="en-GB"/>
+        </w:rPr>
+        <w:t>IMAGE</w:t>
+      </w:r>
+    </w:p>
+    <w:p>
+      <w:pPr>
+        <w:jc w:val="both"/>
+        <w:rPr>
+          <w:lang w:val="en-GB"/>
+        </w:rPr>
+      </w:pPr>
+      <w:r>
+        <w:rPr>
+          <w:lang w:val="en-GB"/>
+        </w:rPr>
+        <w:t xml:space="preserve">We also have tested normality with the </w:t>
+      </w:r>
+      <w:r>
+        <w:rPr>
+          <w:lang w:val="en-GB"/>
+        </w:rPr>
+        <w:t>Anscombe-Glynn</w:t>
+      </w:r>
+      <w:r>
+        <w:rPr>
+          <w:lang w:val="en-GB"/>
+        </w:rPr>
+        <w:t xml:space="preserve"> Kurtosis-based test and </w:t>
+      </w:r>
+      <w:r>
+        <w:rPr>
+          <w:lang w:val="en-GB"/>
+        </w:rPr>
+        <w:t>D'Agostino</w:t>
+      </w:r>
+      <w:r>
+        <w:rPr>
+          <w:lang w:val="en-GB"/>
+        </w:rPr>
+        <w:t xml:space="preserve"> skewness-based test. The kurtosis test rejects normality </w:t>
+      </w:r>
+      <w:r>
+        <w:rPr>
+          <w:lang w:val="en-GB"/>
+        </w:rPr>
+        <w:t xml:space="preserve">in part </w:t>
+      </w:r>
+      <w:r>
+        <w:rPr>
+          <w:lang w:val="en-GB"/>
+        </w:rPr>
+        <w:t xml:space="preserve">because of the two-peaks that we can see in the </w:t>
+      </w:r>
+      <w:r>
+        <w:rPr>
+          <w:lang w:val="en-GB"/>
+        </w:rPr>
+        <w:t xml:space="preserve">distribution, on the other hand, the skewness is </w:t>
+      </w:r>
+      <w:r>
+        <w:rPr>
+          <w:lang w:val="en-GB"/>
+        </w:rPr>
+        <w:t>closer</w:t>
+      </w:r>
+      <w:r>
+        <w:rPr>
+          <w:lang w:val="en-GB"/>
+        </w:rPr>
+        <w:t xml:space="preserve"> to a normal distribution. Finally the </w:t>
+      </w:r>
+      <w:proofErr w:type="spellStart"/>
+      <w:r>
+        <w:rPr>
+          <w:lang w:val="en-GB"/>
+        </w:rPr>
+        <w:t>jarque</w:t>
+      </w:r>
+      <w:proofErr w:type="spellEnd"/>
+      <w:r>
+        <w:rPr>
+          <w:lang w:val="en-GB"/>
+        </w:rPr>
+        <w:t xml:space="preserve"> </w:t>
+      </w:r>
+      <w:proofErr w:type="spellStart"/>
+      <w:r>
+        <w:rPr>
+          <w:lang w:val="en-GB"/>
+        </w:rPr>
+        <w:t>bera</w:t>
+      </w:r>
+      <w:proofErr w:type="spellEnd"/>
+      <w:r>
+        <w:rPr>
+          <w:lang w:val="en-GB"/>
+        </w:rPr>
+        <w:t xml:space="preserve"> test has a p-value greater than 0.05 but still small (0.11).</w:t>
+      </w:r>
+    </w:p>
+    <w:p>
+      <w:pPr>
+        <w:jc w:val="both"/>
+        <w:rPr>
+          <w:lang w:val="en-GB"/>
+        </w:rPr>
+      </w:pPr>
+      <w:r>
+        <w:rPr>
+          <w:lang w:val="en-GB"/>
+        </w:rPr>
+        <w:t xml:space="preserve">In order to improve </w:t>
+      </w:r>
+      <w:r>
+        <w:rPr>
+          <w:lang w:val="en-GB"/>
+        </w:rPr>
+        <w:t xml:space="preserve">the </w:t>
+      </w:r>
+      <w:r>
+        <w:rPr>
+          <w:lang w:val="en-GB"/>
+        </w:rPr>
+        <w:t>normality</w:t>
+      </w:r>
+      <w:r>
+        <w:rPr>
+          <w:lang w:val="en-GB"/>
+        </w:rPr>
+        <w:t xml:space="preserve"> of the data</w:t>
+      </w:r>
+      <w:r>
+        <w:rPr>
+          <w:lang w:val="en-GB"/>
+        </w:rPr>
+        <w:t>, we have chosen</w:t>
+      </w:r>
+      <w:r>
+        <w:rPr>
+          <w:lang w:val="en-GB"/>
+        </w:rPr>
+        <w:t xml:space="preserve"> to apply the</w:t>
+      </w:r>
+      <w:r>
+        <w:rPr>
+          <w:lang w:val="en-GB"/>
+        </w:rPr>
+        <w:t xml:space="preserve"> </w:t>
+      </w:r>
+      <w:proofErr w:type="spellStart"/>
+      <w:r>
+        <w:rPr>
+          <w:lang w:val="en-GB"/>
+        </w:rPr>
+        <w:t>the</w:t>
+      </w:r>
+      <w:proofErr w:type="spellEnd"/>
+      <w:r>
+        <w:rPr>
+          <w:lang w:val="en-GB"/>
+        </w:rPr>
+        <w:t xml:space="preserve"> Box-Cox transformation</w:t>
+      </w:r>
+      <w:r>
+        <w:rPr>
+          <w:lang w:val="en-GB"/>
+        </w:rPr>
+        <w:t>:</w:t>
+      </w:r>
+    </w:p>
+    <w:p>
+      <w:pPr>
+        <w:jc w:val="both"/>
+        <w:rPr>
+          <w:b/>
+          <w:color w:val="FF0000"/>
+          <w:lang w:val="en-GB"/>
+        </w:rPr>
+      </w:pPr>
+      <w:r>
+        <w:rPr>
+          <w:b/>
+          <w:color w:val="FF0000"/>
+          <w:lang w:val="en-GB"/>
+        </w:rPr>
+        <w:t>IMAGE</w:t>
+      </w:r>
+    </w:p>
+    <w:p>
+      <w:pPr>
+        <w:jc w:val="both"/>
+        <w:rPr>
+          <w:b/>
+          <w:color w:val="FF0000"/>
+          <w:lang w:val="en-GB"/>
+        </w:rPr>
+      </w:pPr>
+      <w:r>
+        <w:rPr>
+          <w:b/>
+          <w:color w:val="FF0000"/>
+          <w:lang w:val="en-GB"/>
+        </w:rPr>
+        <w:t>IMAGE</w:t>
+      </w:r>
+    </w:p>
+    <w:p>
+      <w:pPr>
+        <w:jc w:val="both"/>
+        <w:rPr>
+          <w:lang w:val="en-GB"/>
+        </w:rPr>
+      </w:pPr>
+      <w:r>
+        <w:rPr>
+          <w:lang w:val="en-GB"/>
+        </w:rPr>
+        <w:t>After applying the transformation and reapplying the test, we can see that there is not significance improvement regarding normality. It could be because this variable is explained by others variables in the dataset.</w:t>
+      </w:r>
+    </w:p>
+    <w:p>
+      <w:pPr>
+        <w:jc w:val="both"/>
+        <w:rPr>
+          <w:lang w:val="en-GB"/>
+        </w:rPr>
+      </w:pPr>
+      <w:r>
+        <w:rPr>
+          <w:lang w:val="en-GB"/>
+        </w:rPr>
+        <w:t>Finally, by using a boxplot graph, we have checked that there are not outliers in the data:</w:t>
+      </w:r>
+    </w:p>
+    <w:p>
+      <w:pPr>
+        <w:jc w:val="both"/>
+        <w:rPr>
+          <w:b/>
+          <w:color w:val="FF0000"/>
+          <w:lang w:val="en-GB"/>
+        </w:rPr>
+      </w:pPr>
+      <w:r>
+        <w:rPr>
+          <w:b/>
+          <w:color w:val="FF0000"/>
+          <w:lang w:val="en-GB"/>
+        </w:rPr>
+        <w:t>IMAGE</w:t>
+      </w:r>
+    </w:p>
+    <w:p>
+      <w:pPr>
+        <w:jc w:val="both"/>
+        <w:rPr>
+          <w:b/>
+          <w:lang w:val="en-GB"/>
+        </w:rPr>
+      </w:pPr>
     </w:p>
     <w:p>
       <w:pPr>
@@ -631,20 +1007,307 @@
           <w:ilvl w:val="0"/>
           <w:numId w:val="6"/>
         </w:numPr>
-        <w:rPr>
-          <w:rFonts w:asciiTheme="minorHAnsi" w:hAnsiTheme="minorHAnsi" w:cstheme="minorBidi"/>
-          <w:color w:val="auto"/>
-          <w:lang w:val="en-GB"/>
-        </w:rPr>
-      </w:pPr>
-      <w:r>
+        <w:jc w:val="both"/>
         <w:rPr>
           <w:shd w:val="clear" w:color="auto" w:fill="FFFFFF"/>
           <w:lang w:val="en-GB"/>
         </w:rPr>
+      </w:pPr>
+      <w:r>
+        <w:rPr>
+          <w:shd w:val="clear" w:color="auto" w:fill="FFFFFF"/>
+          <w:lang w:val="en-GB"/>
+        </w:rPr>
+        <w:t>Choose two quantitative variables and describe its joint bivariate distribution. Does it seem to be Normal? Are there any outliers?</w:t>
+      </w:r>
+    </w:p>
+    <w:p>
+      <w:pPr>
+        <w:jc w:val="both"/>
+        <w:rPr>
+          <w:lang w:val="en-GB"/>
+        </w:rPr>
+      </w:pPr>
+      <w:r>
+        <w:rPr>
+          <w:lang w:val="en-GB"/>
+        </w:rPr>
+        <w:t>For this part, we have chosen the variables “Volatile acidity” and “Residual sugar”</w:t>
+      </w:r>
+      <w:r>
+        <w:rPr>
+          <w:lang w:val="en-GB"/>
+        </w:rPr>
+        <w:t>. As a first step we have tested if any of the variables by their own follow a normal distribution</w:t>
+      </w:r>
+      <w:r>
+        <w:rPr>
+          <w:lang w:val="en-GB"/>
+        </w:rPr>
+        <w:t xml:space="preserve">, after that we </w:t>
+      </w:r>
+      <w:r>
+        <w:rPr>
+          <w:lang w:val="en-GB"/>
+        </w:rPr>
+        <w:t>have applied</w:t>
+      </w:r>
+      <w:r>
+        <w:rPr>
+          <w:lang w:val="en-GB"/>
+        </w:rPr>
+        <w:t xml:space="preserve"> the Shapiro Wilk test</w:t>
+      </w:r>
+      <w:r>
+        <w:rPr>
+          <w:lang w:val="en-GB"/>
+        </w:rPr>
+        <w:t xml:space="preserve"> for bivariate data.</w:t>
+      </w:r>
+      <w:r>
+        <w:rPr>
+          <w:lang w:val="en-GB"/>
+        </w:rPr>
+        <w:t xml:space="preserve"> </w:t>
+      </w:r>
+      <w:r>
+        <w:rPr>
+          <w:lang w:val="en-GB"/>
+        </w:rPr>
+        <w:t>W</w:t>
+      </w:r>
+      <w:r>
+        <w:rPr>
+          <w:lang w:val="en-GB"/>
+        </w:rPr>
+        <w:t xml:space="preserve">e </w:t>
+      </w:r>
+      <w:r>
+        <w:rPr>
+          <w:lang w:val="en-GB"/>
+        </w:rPr>
+        <w:t>have seen</w:t>
+      </w:r>
+      <w:r>
+        <w:rPr>
+          <w:lang w:val="en-GB"/>
+        </w:rPr>
+        <w:t xml:space="preserve"> that </w:t>
+      </w:r>
+      <w:r>
+        <w:rPr>
+          <w:lang w:val="en-GB"/>
+        </w:rPr>
+        <w:t>the data does not follow a normal distribution</w:t>
+      </w:r>
+      <w:r>
+        <w:rPr>
+          <w:lang w:val="en-GB"/>
+        </w:rPr>
+        <w:t>:</w:t>
+      </w:r>
+    </w:p>
+    <w:p>
+      <w:pPr>
+        <w:jc w:val="both"/>
+        <w:rPr>
+          <w:b/>
+          <w:color w:val="FF0000"/>
+          <w:lang w:val="en-GB"/>
+        </w:rPr>
+      </w:pPr>
+      <w:r>
+        <w:rPr>
+          <w:b/>
+          <w:color w:val="FF0000"/>
+          <w:lang w:val="en-GB"/>
+        </w:rPr>
+        <w:t>IMAGE</w:t>
+      </w:r>
+    </w:p>
+    <w:p>
+      <w:pPr>
+        <w:jc w:val="both"/>
+        <w:rPr>
+          <w:lang w:val="en-GB"/>
+        </w:rPr>
+      </w:pPr>
+      <w:r>
+        <w:rPr>
+          <w:lang w:val="en-GB"/>
+        </w:rPr>
+        <w:t xml:space="preserve">Then we have applied the box-cox transformation to the bivariate data (check shiny app), we can see that neither the transformation follows a normal distribution by following the fact that the </w:t>
+      </w:r>
+      <w:proofErr w:type="spellStart"/>
+      <w:r>
+        <w:rPr>
+          <w:lang w:val="en-GB"/>
+        </w:rPr>
+        <w:t>mahalanobis</w:t>
+      </w:r>
+      <w:proofErr w:type="spellEnd"/>
+      <w:r>
+        <w:rPr>
+          <w:lang w:val="en-GB"/>
+        </w:rPr>
+        <w:t xml:space="preserve"> distance of a bivariate normal distribution follows a Chi-Square distribution</w:t>
+      </w:r>
+      <w:r>
+        <w:rPr>
+          <w:lang w:val="en-GB"/>
+        </w:rPr>
+        <w:t xml:space="preserve"> (</w:t>
+      </w:r>
+      <w:proofErr w:type="spellStart"/>
+      <w:r>
+        <w:rPr>
+          <w:lang w:val="en-GB"/>
+        </w:rPr>
+        <w:t>mardia</w:t>
+      </w:r>
+      <w:proofErr w:type="spellEnd"/>
+      <w:r>
+        <w:rPr>
+          <w:lang w:val="en-GB"/>
+        </w:rPr>
+        <w:t xml:space="preserve"> test)</w:t>
+      </w:r>
+      <w:r>
+        <w:rPr>
+          <w:lang w:val="en-GB"/>
+        </w:rPr>
+        <w:t>:</w:t>
+      </w:r>
+    </w:p>
+    <w:p>
+      <w:pPr>
+        <w:jc w:val="both"/>
+        <w:rPr>
+          <w:b/>
+          <w:color w:val="FF0000"/>
+          <w:lang w:val="en-GB"/>
+        </w:rPr>
+      </w:pPr>
+      <w:r>
+        <w:rPr>
+          <w:b/>
+          <w:color w:val="FF0000"/>
+          <w:lang w:val="en-GB"/>
+        </w:rPr>
+        <w:t>IMAGE</w:t>
+      </w:r>
+    </w:p>
+    <w:p>
+      <w:pPr>
+        <w:jc w:val="both"/>
+        <w:rPr>
+          <w:lang w:val="en-GB"/>
+        </w:rPr>
+      </w:pPr>
+      <w:r>
+        <w:rPr>
+          <w:lang w:val="en-GB"/>
+        </w:rPr>
+        <w:t xml:space="preserve">In the </w:t>
+      </w:r>
+      <w:proofErr w:type="spellStart"/>
+      <w:r>
+        <w:rPr>
+          <w:lang w:val="en-GB"/>
+        </w:rPr>
+        <w:t>qqplot</w:t>
+      </w:r>
+      <w:proofErr w:type="spellEnd"/>
+      <w:r>
+        <w:rPr>
+          <w:lang w:val="en-GB"/>
+        </w:rPr>
+        <w:t xml:space="preserve"> for the original data we can appreciate that the distribution of the distance </w:t>
+      </w:r>
+      <w:r>
+        <w:rPr>
+          <w:lang w:val="en-GB"/>
+        </w:rPr>
+        <w:t>seems to be bimodal and right-light tailed compared with the chi-squared distribution. On the other hand, the transformed data seems to have heavier right tails.</w:t>
+      </w:r>
+    </w:p>
+    <w:p>
+      <w:pPr>
+        <w:jc w:val="both"/>
+        <w:rPr>
+          <w:lang w:val="en-GB"/>
+        </w:rPr>
+      </w:pPr>
+      <w:r>
+        <w:rPr>
+          <w:lang w:val="en-GB"/>
+        </w:rPr>
         <w:lastRenderedPageBreak/>
-        <w:t>Choose two quantitative variables and describe its joint bivariate distribution. Does it seem to be Normal? Are there any outliers?</w:t>
-      </w:r>
+        <w:t xml:space="preserve">Finally, we check for outliers by using also the </w:t>
+      </w:r>
+      <w:proofErr w:type="spellStart"/>
+      <w:r>
+        <w:rPr>
+          <w:lang w:val="en-GB"/>
+        </w:rPr>
+        <w:t>mahalanobis</w:t>
+      </w:r>
+      <w:proofErr w:type="spellEnd"/>
+      <w:r>
+        <w:rPr>
+          <w:lang w:val="en-GB"/>
+        </w:rPr>
+        <w:t xml:space="preserve"> distance and taking all and comparing the values that take the chi squared distribution with 2 degrees of freedom and 95% quantile.</w:t>
+      </w:r>
+    </w:p>
+    <w:p>
+      <w:pPr>
+        <w:jc w:val="both"/>
+        <w:rPr>
+          <w:lang w:val="en-GB"/>
+        </w:rPr>
+      </w:pPr>
+      <w:r>
+        <w:rPr>
+          <w:lang w:val="en-GB"/>
+        </w:rPr>
+        <w:t xml:space="preserve">We can see that it seems to be 8 outliers, with two pairs of two observations with the same </w:t>
+      </w:r>
+      <w:proofErr w:type="spellStart"/>
+      <w:r>
+        <w:rPr>
+          <w:lang w:val="en-GB"/>
+        </w:rPr>
+        <w:t>Mahalanobis</w:t>
+      </w:r>
+      <w:proofErr w:type="spellEnd"/>
+      <w:r>
+        <w:rPr>
+          <w:lang w:val="en-GB"/>
+        </w:rPr>
+        <w:t xml:space="preserve"> distance (and the same values), that is why in the scatterplot we can only see six red dots:</w:t>
+      </w:r>
+    </w:p>
+    <w:p>
+      <w:pPr>
+        <w:jc w:val="both"/>
+        <w:rPr>
+          <w:b/>
+          <w:color w:val="FF0000"/>
+          <w:u w:val="single"/>
+          <w:lang w:val="en-GB"/>
+        </w:rPr>
+      </w:pPr>
+      <w:r>
+        <w:rPr>
+          <w:b/>
+          <w:color w:val="FF0000"/>
+          <w:lang w:val="en-GB"/>
+        </w:rPr>
+        <w:t>IMAGE</w:t>
+      </w:r>
+      <w:bookmarkStart w:id="0" w:name="_GoBack"/>
+      <w:bookmarkEnd w:id="0"/>
     </w:p>
     <w:p>
       <w:pPr>
@@ -653,6 +1316,7 @@
           <w:ilvl w:val="0"/>
           <w:numId w:val="6"/>
         </w:numPr>
+        <w:jc w:val="both"/>
         <w:rPr>
           <w:rFonts w:asciiTheme="minorHAnsi" w:eastAsiaTheme="minorHAnsi" w:hAnsiTheme="minorHAnsi" w:cstheme="minorBidi"/>
           <w:color w:val="auto"/>
@@ -671,6 +1335,7 @@
       <w:pPr>
         <w:shd w:val="clear" w:color="auto" w:fill="FFFFFF"/>
         <w:spacing w:before="100" w:beforeAutospacing="1" w:after="100" w:afterAutospacing="1" w:line="240" w:lineRule="auto"/>
+        <w:jc w:val="both"/>
         <w:rPr>
           <w:rFonts w:ascii="Arial" w:eastAsia="Times New Roman" w:hAnsi="Arial" w:cs="Arial"/>
           <w:b/>
@@ -696,6 +1361,7 @@
       <w:pPr>
         <w:shd w:val="clear" w:color="auto" w:fill="FFFFFF"/>
         <w:spacing w:before="100" w:beforeAutospacing="1" w:after="100" w:afterAutospacing="1" w:line="240" w:lineRule="auto"/>
+        <w:jc w:val="both"/>
         <w:rPr>
           <w:rFonts w:ascii="Arial" w:eastAsia="Times New Roman" w:hAnsi="Arial" w:cs="Arial"/>
           <w:b/>
@@ -721,6 +1387,7 @@
       <w:pPr>
         <w:shd w:val="clear" w:color="auto" w:fill="FFFFFF"/>
         <w:spacing w:before="100" w:beforeAutospacing="1" w:after="100" w:afterAutospacing="1" w:line="240" w:lineRule="auto"/>
+        <w:jc w:val="both"/>
         <w:rPr>
           <w:rFonts w:ascii="Arial" w:eastAsia="Times New Roman" w:hAnsi="Arial" w:cs="Arial"/>
           <w:b/>
@@ -746,6 +1413,7 @@
       <w:pPr>
         <w:shd w:val="clear" w:color="auto" w:fill="FFFFFF"/>
         <w:spacing w:before="100" w:beforeAutospacing="1" w:after="100" w:afterAutospacing="1" w:line="240" w:lineRule="auto"/>
+        <w:jc w:val="both"/>
         <w:rPr>
           <w:rFonts w:ascii="Arial" w:eastAsia="Times New Roman" w:hAnsi="Arial" w:cs="Arial"/>
           <w:b/>
@@ -771,6 +1439,7 @@
       <w:pPr>
         <w:shd w:val="clear" w:color="auto" w:fill="FFFFFF"/>
         <w:spacing w:before="100" w:beforeAutospacing="1" w:after="100" w:afterAutospacing="1" w:line="240" w:lineRule="auto"/>
+        <w:jc w:val="both"/>
         <w:rPr>
           <w:rFonts w:ascii="Arial" w:eastAsia="Times New Roman" w:hAnsi="Arial" w:cs="Arial"/>
           <w:b/>
@@ -819,6 +1488,7 @@
     <w:p>
       <w:pPr>
         <w:pStyle w:val="Ttulo1"/>
+        <w:jc w:val="both"/>
         <w:rPr>
           <w:lang w:val="en-GB"/>
         </w:rPr>
@@ -838,6 +1508,7 @@
     </w:p>
     <w:p>
       <w:pPr>
+        <w:jc w:val="both"/>
         <w:rPr>
           <w:lang w:val="en-GB"/>
         </w:rPr>
@@ -846,6 +1517,7 @@
     <w:p>
       <w:pPr>
         <w:pStyle w:val="Ttulo2"/>
+        <w:jc w:val="both"/>
         <w:rPr>
           <w:lang w:val="en-GB"/>
         </w:rPr>
@@ -865,6 +1537,7 @@
     </w:p>
     <w:p>
       <w:pPr>
+        <w:jc w:val="both"/>
         <w:rPr>
           <w:b/>
           <w:lang w:val="en-GB"/>
@@ -880,6 +1553,7 @@
     </w:p>
     <w:p>
       <w:pPr>
+        <w:jc w:val="both"/>
         <w:rPr>
           <w:b/>
           <w:lang w:val="en-GB"/>
@@ -895,6 +1569,7 @@
     </w:p>
     <w:p>
       <w:pPr>
+        <w:jc w:val="both"/>
         <w:rPr>
           <w:b/>
           <w:lang w:val="en-GB"/>
@@ -910,6 +1585,7 @@
     </w:p>
     <w:p>
       <w:pPr>
+        <w:jc w:val="both"/>
         <w:rPr>
           <w:b/>
           <w:lang w:val="en-GB"/>
@@ -925,13 +1601,12 @@
     </w:p>
     <w:p>
       <w:pPr>
-        <w:rPr>
-          <w:b/>
-          <w:lang w:val="en-GB"/>
-        </w:rPr>
-      </w:pPr>
-      <w:bookmarkStart w:id="0" w:name="_GoBack"/>
-      <w:bookmarkEnd w:id="0"/>
+        <w:jc w:val="both"/>
+        <w:rPr>
+          <w:b/>
+          <w:lang w:val="en-GB"/>
+        </w:rPr>
+      </w:pPr>
       <w:r>
         <w:rPr>
           <w:b/>
@@ -959,6 +1634,7 @@
     <w:p>
       <w:pPr>
         <w:pStyle w:val="Ttulo2"/>
+        <w:jc w:val="both"/>
         <w:rPr>
           <w:lang w:val="en-GB"/>
         </w:rPr>
@@ -979,6 +1655,7 @@
     <w:p>
       <w:pPr>
         <w:pStyle w:val="Prrafodelista"/>
+        <w:jc w:val="both"/>
         <w:rPr>
           <w:lang w:val="en-GB"/>
         </w:rPr>
@@ -992,6 +1669,56 @@
     </w:sectPr>
   </w:body>
 </w:document>
+</file>
+
+<file path=word/endnotes.xml><?xml version="1.0" encoding="utf-8"?>
+<w:endnotes xmlns:wpc="http://schemas.microsoft.com/office/word/2010/wordprocessingCanvas" xmlns:cx="http://schemas.microsoft.com/office/drawing/2014/chartex" xmlns:cx1="http://schemas.microsoft.com/office/drawing/2015/9/8/chartex" xmlns:cx2="http://schemas.microsoft.com/office/drawing/2015/10/21/chartex" xmlns:cx3="http://schemas.microsoft.com/office/drawing/2016/5/9/chartex" xmlns:cx4="http://schemas.microsoft.com/office/drawing/2016/5/10/chartex" xmlns:cx5="http://schemas.microsoft.com/office/drawing/2016/5/11/chartex" xmlns:cx6="http://schemas.microsoft.com/office/drawing/2016/5/12/chartex" xmlns:cx7="http://schemas.microsoft.com/office/drawing/2016/5/13/chartex" xmlns:cx8="http://schemas.microsoft.com/office/drawing/2016/5/14/chartex" xmlns:mc="http://schemas.openxmlformats.org/markup-compatibility/2006" xmlns:aink="http://schemas.microsoft.com/office/drawing/2016/ink" xmlns:am3d="http://schemas.microsoft.com/office/drawing/2017/model3d" xmlns:o="urn:schemas-microsoft-com:office:office" xmlns:r="http://schemas.openxmlformats.org/officeDocument/2006/relationships" xmlns:m="http://schemas.openxmlformats.org/officeDocument/2006/math" xmlns:v="urn:schemas-microsoft-com:vml" xmlns:wp14="http://schemas.microsoft.com/office/word/2010/wordprocessingDrawing" xmlns:wp="http://schemas.openxmlformats.org/drawingml/2006/wordprocessingDrawing" xmlns:w10="urn:schemas-microsoft-com:office:word" xmlns:w="http://schemas.openxmlformats.org/wordprocessingml/2006/main" xmlns:w14="http://schemas.microsoft.com/office/word/2010/wordml" xmlns:w15="http://schemas.microsoft.com/office/word/2012/wordml" xmlns:w16cid="http://schemas.microsoft.com/office/word/2016/wordml/cid" xmlns:w16se="http://schemas.microsoft.com/office/word/2015/wordml/symex" xmlns:wpg="http://schemas.microsoft.com/office/word/2010/wordprocessingGroup" xmlns:wpi="http://schemas.microsoft.com/office/word/2010/wordprocessingInk" xmlns:wne="http://schemas.microsoft.com/office/word/2006/wordml" xmlns:wps="http://schemas.microsoft.com/office/word/2010/wordprocessingShape" mc:Ignorable="w14 w15 w16se w16cid wp14">
+  <w:endnote w:type="separator" w:id="-1">
+    <w:p>
+      <w:pPr>
+        <w:spacing w:after="0" w:line="240" w:lineRule="auto"/>
+      </w:pPr>
+      <w:r>
+        <w:separator/>
+      </w:r>
+    </w:p>
+  </w:endnote>
+  <w:endnote w:type="continuationSeparator" w:id="0">
+    <w:p>
+      <w:pPr>
+        <w:spacing w:after="0" w:line="240" w:lineRule="auto"/>
+      </w:pPr>
+      <w:r>
+        <w:continuationSeparator/>
+      </w:r>
+    </w:p>
+  </w:endnote>
+</w:endnotes>
+</file>
+
+<file path=word/footnotes.xml><?xml version="1.0" encoding="utf-8"?>
+<w:footnotes xmlns:wpc="http://schemas.microsoft.com/office/word/2010/wordprocessingCanvas" xmlns:cx="http://schemas.microsoft.com/office/drawing/2014/chartex" xmlns:cx1="http://schemas.microsoft.com/office/drawing/2015/9/8/chartex" xmlns:cx2="http://schemas.microsoft.com/office/drawing/2015/10/21/chartex" xmlns:cx3="http://schemas.microsoft.com/office/drawing/2016/5/9/chartex" xmlns:cx4="http://schemas.microsoft.com/office/drawing/2016/5/10/chartex" xmlns:cx5="http://schemas.microsoft.com/office/drawing/2016/5/11/chartex" xmlns:cx6="http://schemas.microsoft.com/office/drawing/2016/5/12/chartex" xmlns:cx7="http://schemas.microsoft.com/office/drawing/2016/5/13/chartex" xmlns:cx8="http://schemas.microsoft.com/office/drawing/2016/5/14/chartex" xmlns:mc="http://schemas.openxmlformats.org/markup-compatibility/2006" xmlns:aink="http://schemas.microsoft.com/office/drawing/2016/ink" xmlns:am3d="http://schemas.microsoft.com/office/drawing/2017/model3d" xmlns:o="urn:schemas-microsoft-com:office:office" xmlns:r="http://schemas.openxmlformats.org/officeDocument/2006/relationships" xmlns:m="http://schemas.openxmlformats.org/officeDocument/2006/math" xmlns:v="urn:schemas-microsoft-com:vml" xmlns:wp14="http://schemas.microsoft.com/office/word/2010/wordprocessingDrawing" xmlns:wp="http://schemas.openxmlformats.org/drawingml/2006/wordprocessingDrawing" xmlns:w10="urn:schemas-microsoft-com:office:word" xmlns:w="http://schemas.openxmlformats.org/wordprocessingml/2006/main" xmlns:w14="http://schemas.microsoft.com/office/word/2010/wordml" xmlns:w15="http://schemas.microsoft.com/office/word/2012/wordml" xmlns:w16cid="http://schemas.microsoft.com/office/word/2016/wordml/cid" xmlns:w16se="http://schemas.microsoft.com/office/word/2015/wordml/symex" xmlns:wpg="http://schemas.microsoft.com/office/word/2010/wordprocessingGroup" xmlns:wpi="http://schemas.microsoft.com/office/word/2010/wordprocessingInk" xmlns:wne="http://schemas.microsoft.com/office/word/2006/wordml" xmlns:wps="http://schemas.microsoft.com/office/word/2010/wordprocessingShape" mc:Ignorable="w14 w15 w16se w16cid wp14">
+  <w:footnote w:type="separator" w:id="-1">
+    <w:p>
+      <w:pPr>
+        <w:spacing w:after="0" w:line="240" w:lineRule="auto"/>
+      </w:pPr>
+      <w:r>
+        <w:separator/>
+      </w:r>
+    </w:p>
+  </w:footnote>
+  <w:footnote w:type="continuationSeparator" w:id="0">
+    <w:p>
+      <w:pPr>
+        <w:spacing w:after="0" w:line="240" w:lineRule="auto"/>
+      </w:pPr>
+      <w:r>
+        <w:continuationSeparator/>
+      </w:r>
+    </w:p>
+  </w:footnote>
+</w:footnotes>
 </file>
 
 <file path=word/numbering.xml><?xml version="1.0" encoding="utf-8"?>
@@ -2251,6 +2978,50 @@
       <w:color w:val="2F5496" w:themeColor="accent1" w:themeShade="BF"/>
     </w:rPr>
   </w:style>
+  <w:style w:type="paragraph" w:styleId="Encabezado">
+    <w:name w:val="header"/>
+    <w:basedOn w:val="Normal"/>
+    <w:link w:val="EncabezadoCar"/>
+    <w:uiPriority w:val="99"/>
+    <w:unhideWhenUsed/>
+    <w:rsid w:val="00BA6C33"/>
+    <w:pPr>
+      <w:tabs>
+        <w:tab w:val="center" w:pos="4513"/>
+        <w:tab w:val="right" w:pos="9026"/>
+      </w:tabs>
+      <w:spacing w:after="0" w:line="240" w:lineRule="auto"/>
+    </w:pPr>
+  </w:style>
+  <w:style w:type="character" w:customStyle="1" w:styleId="EncabezadoCar">
+    <w:name w:val="Encabezado Car"/>
+    <w:basedOn w:val="Fuentedeprrafopredeter"/>
+    <w:link w:val="Encabezado"/>
+    <w:uiPriority w:val="99"/>
+    <w:rsid w:val="00BA6C33"/>
+  </w:style>
+  <w:style w:type="paragraph" w:styleId="Piedepgina">
+    <w:name w:val="footer"/>
+    <w:basedOn w:val="Normal"/>
+    <w:link w:val="PiedepginaCar"/>
+    <w:uiPriority w:val="99"/>
+    <w:unhideWhenUsed/>
+    <w:rsid w:val="00BA6C33"/>
+    <w:pPr>
+      <w:tabs>
+        <w:tab w:val="center" w:pos="4513"/>
+        <w:tab w:val="right" w:pos="9026"/>
+      </w:tabs>
+      <w:spacing w:after="0" w:line="240" w:lineRule="auto"/>
+    </w:pPr>
+  </w:style>
+  <w:style w:type="character" w:customStyle="1" w:styleId="PiedepginaCar">
+    <w:name w:val="Pie de página Car"/>
+    <w:basedOn w:val="Fuentedeprrafopredeter"/>
+    <w:link w:val="Piedepgina"/>
+    <w:uiPriority w:val="99"/>
+    <w:rsid w:val="00BA6C33"/>
+  </w:style>
 </w:styles>
 </file>
 
@@ -2554,7 +3325,7 @@
 </file>
 
 <file path=customXml/itemProps1.xml><?xml version="1.0" encoding="utf-8"?>
-<ds:datastoreItem xmlns:ds="http://schemas.openxmlformats.org/officeDocument/2006/customXml" ds:itemID="{D10C43BF-FFF8-4845-B9FB-E1D2B800FDEF}">
+<ds:datastoreItem xmlns:ds="http://schemas.openxmlformats.org/officeDocument/2006/customXml" ds:itemID="{EFA1CE09-75A6-4738-8A97-78DBD6735CB1}">
   <ds:schemaRefs>
     <ds:schemaRef ds:uri="http://schemas.openxmlformats.org/officeDocument/2006/bibliography"/>
   </ds:schemaRefs>

</xml_diff>

<commit_message>
Updated with Nacho changes on q1c
</commit_message>
<xml_diff>
--- a/01 Hw1.2/Draft_report.docx
+++ b/01 Hw1.2/Draft_report.docx
@@ -98,7 +98,21 @@
         <w:rPr>
           <w:lang w:val="en-GB"/>
         </w:rPr>
-        <w:t xml:space="preserve"> and a binary variable, type: (1 = white wine and 2 = red wine). In order to understand better the </w:t>
+        <w:t xml:space="preserve"> and a binary variable, type: (1 = white wine and 2 = red wine). </w:t>
+      </w:r>
+      <w:proofErr w:type="gramStart"/>
+      <w:r>
+        <w:rPr>
+          <w:lang w:val="en-GB"/>
+        </w:rPr>
+        <w:t>In order to</w:t>
+      </w:r>
+      <w:proofErr w:type="gramEnd"/>
+      <w:r>
+        <w:rPr>
+          <w:lang w:val="en-GB"/>
+        </w:rPr>
+        <w:t xml:space="preserve"> understand better the </w:t>
       </w:r>
       <w:r>
         <w:rPr>
@@ -356,7 +370,49 @@
         <w:rPr>
           <w:lang w:val="en-GB"/>
         </w:rPr>
-        <w:t>Sulphur dioxide (SO(2)) is used as a preservative and stabilizer in wine production to prevent undesired biochemical processes in the must and the final product. The concentration of SO(2) is restricted by national regulations. There are two main forms of SO(2) in wine-free (inorganic forms) and bound (fixed to organic compounds, e.g. aldehydes)</w:t>
+        <w:t>Sulphur dioxide (</w:t>
+      </w:r>
+      <w:proofErr w:type="gramStart"/>
+      <w:r>
+        <w:rPr>
+          <w:lang w:val="en-GB"/>
+        </w:rPr>
+        <w:t>SO(</w:t>
+      </w:r>
+      <w:proofErr w:type="gramEnd"/>
+      <w:r>
+        <w:rPr>
+          <w:lang w:val="en-GB"/>
+        </w:rPr>
+        <w:t xml:space="preserve">2)) is used as a preservative and stabilizer in wine production to prevent undesired biochemical processes in the must and the final product. The concentration of </w:t>
+      </w:r>
+      <w:proofErr w:type="gramStart"/>
+      <w:r>
+        <w:rPr>
+          <w:lang w:val="en-GB"/>
+        </w:rPr>
+        <w:t>SO(</w:t>
+      </w:r>
+      <w:proofErr w:type="gramEnd"/>
+      <w:r>
+        <w:rPr>
+          <w:lang w:val="en-GB"/>
+        </w:rPr>
+        <w:t xml:space="preserve">2) is restricted by national regulations. There are two main forms of </w:t>
+      </w:r>
+      <w:proofErr w:type="gramStart"/>
+      <w:r>
+        <w:rPr>
+          <w:lang w:val="en-GB"/>
+        </w:rPr>
+        <w:t>SO(</w:t>
+      </w:r>
+      <w:proofErr w:type="gramEnd"/>
+      <w:r>
+        <w:rPr>
+          <w:lang w:val="en-GB"/>
+        </w:rPr>
+        <w:t>2) in wine-free (inorganic forms) and bound (fixed to organic compounds, e.g. aldehydes)</w:t>
       </w:r>
     </w:p>
     <w:p>
@@ -430,11 +486,19 @@
           <w:lang w:val="en-GB"/>
         </w:rPr>
       </w:pPr>
-      <w:r>
-        <w:rPr>
-          <w:lang w:val="en-GB"/>
-        </w:rPr>
-        <w:t>pH(acid, salinity meter)</w:t>
+      <w:proofErr w:type="gramStart"/>
+      <w:r>
+        <w:rPr>
+          <w:lang w:val="en-GB"/>
+        </w:rPr>
+        <w:t>pH(</w:t>
+      </w:r>
+      <w:proofErr w:type="gramEnd"/>
+      <w:r>
+        <w:rPr>
+          <w:lang w:val="en-GB"/>
+        </w:rPr>
+        <w:t>acid, salinity meter)</w:t>
       </w:r>
     </w:p>
     <w:p>
@@ -453,7 +517,21 @@
         <w:rPr>
           <w:lang w:val="en-GB"/>
         </w:rPr>
-        <w:t>sulphates: turns into sulphur dioxide (S-)</w:t>
+        <w:t>sul</w:t>
+      </w:r>
+      <w:bookmarkStart w:id="0" w:name="_GoBack"/>
+      <w:r>
+        <w:rPr>
+          <w:lang w:val="en-GB"/>
+        </w:rPr>
+        <w:t>ph</w:t>
+      </w:r>
+      <w:bookmarkEnd w:id="0"/>
+      <w:r>
+        <w:rPr>
+          <w:lang w:val="en-GB"/>
+        </w:rPr>
+        <w:t>ates: turns into sulphur dioxide (S-)</w:t>
       </w:r>
     </w:p>
     <w:p>
@@ -630,7 +708,21 @@
           <w:lang w:val="en-GB"/>
         </w:rPr>
         <w:lastRenderedPageBreak/>
-        <w:t xml:space="preserve">We have choose to explore the quantitative variable “Total </w:t>
+        <w:t xml:space="preserve">We have </w:t>
+      </w:r>
+      <w:proofErr w:type="gramStart"/>
+      <w:r>
+        <w:rPr>
+          <w:lang w:val="en-GB"/>
+        </w:rPr>
+        <w:t>choose</w:t>
+      </w:r>
+      <w:proofErr w:type="gramEnd"/>
+      <w:r>
+        <w:rPr>
+          <w:lang w:val="en-GB"/>
+        </w:rPr>
+        <w:t xml:space="preserve"> to explore the quantitative variable “Total </w:t>
       </w:r>
       <w:proofErr w:type="spellStart"/>
       <w:r>
@@ -808,7 +900,21 @@
         <w:rPr>
           <w:lang w:val="en-GB"/>
         </w:rPr>
-        <w:t xml:space="preserve"> to a normal distribution. Finally the </w:t>
+        <w:t xml:space="preserve"> to a normal distribution. </w:t>
+      </w:r>
+      <w:proofErr w:type="gramStart"/>
+      <w:r>
+        <w:rPr>
+          <w:lang w:val="en-GB"/>
+        </w:rPr>
+        <w:t>Finally</w:t>
+      </w:r>
+      <w:proofErr w:type="gramEnd"/>
+      <w:r>
+        <w:rPr>
+          <w:lang w:val="en-GB"/>
+        </w:rPr>
+        <w:t xml:space="preserve"> the </w:t>
       </w:r>
       <w:proofErr w:type="spellStart"/>
       <w:r>
@@ -846,11 +952,19 @@
           <w:lang w:val="en-GB"/>
         </w:rPr>
       </w:pPr>
-      <w:r>
-        <w:rPr>
-          <w:lang w:val="en-GB"/>
-        </w:rPr>
-        <w:t xml:space="preserve">In order to improve </w:t>
+      <w:proofErr w:type="gramStart"/>
+      <w:r>
+        <w:rPr>
+          <w:lang w:val="en-GB"/>
+        </w:rPr>
+        <w:t>In order to</w:t>
+      </w:r>
+      <w:proofErr w:type="gramEnd"/>
+      <w:r>
+        <w:rPr>
+          <w:lang w:val="en-GB"/>
+        </w:rPr>
+        <w:t xml:space="preserve"> improve </w:t>
       </w:r>
       <w:r>
         <w:rPr>
@@ -956,7 +1070,21 @@
         <w:rPr>
           <w:lang w:val="en-GB"/>
         </w:rPr>
-        <w:t>After applying the transformation and reapplying the test, we can see that there is not significance improvement regarding normality. It could be because this variable is explained by others variables in the dataset.</w:t>
+        <w:t xml:space="preserve">After applying the transformation and reapplying the test, we can see that there is not significance improvement regarding normality. It could be because this variable is explained by </w:t>
+      </w:r>
+      <w:proofErr w:type="gramStart"/>
+      <w:r>
+        <w:rPr>
+          <w:lang w:val="en-GB"/>
+        </w:rPr>
+        <w:t>others</w:t>
+      </w:r>
+      <w:proofErr w:type="gramEnd"/>
+      <w:r>
+        <w:rPr>
+          <w:lang w:val="en-GB"/>
+        </w:rPr>
+        <w:t xml:space="preserve"> variables in the dataset.</w:t>
       </w:r>
     </w:p>
     <w:p>
@@ -1306,8 +1434,6 @@
         </w:rPr>
         <w:t>IMAGE</w:t>
       </w:r>
-      <w:bookmarkStart w:id="0" w:name="_GoBack"/>
-      <w:bookmarkEnd w:id="0"/>
     </w:p>
     <w:p>
       <w:pPr>
@@ -1318,17 +1444,127 @@
         </w:numPr>
         <w:jc w:val="both"/>
         <w:rPr>
-          <w:rFonts w:asciiTheme="minorHAnsi" w:eastAsiaTheme="minorHAnsi" w:hAnsiTheme="minorHAnsi" w:cstheme="minorBidi"/>
-          <w:color w:val="auto"/>
-          <w:lang w:val="en-GB"/>
-        </w:rPr>
-      </w:pPr>
-      <w:r>
-        <w:rPr>
           <w:rFonts w:eastAsia="Times New Roman"/>
           <w:lang w:val="en-GB" w:eastAsia="en-GB"/>
         </w:rPr>
+      </w:pPr>
+      <w:r>
+        <w:rPr>
+          <w:rFonts w:eastAsia="Times New Roman"/>
+          <w:lang w:val="en-GB" w:eastAsia="en-GB"/>
+        </w:rPr>
         <w:t>Choose a subset of 4 or 5 quantitative variables and explore linear relationships through:</w:t>
+      </w:r>
+    </w:p>
+    <w:p>
+      <w:pPr>
+        <w:rPr>
+          <w:lang w:val="en-GB" w:eastAsia="en-GB"/>
+        </w:rPr>
+      </w:pPr>
+      <w:r>
+        <w:rPr>
+          <w:lang w:val="en-GB" w:eastAsia="en-GB"/>
+        </w:rPr>
+        <w:t>We have chosen 4 quantitative variables and 1 categorical variable:</w:t>
+      </w:r>
+    </w:p>
+    <w:p>
+      <w:pPr>
+        <w:pStyle w:val="Prrafodelista"/>
+        <w:numPr>
+          <w:ilvl w:val="0"/>
+          <w:numId w:val="7"/>
+        </w:numPr>
+        <w:rPr>
+          <w:lang w:val="en-GB" w:eastAsia="en-GB"/>
+        </w:rPr>
+      </w:pPr>
+      <w:r>
+        <w:rPr>
+          <w:lang w:val="en-GB" w:eastAsia="en-GB"/>
+        </w:rPr>
+        <w:t>Alcohol percentage</w:t>
+      </w:r>
+    </w:p>
+    <w:p>
+      <w:pPr>
+        <w:pStyle w:val="Prrafodelista"/>
+        <w:numPr>
+          <w:ilvl w:val="0"/>
+          <w:numId w:val="7"/>
+        </w:numPr>
+        <w:rPr>
+          <w:lang w:val="en-GB" w:eastAsia="en-GB"/>
+        </w:rPr>
+      </w:pPr>
+      <w:r>
+        <w:rPr>
+          <w:lang w:val="en-GB" w:eastAsia="en-GB"/>
+        </w:rPr>
+        <w:t>Residual Sugar</w:t>
+      </w:r>
+    </w:p>
+    <w:p>
+      <w:pPr>
+        <w:pStyle w:val="Prrafodelista"/>
+        <w:numPr>
+          <w:ilvl w:val="0"/>
+          <w:numId w:val="7"/>
+        </w:numPr>
+        <w:rPr>
+          <w:lang w:val="en-GB" w:eastAsia="en-GB"/>
+        </w:rPr>
+      </w:pPr>
+      <w:r>
+        <w:rPr>
+          <w:lang w:val="en-GB" w:eastAsia="en-GB"/>
+        </w:rPr>
+        <w:t>Chlorides concentration</w:t>
+      </w:r>
+    </w:p>
+    <w:p>
+      <w:pPr>
+        <w:pStyle w:val="Prrafodelista"/>
+        <w:numPr>
+          <w:ilvl w:val="0"/>
+          <w:numId w:val="7"/>
+        </w:numPr>
+        <w:rPr>
+          <w:lang w:val="en-GB" w:eastAsia="en-GB"/>
+        </w:rPr>
+      </w:pPr>
+      <w:proofErr w:type="spellStart"/>
+      <w:r>
+        <w:rPr>
+          <w:lang w:val="en-GB" w:eastAsia="en-GB"/>
+        </w:rPr>
+        <w:t>Sulfates</w:t>
+      </w:r>
+      <w:proofErr w:type="spellEnd"/>
+      <w:r>
+        <w:rPr>
+          <w:lang w:val="en-GB" w:eastAsia="en-GB"/>
+        </w:rPr>
+        <w:t xml:space="preserve"> concentration</w:t>
+      </w:r>
+    </w:p>
+    <w:p>
+      <w:pPr>
+        <w:pStyle w:val="Prrafodelista"/>
+        <w:numPr>
+          <w:ilvl w:val="0"/>
+          <w:numId w:val="7"/>
+        </w:numPr>
+        <w:rPr>
+          <w:lang w:val="en-GB" w:eastAsia="en-GB"/>
+        </w:rPr>
+      </w:pPr>
+      <w:r>
+        <w:rPr>
+          <w:lang w:val="en-GB" w:eastAsia="en-GB"/>
+        </w:rPr>
+        <w:t>Quality perceived by judges</w:t>
       </w:r>
     </w:p>
     <w:p>
@@ -1359,6 +1595,228 @@
     </w:p>
     <w:p>
       <w:pPr>
+        <w:jc w:val="both"/>
+        <w:rPr>
+          <w:b/>
+          <w:color w:val="FF0000"/>
+          <w:lang w:val="en-GB"/>
+        </w:rPr>
+      </w:pPr>
+      <w:r>
+        <w:rPr>
+          <w:b/>
+          <w:color w:val="FF0000"/>
+          <w:lang w:val="en-GB"/>
+        </w:rPr>
+        <w:t>IMAGE</w:t>
+      </w:r>
+      <w:r>
+        <w:rPr>
+          <w:b/>
+          <w:color w:val="FF0000"/>
+          <w:lang w:val="en-GB"/>
+        </w:rPr>
+        <w:t xml:space="preserve"> 1</w:t>
+      </w:r>
+      <w:r>
+        <w:rPr>
+          <w:b/>
+          <w:color w:val="FF0000"/>
+          <w:vertAlign w:val="superscript"/>
+          <w:lang w:val="en-GB"/>
+        </w:rPr>
+        <w:t>st</w:t>
+      </w:r>
+      <w:r>
+        <w:rPr>
+          <w:b/>
+          <w:color w:val="FF0000"/>
+          <w:lang w:val="en-GB"/>
+        </w:rPr>
+        <w:t xml:space="preserve"> plot with reordered correlations</w:t>
+      </w:r>
+    </w:p>
+    <w:p>
+      <w:pPr>
+        <w:pStyle w:val="Prrafodelista"/>
+        <w:numPr>
+          <w:ilvl w:val="0"/>
+          <w:numId w:val="7"/>
+        </w:numPr>
+        <w:rPr>
+          <w:lang w:val="en-GB" w:eastAsia="en-GB"/>
+        </w:rPr>
+      </w:pPr>
+      <w:r>
+        <w:rPr>
+          <w:lang w:val="en-GB" w:eastAsia="en-GB"/>
+        </w:rPr>
+        <w:t>Moderate</w:t>
+      </w:r>
+      <w:r>
+        <w:rPr>
+          <w:lang w:val="en-GB" w:eastAsia="en-GB"/>
+        </w:rPr>
+        <w:t xml:space="preserve"> direct</w:t>
+      </w:r>
+      <w:r>
+        <w:rPr>
+          <w:lang w:val="en-GB" w:eastAsia="en-GB"/>
+        </w:rPr>
+        <w:t xml:space="preserve"> relation between Chloride and </w:t>
+      </w:r>
+      <w:proofErr w:type="spellStart"/>
+      <w:r>
+        <w:rPr>
+          <w:lang w:val="en-GB" w:eastAsia="en-GB"/>
+        </w:rPr>
+        <w:t>Sulfates</w:t>
+      </w:r>
+      <w:proofErr w:type="spellEnd"/>
+      <w:r>
+        <w:rPr>
+          <w:lang w:val="en-GB" w:eastAsia="en-GB"/>
+        </w:rPr>
+        <w:t xml:space="preserve"> which makes sense as both together regulate pH, the first is used to control the saltiness (chemical precipitation of </w:t>
+      </w:r>
+      <w:r>
+        <w:rPr>
+          <w:lang w:val="en-GB" w:eastAsia="en-GB"/>
+        </w:rPr>
+        <w:t>base-</w:t>
+      </w:r>
+      <w:r>
+        <w:rPr>
+          <w:lang w:val="en-GB" w:eastAsia="en-GB"/>
+        </w:rPr>
+        <w:t>salts) and the second controls the precipitation of acid</w:t>
+      </w:r>
+      <w:r>
+        <w:rPr>
+          <w:lang w:val="en-GB" w:eastAsia="en-GB"/>
+        </w:rPr>
+        <w:t>-</w:t>
+      </w:r>
+      <w:r>
+        <w:rPr>
+          <w:lang w:val="en-GB" w:eastAsia="en-GB"/>
+        </w:rPr>
+        <w:t>s</w:t>
+      </w:r>
+      <w:r>
+        <w:rPr>
+          <w:lang w:val="en-GB" w:eastAsia="en-GB"/>
+        </w:rPr>
+        <w:t>alts</w:t>
+      </w:r>
+      <w:r>
+        <w:rPr>
+          <w:lang w:val="en-GB" w:eastAsia="en-GB"/>
+        </w:rPr>
+        <w:t>.</w:t>
+      </w:r>
+    </w:p>
+    <w:p>
+      <w:pPr>
+        <w:pStyle w:val="Prrafodelista"/>
+        <w:numPr>
+          <w:ilvl w:val="0"/>
+          <w:numId w:val="7"/>
+        </w:numPr>
+        <w:rPr>
+          <w:lang w:val="en-GB" w:eastAsia="en-GB"/>
+        </w:rPr>
+      </w:pPr>
+      <w:r>
+        <w:rPr>
+          <w:lang w:val="en-GB" w:eastAsia="en-GB"/>
+        </w:rPr>
+        <w:t>Very Moderate</w:t>
+      </w:r>
+      <w:r>
+        <w:rPr>
+          <w:lang w:val="en-GB" w:eastAsia="en-GB"/>
+        </w:rPr>
+        <w:t xml:space="preserve"> direct</w:t>
+      </w:r>
+      <w:r>
+        <w:rPr>
+          <w:lang w:val="en-GB" w:eastAsia="en-GB"/>
+        </w:rPr>
+        <w:t xml:space="preserve"> relation between Alcohol % and quality perceived by judges</w:t>
+      </w:r>
+      <w:r>
+        <w:rPr>
+          <w:lang w:val="en-GB" w:eastAsia="en-GB"/>
+        </w:rPr>
+        <w:t xml:space="preserve"> which may tell that judges perceived strong wines better.</w:t>
+      </w:r>
+    </w:p>
+    <w:p>
+      <w:pPr>
+        <w:pStyle w:val="Prrafodelista"/>
+        <w:numPr>
+          <w:ilvl w:val="0"/>
+          <w:numId w:val="7"/>
+        </w:numPr>
+        <w:rPr>
+          <w:lang w:val="en-GB" w:eastAsia="en-GB"/>
+        </w:rPr>
+      </w:pPr>
+      <w:proofErr w:type="spellStart"/>
+      <w:r>
+        <w:rPr>
+          <w:lang w:val="en-GB" w:eastAsia="en-GB"/>
+        </w:rPr>
+        <w:t>Neglible</w:t>
+      </w:r>
+      <w:proofErr w:type="spellEnd"/>
+      <w:r>
+        <w:rPr>
+          <w:lang w:val="en-GB" w:eastAsia="en-GB"/>
+        </w:rPr>
+        <w:t xml:space="preserve"> inverse</w:t>
+      </w:r>
+      <w:r>
+        <w:rPr>
+          <w:lang w:val="en-GB" w:eastAsia="en-GB"/>
+        </w:rPr>
+        <w:t xml:space="preserve"> relation between Alcohol % and Residual sugar which is logical as Alcohol is made out from the fermentation of sugar molecules</w:t>
+      </w:r>
+      <w:r>
+        <w:rPr>
+          <w:lang w:val="en-GB" w:eastAsia="en-GB"/>
+        </w:rPr>
+        <w:t xml:space="preserve">, so the </w:t>
+      </w:r>
+      <w:proofErr w:type="gramStart"/>
+      <w:r>
+        <w:rPr>
+          <w:lang w:val="en-GB" w:eastAsia="en-GB"/>
+        </w:rPr>
+        <w:t>more sweet</w:t>
+      </w:r>
+      <w:proofErr w:type="gramEnd"/>
+      <w:r>
+        <w:rPr>
+          <w:lang w:val="en-GB" w:eastAsia="en-GB"/>
+        </w:rPr>
+        <w:t xml:space="preserve"> the wine is, it will be less stronger</w:t>
+      </w:r>
+    </w:p>
+    <w:p>
+      <w:pPr>
+        <w:jc w:val="both"/>
+        <w:rPr>
+          <w:b/>
+          <w:color w:val="FF0000"/>
+          <w:u w:val="single"/>
+          <w:lang w:val="en-GB"/>
+        </w:rPr>
+      </w:pPr>
+    </w:p>
+    <w:p>
+      <w:pPr>
         <w:shd w:val="clear" w:color="auto" w:fill="FFFFFF"/>
         <w:spacing w:before="100" w:beforeAutospacing="1" w:after="100" w:afterAutospacing="1" w:line="240" w:lineRule="auto"/>
         <w:jc w:val="both"/>
@@ -1371,7 +1829,12 @@
           <w:lang w:val="en-GB" w:eastAsia="en-GB"/>
         </w:rPr>
       </w:pPr>
-      <w:r>
+    </w:p>
+    <w:p>
+      <w:pPr>
+        <w:shd w:val="clear" w:color="auto" w:fill="FFFFFF"/>
+        <w:spacing w:before="100" w:beforeAutospacing="1" w:after="100" w:afterAutospacing="1" w:line="240" w:lineRule="auto"/>
+        <w:jc w:val="both"/>
         <w:rPr>
           <w:rFonts w:ascii="Arial" w:eastAsia="Times New Roman" w:hAnsi="Arial" w:cs="Arial"/>
           <w:b/>
@@ -1380,14 +1843,8 @@
           <w:szCs w:val="21"/>
           <w:lang w:val="en-GB" w:eastAsia="en-GB"/>
         </w:rPr>
-        <w:t>Matrix of partial correlations</w:t>
-      </w:r>
-    </w:p>
-    <w:p>
-      <w:pPr>
-        <w:shd w:val="clear" w:color="auto" w:fill="FFFFFF"/>
-        <w:spacing w:before="100" w:beforeAutospacing="1" w:after="100" w:afterAutospacing="1" w:line="240" w:lineRule="auto"/>
-        <w:jc w:val="both"/>
+      </w:pPr>
+      <w:r>
         <w:rPr>
           <w:rFonts w:ascii="Arial" w:eastAsia="Times New Roman" w:hAnsi="Arial" w:cs="Arial"/>
           <w:b/>
@@ -1396,8 +1853,129 @@
           <w:szCs w:val="21"/>
           <w:lang w:val="en-GB" w:eastAsia="en-GB"/>
         </w:rPr>
-      </w:pPr>
-      <w:r>
+        <w:t>Matrix of partial correlations</w:t>
+      </w:r>
+    </w:p>
+    <w:p>
+      <w:pPr>
+        <w:jc w:val="both"/>
+        <w:rPr>
+          <w:b/>
+          <w:color w:val="FF0000"/>
+          <w:lang w:val="en-GB"/>
+        </w:rPr>
+      </w:pPr>
+      <w:r>
+        <w:rPr>
+          <w:b/>
+          <w:color w:val="FF0000"/>
+          <w:lang w:val="en-GB"/>
+        </w:rPr>
+        <w:t>IMAGE</w:t>
+      </w:r>
+      <w:r>
+        <w:rPr>
+          <w:b/>
+          <w:color w:val="FF0000"/>
+          <w:lang w:val="en-GB"/>
+        </w:rPr>
+        <w:t xml:space="preserve"> 1</w:t>
+      </w:r>
+      <w:r>
+        <w:rPr>
+          <w:b/>
+          <w:color w:val="FF0000"/>
+          <w:vertAlign w:val="superscript"/>
+          <w:lang w:val="en-GB"/>
+        </w:rPr>
+        <w:t>st</w:t>
+      </w:r>
+      <w:r>
+        <w:rPr>
+          <w:b/>
+          <w:color w:val="FF0000"/>
+          <w:lang w:val="en-GB"/>
+        </w:rPr>
+        <w:t xml:space="preserve"> plot with reordered correlations</w:t>
+      </w:r>
+    </w:p>
+    <w:p>
+      <w:pPr>
+        <w:jc w:val="both"/>
+        <w:rPr>
+          <w:lang w:val="en-GB"/>
+        </w:rPr>
+      </w:pPr>
+      <w:r>
+        <w:rPr>
+          <w:lang w:val="en-GB"/>
+        </w:rPr>
+        <w:t xml:space="preserve">Partial </w:t>
+      </w:r>
+      <w:proofErr w:type="spellStart"/>
+      <w:r>
+        <w:rPr>
+          <w:lang w:val="en-GB"/>
+        </w:rPr>
+        <w:t>conrrelation</w:t>
+      </w:r>
+      <w:proofErr w:type="spellEnd"/>
+      <w:r>
+        <w:rPr>
+          <w:lang w:val="en-GB"/>
+        </w:rPr>
+        <w:t xml:space="preserve"> between 2 given variables, removes the external influences of the rest of the variables, by comparing this matrix with the R matrix we can reveal hidden relations between 2 variables </w:t>
+      </w:r>
+      <w:proofErr w:type="gramStart"/>
+      <w:r>
+        <w:rPr>
+          <w:lang w:val="en-GB"/>
+        </w:rPr>
+        <w:t>alone ,</w:t>
+      </w:r>
+      <w:proofErr w:type="gramEnd"/>
+      <w:r>
+        <w:rPr>
+          <w:lang w:val="en-GB"/>
+        </w:rPr>
+        <w:t xml:space="preserve"> e.g. in our example we can see that the relations commented before are only enhanced so there are not hidden relations revealed. The Pearson coefficient between Quality perceived and Alcohol percentage is still on the same order on magnitude. This also applies to the relationship between Chlorides and </w:t>
+      </w:r>
+      <w:proofErr w:type="spellStart"/>
+      <w:proofErr w:type="gramStart"/>
+      <w:r>
+        <w:rPr>
+          <w:lang w:val="en-GB"/>
+        </w:rPr>
+        <w:t>Sulfites,BUT</w:t>
+      </w:r>
+      <w:proofErr w:type="spellEnd"/>
+      <w:proofErr w:type="gramEnd"/>
+      <w:r>
+        <w:rPr>
+          <w:lang w:val="en-GB"/>
+        </w:rPr>
+        <w:t xml:space="preserve"> Alcohol and Residual Sugar is enhanced which makes the most sense as the </w:t>
+      </w:r>
+      <w:proofErr w:type="spellStart"/>
+      <w:r>
+        <w:rPr>
+          <w:lang w:val="en-GB"/>
+        </w:rPr>
+        <w:t>the</w:t>
+      </w:r>
+      <w:proofErr w:type="spellEnd"/>
+      <w:r>
+        <w:rPr>
+          <w:lang w:val="en-GB"/>
+        </w:rPr>
+        <w:t xml:space="preserve"> fermentation of sugar molecules creates ethanol molecules that increase the Alcohol percentage.</w:t>
+      </w:r>
+    </w:p>
+    <w:p>
+      <w:pPr>
+        <w:shd w:val="clear" w:color="auto" w:fill="FFFFFF"/>
+        <w:spacing w:before="100" w:beforeAutospacing="1" w:after="100" w:afterAutospacing="1" w:line="240" w:lineRule="auto"/>
+        <w:jc w:val="both"/>
         <w:rPr>
           <w:rFonts w:ascii="Arial" w:eastAsia="Times New Roman" w:hAnsi="Arial" w:cs="Arial"/>
           <w:b/>
@@ -1406,8 +1984,7 @@
           <w:szCs w:val="21"/>
           <w:lang w:val="en-GB" w:eastAsia="en-GB"/>
         </w:rPr>
-        <w:t>Coefficient of determination (function r2multv() we define in R)</w:t>
-      </w:r>
+      </w:pPr>
     </w:p>
     <w:p>
       <w:pPr>
@@ -1432,14 +2009,10 @@
           <w:szCs w:val="21"/>
           <w:lang w:val="en-GB" w:eastAsia="en-GB"/>
         </w:rPr>
-        <w:t>The determinant of R (correlation matrix) as an overall measure of linear relationships.</w:t>
-      </w:r>
-    </w:p>
-    <w:p>
-      <w:pPr>
-        <w:shd w:val="clear" w:color="auto" w:fill="FFFFFF"/>
-        <w:spacing w:before="100" w:beforeAutospacing="1" w:after="100" w:afterAutospacing="1" w:line="240" w:lineRule="auto"/>
-        <w:jc w:val="both"/>
+        <w:t>Coefficient of determination (function r2</w:t>
+      </w:r>
+      <w:proofErr w:type="gramStart"/>
+      <w:r>
         <w:rPr>
           <w:rFonts w:ascii="Arial" w:eastAsia="Times New Roman" w:hAnsi="Arial" w:cs="Arial"/>
           <w:b/>
@@ -1448,7 +2021,9 @@
           <w:szCs w:val="21"/>
           <w:lang w:val="en-GB" w:eastAsia="en-GB"/>
         </w:rPr>
-      </w:pPr>
+        <w:t>multv(</w:t>
+      </w:r>
+      <w:proofErr w:type="gramEnd"/>
       <w:r>
         <w:rPr>
           <w:rFonts w:ascii="Arial" w:eastAsia="Times New Roman" w:hAnsi="Arial" w:cs="Arial"/>
@@ -1458,10 +2033,119 @@
           <w:szCs w:val="21"/>
           <w:lang w:val="en-GB" w:eastAsia="en-GB"/>
         </w:rPr>
-        <w:t xml:space="preserve">An </w:t>
+        <w:t>) we define in R)</w:t>
+      </w:r>
+    </w:p>
+    <w:p>
+      <w:pPr>
+        <w:pStyle w:val="Ttulo5"/>
+        <w:shd w:val="clear" w:color="auto" w:fill="FFFFFF"/>
+        <w:spacing w:before="150" w:after="150"/>
+        <w:rPr>
+          <w:rFonts w:asciiTheme="minorHAnsi" w:eastAsiaTheme="minorHAnsi" w:hAnsiTheme="minorHAnsi" w:cstheme="minorBidi"/>
+          <w:color w:val="auto"/>
+          <w:lang w:val="en-GB"/>
+        </w:rPr>
+      </w:pPr>
+      <w:r>
+        <w:rPr>
+          <w:rFonts w:asciiTheme="minorHAnsi" w:eastAsiaTheme="minorHAnsi" w:hAnsiTheme="minorHAnsi" w:cstheme="minorBidi"/>
+          <w:color w:val="auto"/>
+          <w:lang w:val="en-GB"/>
+        </w:rPr>
+        <w:lastRenderedPageBreak/>
+        <w:t>Chlorides (</w:t>
       </w:r>
       <w:proofErr w:type="spellStart"/>
       <w:r>
+        <w:rPr>
+          <w:rFonts w:asciiTheme="minorHAnsi" w:eastAsiaTheme="minorHAnsi" w:hAnsiTheme="minorHAnsi" w:cstheme="minorBidi"/>
+          <w:color w:val="auto"/>
+          <w:lang w:val="en-GB"/>
+        </w:rPr>
+        <w:t>chlor</w:t>
+      </w:r>
+      <w:proofErr w:type="spellEnd"/>
+      <w:r>
+        <w:rPr>
+          <w:rFonts w:asciiTheme="minorHAnsi" w:eastAsiaTheme="minorHAnsi" w:hAnsiTheme="minorHAnsi" w:cstheme="minorBidi"/>
+          <w:color w:val="auto"/>
+          <w:lang w:val="en-GB"/>
+        </w:rPr>
+        <w:t>) is the best linearly explained by the others (R^2 = 0.358), followed by Sulphates (S, R^2 = 0.326). The worst linearly explained by the others is Sugar Residual (</w:t>
+      </w:r>
+      <w:proofErr w:type="spellStart"/>
+      <w:r>
+        <w:rPr>
+          <w:rFonts w:asciiTheme="minorHAnsi" w:eastAsiaTheme="minorHAnsi" w:hAnsiTheme="minorHAnsi" w:cstheme="minorBidi"/>
+          <w:color w:val="auto"/>
+          <w:lang w:val="en-GB"/>
+        </w:rPr>
+        <w:t>ResSug</w:t>
+      </w:r>
+      <w:proofErr w:type="spellEnd"/>
+      <w:r>
+        <w:rPr>
+          <w:rFonts w:asciiTheme="minorHAnsi" w:eastAsiaTheme="minorHAnsi" w:hAnsiTheme="minorHAnsi" w:cstheme="minorBidi"/>
+          <w:color w:val="auto"/>
+          <w:lang w:val="en-GB"/>
+        </w:rPr>
+        <w:t>, R^2 = 0.15)</w:t>
+      </w:r>
+    </w:p>
+    <w:p>
+      <w:pPr>
+        <w:jc w:val="center"/>
+        <w:rPr>
+          <w:lang w:val="en-GB"/>
+        </w:rPr>
+      </w:pPr>
+      <w:r>
+        <w:rPr>
+          <w:noProof/>
+        </w:rPr>
+        <w:drawing>
+          <wp:inline distT="0" distB="0" distL="0" distR="0" wp14:anchorId="7CC4D8ED" wp14:editId="0738F62B">
+            <wp:extent cx="4238625" cy="619125"/>
+            <wp:effectExtent l="0" t="0" r="9525" b="9525"/>
+            <wp:docPr id="1" name="Imagen 1"/>
+            <wp:cNvGraphicFramePr>
+              <a:graphicFrameLocks xmlns:a="http://schemas.openxmlformats.org/drawingml/2006/main" noChangeAspect="1"/>
+            </wp:cNvGraphicFramePr>
+            <a:graphic xmlns:a="http://schemas.openxmlformats.org/drawingml/2006/main">
+              <a:graphicData uri="http://schemas.openxmlformats.org/drawingml/2006/picture">
+                <pic:pic xmlns:pic="http://schemas.openxmlformats.org/drawingml/2006/picture">
+                  <pic:nvPicPr>
+                    <pic:cNvPr id="1" name=""/>
+                    <pic:cNvPicPr/>
+                  </pic:nvPicPr>
+                  <pic:blipFill>
+                    <a:blip r:embed="rId8"/>
+                    <a:stretch>
+                      <a:fillRect/>
+                    </a:stretch>
+                  </pic:blipFill>
+                  <pic:spPr>
+                    <a:xfrm>
+                      <a:off x="0" y="0"/>
+                      <a:ext cx="4238625" cy="619125"/>
+                    </a:xfrm>
+                    <a:prstGeom prst="rect">
+                      <a:avLst/>
+                    </a:prstGeom>
+                  </pic:spPr>
+                </pic:pic>
+              </a:graphicData>
+            </a:graphic>
+          </wp:inline>
+        </w:drawing>
+      </w:r>
+    </w:p>
+    <w:p>
+      <w:pPr>
+        <w:shd w:val="clear" w:color="auto" w:fill="FFFFFF"/>
+        <w:spacing w:before="100" w:beforeAutospacing="1" w:after="100" w:afterAutospacing="1" w:line="240" w:lineRule="auto"/>
+        <w:jc w:val="both"/>
         <w:rPr>
           <w:rFonts w:ascii="Arial" w:eastAsia="Times New Roman" w:hAnsi="Arial" w:cs="Arial"/>
           <w:b/>
@@ -1470,10 +2154,13 @@
           <w:szCs w:val="21"/>
           <w:lang w:val="en-GB" w:eastAsia="en-GB"/>
         </w:rPr>
-        <w:t>eigenanalysis</w:t>
-      </w:r>
-      <w:proofErr w:type="spellEnd"/>
-      <w:r>
+      </w:pPr>
+    </w:p>
+    <w:p>
+      <w:pPr>
+        <w:shd w:val="clear" w:color="auto" w:fill="FFFFFF"/>
+        <w:spacing w:before="100" w:beforeAutospacing="1" w:after="100" w:afterAutospacing="1" w:line="240" w:lineRule="auto"/>
+        <w:jc w:val="both"/>
         <w:rPr>
           <w:rFonts w:ascii="Arial" w:eastAsia="Times New Roman" w:hAnsi="Arial" w:cs="Arial"/>
           <w:b/>
@@ -1482,8 +2169,308 @@
           <w:szCs w:val="21"/>
           <w:lang w:val="en-GB" w:eastAsia="en-GB"/>
         </w:rPr>
-        <w:t xml:space="preserve"> of matrix R, looking for really small eigenvalues.</w:t>
-      </w:r>
+      </w:pPr>
+      <w:r>
+        <w:rPr>
+          <w:rFonts w:ascii="Arial" w:eastAsia="Times New Roman" w:hAnsi="Arial" w:cs="Arial"/>
+          <w:b/>
+          <w:color w:val="3A3A3A"/>
+          <w:sz w:val="21"/>
+          <w:szCs w:val="21"/>
+          <w:lang w:val="en-GB" w:eastAsia="en-GB"/>
+        </w:rPr>
+        <w:t>The determinant of R (correlation matrix) as an overall measure of linear relationships.</w:t>
+      </w:r>
+    </w:p>
+    <w:p>
+      <w:pPr>
+        <w:shd w:val="clear" w:color="auto" w:fill="FFFFFF"/>
+        <w:spacing w:before="100" w:beforeAutospacing="1" w:after="100" w:afterAutospacing="1" w:line="240" w:lineRule="auto"/>
+        <w:jc w:val="both"/>
+        <w:rPr>
+          <w:rFonts w:ascii="Arial" w:eastAsia="Times New Roman" w:hAnsi="Arial" w:cs="Arial"/>
+          <w:color w:val="3A3A3A"/>
+          <w:szCs w:val="21"/>
+          <w:lang w:val="en-GB" w:eastAsia="en-GB"/>
+        </w:rPr>
+      </w:pPr>
+      <w:r>
+        <w:rPr>
+          <w:rFonts w:ascii="Arial" w:eastAsia="Times New Roman" w:hAnsi="Arial" w:cs="Arial"/>
+          <w:color w:val="3A3A3A"/>
+          <w:szCs w:val="21"/>
+          <w:lang w:val="en-GB" w:eastAsia="en-GB"/>
+        </w:rPr>
+        <w:t xml:space="preserve">The determinant of </w:t>
+      </w:r>
+      <w:r>
+        <w:rPr>
+          <w:rFonts w:ascii="Arial" w:eastAsia="Times New Roman" w:hAnsi="Arial" w:cs="Arial"/>
+          <w:color w:val="3A3A3A"/>
+          <w:szCs w:val="21"/>
+          <w:lang w:val="en-GB" w:eastAsia="en-GB"/>
+        </w:rPr>
+        <w:t>R is:</w:t>
+      </w:r>
+    </w:p>
+    <w:p>
+      <w:pPr>
+        <w:shd w:val="clear" w:color="auto" w:fill="FFFFFF"/>
+        <w:spacing w:before="100" w:beforeAutospacing="1" w:after="100" w:afterAutospacing="1" w:line="240" w:lineRule="auto"/>
+        <w:jc w:val="both"/>
+        <w:rPr>
+          <w:rFonts w:ascii="Arial" w:eastAsia="Times New Roman" w:hAnsi="Arial" w:cs="Arial"/>
+          <w:color w:val="3A3A3A"/>
+          <w:szCs w:val="21"/>
+          <w:lang w:val="en-GB" w:eastAsia="en-GB"/>
+        </w:rPr>
+      </w:pPr>
+      <w:r>
+        <w:rPr>
+          <w:noProof/>
+        </w:rPr>
+        <w:drawing>
+          <wp:inline distT="0" distB="0" distL="0" distR="0" wp14:anchorId="1E988F80" wp14:editId="1F5A2518">
+            <wp:extent cx="2971800" cy="447675"/>
+            <wp:effectExtent l="0" t="0" r="0" b="9525"/>
+            <wp:docPr id="2" name="Imagen 2"/>
+            <wp:cNvGraphicFramePr>
+              <a:graphicFrameLocks xmlns:a="http://schemas.openxmlformats.org/drawingml/2006/main" noChangeAspect="1"/>
+            </wp:cNvGraphicFramePr>
+            <a:graphic xmlns:a="http://schemas.openxmlformats.org/drawingml/2006/main">
+              <a:graphicData uri="http://schemas.openxmlformats.org/drawingml/2006/picture">
+                <pic:pic xmlns:pic="http://schemas.openxmlformats.org/drawingml/2006/picture">
+                  <pic:nvPicPr>
+                    <pic:cNvPr id="1" name=""/>
+                    <pic:cNvPicPr/>
+                  </pic:nvPicPr>
+                  <pic:blipFill>
+                    <a:blip r:embed="rId9"/>
+                    <a:stretch>
+                      <a:fillRect/>
+                    </a:stretch>
+                  </pic:blipFill>
+                  <pic:spPr>
+                    <a:xfrm>
+                      <a:off x="0" y="0"/>
+                      <a:ext cx="2971800" cy="447675"/>
+                    </a:xfrm>
+                    <a:prstGeom prst="rect">
+                      <a:avLst/>
+                    </a:prstGeom>
+                  </pic:spPr>
+                </pic:pic>
+              </a:graphicData>
+            </a:graphic>
+          </wp:inline>
+        </w:drawing>
+      </w:r>
+    </w:p>
+    <w:p>
+      <w:pPr>
+        <w:shd w:val="clear" w:color="auto" w:fill="FFFFFF"/>
+        <w:spacing w:before="100" w:beforeAutospacing="1" w:after="100" w:afterAutospacing="1" w:line="240" w:lineRule="auto"/>
+        <w:jc w:val="both"/>
+        <w:rPr>
+          <w:rFonts w:ascii="Arial" w:eastAsia="Times New Roman" w:hAnsi="Arial" w:cs="Arial"/>
+          <w:color w:val="3A3A3A"/>
+          <w:szCs w:val="21"/>
+          <w:lang w:val="en-GB" w:eastAsia="en-GB"/>
+        </w:rPr>
+      </w:pPr>
+      <w:r>
+        <w:rPr>
+          <w:rFonts w:ascii="Arial" w:eastAsia="Times New Roman" w:hAnsi="Arial" w:cs="Arial"/>
+          <w:color w:val="3A3A3A"/>
+          <w:szCs w:val="21"/>
+          <w:lang w:val="en-GB" w:eastAsia="en-GB"/>
+        </w:rPr>
+        <w:t xml:space="preserve">Having a very small |R| </w:t>
+      </w:r>
+      <w:proofErr w:type="spellStart"/>
+      <w:r>
+        <w:rPr>
+          <w:rFonts w:ascii="Arial" w:eastAsia="Times New Roman" w:hAnsi="Arial" w:cs="Arial"/>
+          <w:color w:val="3A3A3A"/>
+          <w:szCs w:val="21"/>
+          <w:lang w:val="en-GB" w:eastAsia="en-GB"/>
+        </w:rPr>
+        <w:t>ibky</w:t>
+      </w:r>
+      <w:proofErr w:type="spellEnd"/>
+      <w:r>
+        <w:rPr>
+          <w:rFonts w:ascii="Arial" w:eastAsia="Times New Roman" w:hAnsi="Arial" w:cs="Arial"/>
+          <w:color w:val="3A3A3A"/>
+          <w:szCs w:val="21"/>
+          <w:lang w:val="en-GB" w:eastAsia="en-GB"/>
+        </w:rPr>
+        <w:t xml:space="preserve"> means that </w:t>
+      </w:r>
+      <w:proofErr w:type="spellStart"/>
+      <w:r>
+        <w:rPr>
+          <w:rFonts w:ascii="Arial" w:eastAsia="Times New Roman" w:hAnsi="Arial" w:cs="Arial"/>
+          <w:color w:val="3A3A3A"/>
+          <w:szCs w:val="21"/>
+          <w:lang w:val="en-GB" w:eastAsia="en-GB"/>
+        </w:rPr>
+        <w:t>youhave</w:t>
+      </w:r>
+      <w:proofErr w:type="spellEnd"/>
+      <w:r>
+        <w:rPr>
+          <w:rFonts w:ascii="Arial" w:eastAsia="Times New Roman" w:hAnsi="Arial" w:cs="Arial"/>
+          <w:color w:val="3A3A3A"/>
+          <w:szCs w:val="21"/>
+          <w:lang w:val="en-GB" w:eastAsia="en-GB"/>
+        </w:rPr>
+        <w:t xml:space="preserve"> some variables that are almost linearly dependent. Note that |R| equals the product of the eigenvalues of R so there is at least one eigenvalue that is approximately zero.</w:t>
+      </w:r>
+    </w:p>
+    <w:p>
+      <w:pPr>
+        <w:shd w:val="clear" w:color="auto" w:fill="FFFFFF"/>
+        <w:spacing w:before="100" w:beforeAutospacing="1" w:after="100" w:afterAutospacing="1" w:line="240" w:lineRule="auto"/>
+        <w:jc w:val="both"/>
+        <w:rPr>
+          <w:rFonts w:ascii="Arial" w:eastAsia="Times New Roman" w:hAnsi="Arial" w:cs="Arial"/>
+          <w:b/>
+          <w:color w:val="3A3A3A"/>
+          <w:sz w:val="21"/>
+          <w:szCs w:val="21"/>
+          <w:lang w:val="en-GB" w:eastAsia="en-GB"/>
+        </w:rPr>
+      </w:pPr>
+      <w:r>
+        <w:rPr>
+          <w:rFonts w:ascii="Arial" w:eastAsia="Times New Roman" w:hAnsi="Arial" w:cs="Arial"/>
+          <w:b/>
+          <w:color w:val="3A3A3A"/>
+          <w:sz w:val="21"/>
+          <w:szCs w:val="21"/>
+          <w:lang w:val="en-GB" w:eastAsia="en-GB"/>
+        </w:rPr>
+        <w:t xml:space="preserve">An </w:t>
+      </w:r>
+      <w:proofErr w:type="spellStart"/>
+      <w:r>
+        <w:rPr>
+          <w:rFonts w:ascii="Arial" w:eastAsia="Times New Roman" w:hAnsi="Arial" w:cs="Arial"/>
+          <w:b/>
+          <w:color w:val="3A3A3A"/>
+          <w:sz w:val="21"/>
+          <w:szCs w:val="21"/>
+          <w:lang w:val="en-GB" w:eastAsia="en-GB"/>
+        </w:rPr>
+        <w:t>eigenanalysis</w:t>
+      </w:r>
+      <w:proofErr w:type="spellEnd"/>
+      <w:r>
+        <w:rPr>
+          <w:rFonts w:ascii="Arial" w:eastAsia="Times New Roman" w:hAnsi="Arial" w:cs="Arial"/>
+          <w:b/>
+          <w:color w:val="3A3A3A"/>
+          <w:sz w:val="21"/>
+          <w:szCs w:val="21"/>
+          <w:lang w:val="en-GB" w:eastAsia="en-GB"/>
+        </w:rPr>
+        <w:t xml:space="preserve"> of matrix R, looking for </w:t>
+      </w:r>
+      <w:proofErr w:type="gramStart"/>
+      <w:r>
+        <w:rPr>
+          <w:rFonts w:ascii="Arial" w:eastAsia="Times New Roman" w:hAnsi="Arial" w:cs="Arial"/>
+          <w:b/>
+          <w:color w:val="3A3A3A"/>
+          <w:sz w:val="21"/>
+          <w:szCs w:val="21"/>
+          <w:lang w:val="en-GB" w:eastAsia="en-GB"/>
+        </w:rPr>
+        <w:t>really small</w:t>
+      </w:r>
+      <w:proofErr w:type="gramEnd"/>
+      <w:r>
+        <w:rPr>
+          <w:rFonts w:ascii="Arial" w:eastAsia="Times New Roman" w:hAnsi="Arial" w:cs="Arial"/>
+          <w:b/>
+          <w:color w:val="3A3A3A"/>
+          <w:sz w:val="21"/>
+          <w:szCs w:val="21"/>
+          <w:lang w:val="en-GB" w:eastAsia="en-GB"/>
+        </w:rPr>
+        <w:t xml:space="preserve"> eigenvalues.</w:t>
+      </w:r>
+    </w:p>
+    <w:p>
+      <w:pPr>
+        <w:shd w:val="clear" w:color="auto" w:fill="FFFFFF"/>
+        <w:spacing w:before="100" w:beforeAutospacing="1" w:after="100" w:afterAutospacing="1" w:line="240" w:lineRule="auto"/>
+        <w:jc w:val="both"/>
+        <w:rPr>
+          <w:rFonts w:ascii="Arial" w:eastAsia="Times New Roman" w:hAnsi="Arial" w:cs="Arial"/>
+          <w:b/>
+          <w:color w:val="3A3A3A"/>
+          <w:sz w:val="21"/>
+          <w:szCs w:val="21"/>
+          <w:lang w:val="en-GB" w:eastAsia="en-GB"/>
+        </w:rPr>
+      </w:pPr>
+      <w:r>
+        <w:rPr>
+          <w:noProof/>
+        </w:rPr>
+        <w:drawing>
+          <wp:inline distT="0" distB="0" distL="0" distR="0" wp14:anchorId="216A99EF" wp14:editId="639FFB1F">
+            <wp:extent cx="5086350" cy="2162175"/>
+            <wp:effectExtent l="0" t="0" r="0" b="9525"/>
+            <wp:docPr id="3" name="Imagen 3"/>
+            <wp:cNvGraphicFramePr>
+              <a:graphicFrameLocks xmlns:a="http://schemas.openxmlformats.org/drawingml/2006/main" noChangeAspect="1"/>
+            </wp:cNvGraphicFramePr>
+            <a:graphic xmlns:a="http://schemas.openxmlformats.org/drawingml/2006/main">
+              <a:graphicData uri="http://schemas.openxmlformats.org/drawingml/2006/picture">
+                <pic:pic xmlns:pic="http://schemas.openxmlformats.org/drawingml/2006/picture">
+                  <pic:nvPicPr>
+                    <pic:cNvPr id="1" name=""/>
+                    <pic:cNvPicPr/>
+                  </pic:nvPicPr>
+                  <pic:blipFill>
+                    <a:blip r:embed="rId10"/>
+                    <a:stretch>
+                      <a:fillRect/>
+                    </a:stretch>
+                  </pic:blipFill>
+                  <pic:spPr>
+                    <a:xfrm>
+                      <a:off x="0" y="0"/>
+                      <a:ext cx="5086350" cy="2162175"/>
+                    </a:xfrm>
+                    <a:prstGeom prst="rect">
+                      <a:avLst/>
+                    </a:prstGeom>
+                  </pic:spPr>
+                </pic:pic>
+              </a:graphicData>
+            </a:graphic>
+          </wp:inline>
+        </w:drawing>
+      </w:r>
+    </w:p>
+    <w:p>
+      <w:pPr>
+        <w:shd w:val="clear" w:color="auto" w:fill="FFFFFF"/>
+        <w:spacing w:before="100" w:beforeAutospacing="1" w:after="100" w:afterAutospacing="1" w:line="240" w:lineRule="auto"/>
+        <w:jc w:val="both"/>
+        <w:rPr>
+          <w:rFonts w:ascii="Arial" w:eastAsia="Times New Roman" w:hAnsi="Arial" w:cs="Arial"/>
+          <w:b/>
+          <w:color w:val="3A3A3A"/>
+          <w:sz w:val="21"/>
+          <w:szCs w:val="21"/>
+          <w:lang w:val="en-GB" w:eastAsia="en-GB"/>
+        </w:rPr>
+      </w:pPr>
     </w:p>
     <w:p>
       <w:pPr>
@@ -1580,7 +2567,23 @@
           <w:b/>
           <w:lang w:val="en-GB"/>
         </w:rPr>
-        <w:t>Coefficient of determination (function r2multv() we define in R)</w:t>
+        <w:t>Coefficient of determination (function r2</w:t>
+      </w:r>
+      <w:proofErr w:type="gramStart"/>
+      <w:r>
+        <w:rPr>
+          <w:b/>
+          <w:lang w:val="en-GB"/>
+        </w:rPr>
+        <w:t>multv(</w:t>
+      </w:r>
+      <w:proofErr w:type="gramEnd"/>
+      <w:r>
+        <w:rPr>
+          <w:b/>
+          <w:lang w:val="en-GB"/>
+        </w:rPr>
+        <w:t>) we define in R)</w:t>
       </w:r>
     </w:p>
     <w:p>
@@ -1612,6 +2615,7 @@
           <w:b/>
           <w:lang w:val="en-GB"/>
         </w:rPr>
+        <w:lastRenderedPageBreak/>
         <w:t xml:space="preserve">An </w:t>
       </w:r>
       <w:proofErr w:type="spellStart"/>
@@ -1628,7 +2632,23 @@
           <w:b/>
           <w:lang w:val="en-GB"/>
         </w:rPr>
-        <w:t xml:space="preserve"> of matrix R, looking for really small eigenvalues.</w:t>
+        <w:t xml:space="preserve"> of matrix R, looking for </w:t>
+      </w:r>
+      <w:proofErr w:type="gramStart"/>
+      <w:r>
+        <w:rPr>
+          <w:b/>
+          <w:lang w:val="en-GB"/>
+        </w:rPr>
+        <w:t>really small</w:t>
+      </w:r>
+      <w:proofErr w:type="gramEnd"/>
+      <w:r>
+        <w:rPr>
+          <w:b/>
+          <w:lang w:val="en-GB"/>
+        </w:rPr>
+        <w:t xml:space="preserve"> eigenvalues.</w:t>
       </w:r>
     </w:p>
     <w:p>
@@ -1837,6 +2857,119 @@
     </w:lvl>
   </w:abstractNum>
   <w:abstractNum w:abstractNumId="1" w15:restartNumberingAfterBreak="0">
+    <w:nsid w:val="16AE4A99"/>
+    <w:multiLevelType w:val="hybridMultilevel"/>
+    <w:tmpl w:val="0C9AE286"/>
+    <w:lvl w:ilvl="0" w:tplc="0C0A0001">
+      <w:start w:val="1"/>
+      <w:numFmt w:val="bullet"/>
+      <w:lvlText w:val=""/>
+      <w:lvlJc w:val="left"/>
+      <w:pPr>
+        <w:ind w:left="720" w:hanging="360"/>
+      </w:pPr>
+      <w:rPr>
+        <w:rFonts w:ascii="Symbol" w:hAnsi="Symbol" w:hint="default"/>
+      </w:rPr>
+    </w:lvl>
+    <w:lvl w:ilvl="1" w:tplc="0C0A0003" w:tentative="1">
+      <w:start w:val="1"/>
+      <w:numFmt w:val="bullet"/>
+      <w:lvlText w:val="o"/>
+      <w:lvlJc w:val="left"/>
+      <w:pPr>
+        <w:ind w:left="1440" w:hanging="360"/>
+      </w:pPr>
+      <w:rPr>
+        <w:rFonts w:ascii="Courier New" w:hAnsi="Courier New" w:cs="Courier New" w:hint="default"/>
+      </w:rPr>
+    </w:lvl>
+    <w:lvl w:ilvl="2" w:tplc="0C0A0005" w:tentative="1">
+      <w:start w:val="1"/>
+      <w:numFmt w:val="bullet"/>
+      <w:lvlText w:val=""/>
+      <w:lvlJc w:val="left"/>
+      <w:pPr>
+        <w:ind w:left="2160" w:hanging="360"/>
+      </w:pPr>
+      <w:rPr>
+        <w:rFonts w:ascii="Wingdings" w:hAnsi="Wingdings" w:hint="default"/>
+      </w:rPr>
+    </w:lvl>
+    <w:lvl w:ilvl="3" w:tplc="0C0A0001" w:tentative="1">
+      <w:start w:val="1"/>
+      <w:numFmt w:val="bullet"/>
+      <w:lvlText w:val=""/>
+      <w:lvlJc w:val="left"/>
+      <w:pPr>
+        <w:ind w:left="2880" w:hanging="360"/>
+      </w:pPr>
+      <w:rPr>
+        <w:rFonts w:ascii="Symbol" w:hAnsi="Symbol" w:hint="default"/>
+      </w:rPr>
+    </w:lvl>
+    <w:lvl w:ilvl="4" w:tplc="0C0A0003" w:tentative="1">
+      <w:start w:val="1"/>
+      <w:numFmt w:val="bullet"/>
+      <w:lvlText w:val="o"/>
+      <w:lvlJc w:val="left"/>
+      <w:pPr>
+        <w:ind w:left="3600" w:hanging="360"/>
+      </w:pPr>
+      <w:rPr>
+        <w:rFonts w:ascii="Courier New" w:hAnsi="Courier New" w:cs="Courier New" w:hint="default"/>
+      </w:rPr>
+    </w:lvl>
+    <w:lvl w:ilvl="5" w:tplc="0C0A0005" w:tentative="1">
+      <w:start w:val="1"/>
+      <w:numFmt w:val="bullet"/>
+      <w:lvlText w:val=""/>
+      <w:lvlJc w:val="left"/>
+      <w:pPr>
+        <w:ind w:left="4320" w:hanging="360"/>
+      </w:pPr>
+      <w:rPr>
+        <w:rFonts w:ascii="Wingdings" w:hAnsi="Wingdings" w:hint="default"/>
+      </w:rPr>
+    </w:lvl>
+    <w:lvl w:ilvl="6" w:tplc="0C0A0001" w:tentative="1">
+      <w:start w:val="1"/>
+      <w:numFmt w:val="bullet"/>
+      <w:lvlText w:val=""/>
+      <w:lvlJc w:val="left"/>
+      <w:pPr>
+        <w:ind w:left="5040" w:hanging="360"/>
+      </w:pPr>
+      <w:rPr>
+        <w:rFonts w:ascii="Symbol" w:hAnsi="Symbol" w:hint="default"/>
+      </w:rPr>
+    </w:lvl>
+    <w:lvl w:ilvl="7" w:tplc="0C0A0003" w:tentative="1">
+      <w:start w:val="1"/>
+      <w:numFmt w:val="bullet"/>
+      <w:lvlText w:val="o"/>
+      <w:lvlJc w:val="left"/>
+      <w:pPr>
+        <w:ind w:left="5760" w:hanging="360"/>
+      </w:pPr>
+      <w:rPr>
+        <w:rFonts w:ascii="Courier New" w:hAnsi="Courier New" w:cs="Courier New" w:hint="default"/>
+      </w:rPr>
+    </w:lvl>
+    <w:lvl w:ilvl="8" w:tplc="0C0A0005" w:tentative="1">
+      <w:start w:val="1"/>
+      <w:numFmt w:val="bullet"/>
+      <w:lvlText w:val=""/>
+      <w:lvlJc w:val="left"/>
+      <w:pPr>
+        <w:ind w:left="6480" w:hanging="360"/>
+      </w:pPr>
+      <w:rPr>
+        <w:rFonts w:ascii="Wingdings" w:hAnsi="Wingdings" w:hint="default"/>
+      </w:rPr>
+    </w:lvl>
+  </w:abstractNum>
+  <w:abstractNum w:abstractNumId="2" w15:restartNumberingAfterBreak="0">
     <w:nsid w:val="357F08AE"/>
     <w:multiLevelType w:val="hybridMultilevel"/>
     <w:tmpl w:val="4B58BE08"/>
@@ -1925,7 +3058,7 @@
       </w:pPr>
     </w:lvl>
   </w:abstractNum>
-  <w:abstractNum w:abstractNumId="2" w15:restartNumberingAfterBreak="0">
+  <w:abstractNum w:abstractNumId="3" w15:restartNumberingAfterBreak="0">
     <w:nsid w:val="3E7E2C8B"/>
     <w:multiLevelType w:val="multilevel"/>
     <w:tmpl w:val="2B8056C4"/>
@@ -2074,7 +3207,7 @@
       </w:rPr>
     </w:lvl>
   </w:abstractNum>
-  <w:abstractNum w:abstractNumId="3" w15:restartNumberingAfterBreak="0">
+  <w:abstractNum w:abstractNumId="4" w15:restartNumberingAfterBreak="0">
     <w:nsid w:val="615A7F49"/>
     <w:multiLevelType w:val="hybridMultilevel"/>
     <w:tmpl w:val="AAFC3076"/>
@@ -2187,7 +3320,7 @@
       </w:rPr>
     </w:lvl>
   </w:abstractNum>
-  <w:abstractNum w:abstractNumId="4" w15:restartNumberingAfterBreak="0">
+  <w:abstractNum w:abstractNumId="5" w15:restartNumberingAfterBreak="0">
     <w:nsid w:val="70301FB6"/>
     <w:multiLevelType w:val="hybridMultilevel"/>
     <w:tmpl w:val="5802BDE4"/>
@@ -2276,7 +3409,156 @@
       </w:pPr>
     </w:lvl>
   </w:abstractNum>
-  <w:abstractNum w:abstractNumId="5" w15:restartNumberingAfterBreak="0">
+  <w:abstractNum w:abstractNumId="6" w15:restartNumberingAfterBreak="0">
+    <w:nsid w:val="72614EAD"/>
+    <w:multiLevelType w:val="multilevel"/>
+    <w:tmpl w:val="FA16B478"/>
+    <w:lvl w:ilvl="0">
+      <w:start w:val="1"/>
+      <w:numFmt w:val="bullet"/>
+      <w:lvlText w:val=""/>
+      <w:lvlJc w:val="left"/>
+      <w:pPr>
+        <w:tabs>
+          <w:tab w:val="num" w:pos="720"/>
+        </w:tabs>
+        <w:ind w:left="720" w:hanging="360"/>
+      </w:pPr>
+      <w:rPr>
+        <w:rFonts w:ascii="Symbol" w:hAnsi="Symbol" w:hint="default"/>
+        <w:sz w:val="20"/>
+      </w:rPr>
+    </w:lvl>
+    <w:lvl w:ilvl="1" w:tentative="1">
+      <w:start w:val="1"/>
+      <w:numFmt w:val="bullet"/>
+      <w:lvlText w:val="o"/>
+      <w:lvlJc w:val="left"/>
+      <w:pPr>
+        <w:tabs>
+          <w:tab w:val="num" w:pos="1440"/>
+        </w:tabs>
+        <w:ind w:left="1440" w:hanging="360"/>
+      </w:pPr>
+      <w:rPr>
+        <w:rFonts w:ascii="Courier New" w:hAnsi="Courier New" w:hint="default"/>
+        <w:sz w:val="20"/>
+      </w:rPr>
+    </w:lvl>
+    <w:lvl w:ilvl="2" w:tentative="1">
+      <w:start w:val="1"/>
+      <w:numFmt w:val="bullet"/>
+      <w:lvlText w:val=""/>
+      <w:lvlJc w:val="left"/>
+      <w:pPr>
+        <w:tabs>
+          <w:tab w:val="num" w:pos="2160"/>
+        </w:tabs>
+        <w:ind w:left="2160" w:hanging="360"/>
+      </w:pPr>
+      <w:rPr>
+        <w:rFonts w:ascii="Wingdings" w:hAnsi="Wingdings" w:hint="default"/>
+        <w:sz w:val="20"/>
+      </w:rPr>
+    </w:lvl>
+    <w:lvl w:ilvl="3" w:tentative="1">
+      <w:start w:val="1"/>
+      <w:numFmt w:val="bullet"/>
+      <w:lvlText w:val=""/>
+      <w:lvlJc w:val="left"/>
+      <w:pPr>
+        <w:tabs>
+          <w:tab w:val="num" w:pos="2880"/>
+        </w:tabs>
+        <w:ind w:left="2880" w:hanging="360"/>
+      </w:pPr>
+      <w:rPr>
+        <w:rFonts w:ascii="Wingdings" w:hAnsi="Wingdings" w:hint="default"/>
+        <w:sz w:val="20"/>
+      </w:rPr>
+    </w:lvl>
+    <w:lvl w:ilvl="4" w:tentative="1">
+      <w:start w:val="1"/>
+      <w:numFmt w:val="bullet"/>
+      <w:lvlText w:val=""/>
+      <w:lvlJc w:val="left"/>
+      <w:pPr>
+        <w:tabs>
+          <w:tab w:val="num" w:pos="3600"/>
+        </w:tabs>
+        <w:ind w:left="3600" w:hanging="360"/>
+      </w:pPr>
+      <w:rPr>
+        <w:rFonts w:ascii="Wingdings" w:hAnsi="Wingdings" w:hint="default"/>
+        <w:sz w:val="20"/>
+      </w:rPr>
+    </w:lvl>
+    <w:lvl w:ilvl="5" w:tentative="1">
+      <w:start w:val="1"/>
+      <w:numFmt w:val="bullet"/>
+      <w:lvlText w:val=""/>
+      <w:lvlJc w:val="left"/>
+      <w:pPr>
+        <w:tabs>
+          <w:tab w:val="num" w:pos="4320"/>
+        </w:tabs>
+        <w:ind w:left="4320" w:hanging="360"/>
+      </w:pPr>
+      <w:rPr>
+        <w:rFonts w:ascii="Wingdings" w:hAnsi="Wingdings" w:hint="default"/>
+        <w:sz w:val="20"/>
+      </w:rPr>
+    </w:lvl>
+    <w:lvl w:ilvl="6" w:tentative="1">
+      <w:start w:val="1"/>
+      <w:numFmt w:val="bullet"/>
+      <w:lvlText w:val=""/>
+      <w:lvlJc w:val="left"/>
+      <w:pPr>
+        <w:tabs>
+          <w:tab w:val="num" w:pos="5040"/>
+        </w:tabs>
+        <w:ind w:left="5040" w:hanging="360"/>
+      </w:pPr>
+      <w:rPr>
+        <w:rFonts w:ascii="Wingdings" w:hAnsi="Wingdings" w:hint="default"/>
+        <w:sz w:val="20"/>
+      </w:rPr>
+    </w:lvl>
+    <w:lvl w:ilvl="7" w:tentative="1">
+      <w:start w:val="1"/>
+      <w:numFmt w:val="bullet"/>
+      <w:lvlText w:val=""/>
+      <w:lvlJc w:val="left"/>
+      <w:pPr>
+        <w:tabs>
+          <w:tab w:val="num" w:pos="5760"/>
+        </w:tabs>
+        <w:ind w:left="5760" w:hanging="360"/>
+      </w:pPr>
+      <w:rPr>
+        <w:rFonts w:ascii="Wingdings" w:hAnsi="Wingdings" w:hint="default"/>
+        <w:sz w:val="20"/>
+      </w:rPr>
+    </w:lvl>
+    <w:lvl w:ilvl="8" w:tentative="1">
+      <w:start w:val="1"/>
+      <w:numFmt w:val="bullet"/>
+      <w:lvlText w:val=""/>
+      <w:lvlJc w:val="left"/>
+      <w:pPr>
+        <w:tabs>
+          <w:tab w:val="num" w:pos="6480"/>
+        </w:tabs>
+        <w:ind w:left="6480" w:hanging="360"/>
+      </w:pPr>
+      <w:rPr>
+        <w:rFonts w:ascii="Wingdings" w:hAnsi="Wingdings" w:hint="default"/>
+        <w:sz w:val="20"/>
+      </w:rPr>
+    </w:lvl>
+  </w:abstractNum>
+  <w:abstractNum w:abstractNumId="7" w15:restartNumberingAfterBreak="0">
     <w:nsid w:val="7FA53001"/>
     <w:multiLevelType w:val="hybridMultilevel"/>
     <w:tmpl w:val="6396F39A"/>
@@ -2369,19 +3651,25 @@
     <w:abstractNumId w:val="0"/>
   </w:num>
   <w:num w:numId="2">
+    <w:abstractNumId w:val="2"/>
+  </w:num>
+  <w:num w:numId="3">
+    <w:abstractNumId w:val="3"/>
+  </w:num>
+  <w:num w:numId="4">
+    <w:abstractNumId w:val="4"/>
+  </w:num>
+  <w:num w:numId="5">
+    <w:abstractNumId w:val="5"/>
+  </w:num>
+  <w:num w:numId="6">
+    <w:abstractNumId w:val="7"/>
+  </w:num>
+  <w:num w:numId="7">
     <w:abstractNumId w:val="1"/>
   </w:num>
-  <w:num w:numId="3">
-    <w:abstractNumId w:val="2"/>
-  </w:num>
-  <w:num w:numId="4">
-    <w:abstractNumId w:val="3"/>
-  </w:num>
-  <w:num w:numId="5">
-    <w:abstractNumId w:val="4"/>
-  </w:num>
-  <w:num w:numId="6">
-    <w:abstractNumId w:val="5"/>
+  <w:num w:numId="8">
+    <w:abstractNumId w:val="6"/>
   </w:num>
 </w:numbering>
 </file>
@@ -2871,6 +4159,27 @@
       <w:color w:val="2F5496" w:themeColor="accent1" w:themeShade="BF"/>
     </w:rPr>
   </w:style>
+  <w:style w:type="paragraph" w:styleId="Ttulo5">
+    <w:name w:val="heading 5"/>
+    <w:basedOn w:val="Normal"/>
+    <w:next w:val="Normal"/>
+    <w:link w:val="Ttulo5Car"/>
+    <w:uiPriority w:val="9"/>
+    <w:semiHidden/>
+    <w:unhideWhenUsed/>
+    <w:qFormat/>
+    <w:rsid w:val="00A3103E"/>
+    <w:pPr>
+      <w:keepNext/>
+      <w:keepLines/>
+      <w:spacing w:before="40" w:after="0"/>
+      <w:outlineLvl w:val="4"/>
+    </w:pPr>
+    <w:rPr>
+      <w:rFonts w:asciiTheme="majorHAnsi" w:eastAsiaTheme="majorEastAsia" w:hAnsiTheme="majorHAnsi" w:cstheme="majorBidi"/>
+      <w:color w:val="2F5496" w:themeColor="accent1" w:themeShade="BF"/>
+    </w:rPr>
+  </w:style>
   <w:style w:type="character" w:default="1" w:styleId="Fuentedeprrafopredeter">
     <w:name w:val="Default Paragraph Font"/>
     <w:uiPriority w:val="1"/>
@@ -3021,6 +4330,18 @@
     <w:link w:val="Piedepgina"/>
     <w:uiPriority w:val="99"/>
     <w:rsid w:val="00BA6C33"/>
+  </w:style>
+  <w:style w:type="character" w:customStyle="1" w:styleId="Ttulo5Car">
+    <w:name w:val="Título 5 Car"/>
+    <w:basedOn w:val="Fuentedeprrafopredeter"/>
+    <w:link w:val="Ttulo5"/>
+    <w:uiPriority w:val="9"/>
+    <w:semiHidden/>
+    <w:rsid w:val="00A3103E"/>
+    <w:rPr>
+      <w:rFonts w:asciiTheme="majorHAnsi" w:eastAsiaTheme="majorEastAsia" w:hAnsiTheme="majorHAnsi" w:cstheme="majorBidi"/>
+      <w:color w:val="2F5496" w:themeColor="accent1" w:themeShade="BF"/>
+    </w:rPr>
   </w:style>
 </w:styles>
 </file>
@@ -3325,7 +4646,7 @@
 </file>
 
 <file path=customXml/itemProps1.xml><?xml version="1.0" encoding="utf-8"?>
-<ds:datastoreItem xmlns:ds="http://schemas.openxmlformats.org/officeDocument/2006/customXml" ds:itemID="{EFA1CE09-75A6-4738-8A97-78DBD6735CB1}">
+<ds:datastoreItem xmlns:ds="http://schemas.openxmlformats.org/officeDocument/2006/customXml" ds:itemID="{845E9083-23D5-4D4A-8003-8AD3BCAE6709}">
   <ds:schemaRefs>
     <ds:schemaRef ds:uri="http://schemas.openxmlformats.org/officeDocument/2006/bibliography"/>
   </ds:schemaRefs>

</xml_diff>

<commit_message>
Question 2 results added
</commit_message>
<xml_diff>
--- a/01 Hw1.2/Draft_report.docx
+++ b/01 Hw1.2/Draft_report.docx
@@ -1,6 +1,6 @@
 
 <file path=word/document.xml><?xml version="1.0" encoding="utf-8"?>
-<w:document xmlns:wpc="http://schemas.microsoft.com/office/word/2010/wordprocessingCanvas" xmlns:cx="http://schemas.microsoft.com/office/drawing/2014/chartex" xmlns:cx1="http://schemas.microsoft.com/office/drawing/2015/9/8/chartex" xmlns:cx2="http://schemas.microsoft.com/office/drawing/2015/10/21/chartex" xmlns:cx3="http://schemas.microsoft.com/office/drawing/2016/5/9/chartex" xmlns:cx4="http://schemas.microsoft.com/office/drawing/2016/5/10/chartex" xmlns:cx5="http://schemas.microsoft.com/office/drawing/2016/5/11/chartex" xmlns:cx6="http://schemas.microsoft.com/office/drawing/2016/5/12/chartex" xmlns:cx7="http://schemas.microsoft.com/office/drawing/2016/5/13/chartex" xmlns:cx8="http://schemas.microsoft.com/office/drawing/2016/5/14/chartex" xmlns:mc="http://schemas.openxmlformats.org/markup-compatibility/2006" xmlns:aink="http://schemas.microsoft.com/office/drawing/2016/ink" xmlns:am3d="http://schemas.microsoft.com/office/drawing/2017/model3d" xmlns:o="urn:schemas-microsoft-com:office:office" xmlns:r="http://schemas.openxmlformats.org/officeDocument/2006/relationships" xmlns:m="http://schemas.openxmlformats.org/officeDocument/2006/math" xmlns:v="urn:schemas-microsoft-com:vml" xmlns:wp14="http://schemas.microsoft.com/office/word/2010/wordprocessingDrawing" xmlns:wp="http://schemas.openxmlformats.org/drawingml/2006/wordprocessingDrawing" xmlns:w10="urn:schemas-microsoft-com:office:word" xmlns:w="http://schemas.openxmlformats.org/wordprocessingml/2006/main" xmlns:w14="http://schemas.microsoft.com/office/word/2010/wordml" xmlns:w15="http://schemas.microsoft.com/office/word/2012/wordml" xmlns:w16cid="http://schemas.microsoft.com/office/word/2016/wordml/cid" xmlns:w16se="http://schemas.microsoft.com/office/word/2015/wordml/symex" xmlns:wpg="http://schemas.microsoft.com/office/word/2010/wordprocessingGroup" xmlns:wpi="http://schemas.microsoft.com/office/word/2010/wordprocessingInk" xmlns:wne="http://schemas.microsoft.com/office/word/2006/wordml" xmlns:wps="http://schemas.microsoft.com/office/word/2010/wordprocessingShape" mc:Ignorable="w14 w15 w16se w16cid wp14">
+<w:document xmlns:wpc="http://schemas.microsoft.com/office/word/2010/wordprocessingCanvas" xmlns:mc="http://schemas.openxmlformats.org/markup-compatibility/2006" xmlns:o="urn:schemas-microsoft-com:office:office" xmlns:r="http://schemas.openxmlformats.org/officeDocument/2006/relationships" xmlns:m="http://schemas.openxmlformats.org/officeDocument/2006/math" xmlns:v="urn:schemas-microsoft-com:vml" xmlns:wp14="http://schemas.microsoft.com/office/word/2010/wordprocessingDrawing" xmlns:wp="http://schemas.openxmlformats.org/drawingml/2006/wordprocessingDrawing" xmlns:w10="urn:schemas-microsoft-com:office:word" xmlns:w="http://schemas.openxmlformats.org/wordprocessingml/2006/main" xmlns:w14="http://schemas.microsoft.com/office/word/2010/wordml" xmlns:wpg="http://schemas.microsoft.com/office/word/2010/wordprocessingGroup" xmlns:wpi="http://schemas.microsoft.com/office/word/2010/wordprocessingInk" xmlns:wne="http://schemas.microsoft.com/office/word/2006/wordml" xmlns:wps="http://schemas.microsoft.com/office/word/2010/wordprocessingShape" mc:Ignorable="w14 wp14">
   <w:body>
     <w:p>
       <w:pPr>
@@ -32,7 +32,7 @@
     </w:p>
     <w:p>
       <w:pPr>
-        <w:pStyle w:val="Ttulo2"/>
+        <w:pStyle w:val="2"/>
         <w:jc w:val="both"/>
         <w:rPr>
           <w:lang w:val="en-GB"/>
@@ -98,21 +98,7 @@
         <w:rPr>
           <w:lang w:val="en-GB"/>
         </w:rPr>
-        <w:t xml:space="preserve"> and a binary variable, type: (1 = white wine and 2 = red wine). </w:t>
-      </w:r>
-      <w:proofErr w:type="gramStart"/>
-      <w:r>
-        <w:rPr>
-          <w:lang w:val="en-GB"/>
-        </w:rPr>
-        <w:t>In order to</w:t>
-      </w:r>
-      <w:proofErr w:type="gramEnd"/>
-      <w:r>
-        <w:rPr>
-          <w:lang w:val="en-GB"/>
-        </w:rPr>
-        <w:t xml:space="preserve"> understand better the </w:t>
+        <w:t xml:space="preserve"> and a binary variable, type: (1 = white wine and 2 = red wine). In order to understand better the </w:t>
       </w:r>
       <w:r>
         <w:rPr>
@@ -129,7 +115,7 @@
     </w:p>
     <w:p>
       <w:pPr>
-        <w:pStyle w:val="Prrafodelista"/>
+        <w:pStyle w:val="a3"/>
         <w:numPr>
           <w:ilvl w:val="0"/>
           <w:numId w:val="1"/>
@@ -208,7 +194,7 @@
     </w:p>
     <w:p>
       <w:pPr>
-        <w:pStyle w:val="Prrafodelista"/>
+        <w:pStyle w:val="a3"/>
         <w:numPr>
           <w:ilvl w:val="0"/>
           <w:numId w:val="1"/>
@@ -251,7 +237,7 @@
     </w:p>
     <w:p>
       <w:pPr>
-        <w:pStyle w:val="Prrafodelista"/>
+        <w:pStyle w:val="a3"/>
         <w:numPr>
           <w:ilvl w:val="0"/>
           <w:numId w:val="1"/>
@@ -276,7 +262,7 @@
     </w:p>
     <w:p>
       <w:pPr>
-        <w:pStyle w:val="Prrafodelista"/>
+        <w:pStyle w:val="a3"/>
         <w:numPr>
           <w:ilvl w:val="0"/>
           <w:numId w:val="1"/>
@@ -295,7 +281,7 @@
     </w:p>
     <w:p>
       <w:pPr>
-        <w:pStyle w:val="Prrafodelista"/>
+        <w:pStyle w:val="a3"/>
         <w:numPr>
           <w:ilvl w:val="0"/>
           <w:numId w:val="1"/>
@@ -326,7 +312,7 @@
     </w:p>
     <w:p>
       <w:pPr>
-        <w:pStyle w:val="Prrafodelista"/>
+        <w:pStyle w:val="a3"/>
         <w:numPr>
           <w:ilvl w:val="0"/>
           <w:numId w:val="1"/>
@@ -398,35 +384,21 @@
         <w:rPr>
           <w:lang w:val="en-GB"/>
         </w:rPr>
-        <w:t xml:space="preserve">2) is restricted by national regulations. There are two main forms of </w:t>
-      </w:r>
-      <w:proofErr w:type="gramStart"/>
-      <w:r>
-        <w:rPr>
-          <w:lang w:val="en-GB"/>
-        </w:rPr>
-        <w:t>SO(</w:t>
-      </w:r>
-      <w:proofErr w:type="gramEnd"/>
-      <w:r>
-        <w:rPr>
-          <w:lang w:val="en-GB"/>
-        </w:rPr>
-        <w:t>2) in wine-free (inorganic forms) and bound (fixed to organic compounds, e.g. aldehydes)</w:t>
-      </w:r>
-    </w:p>
-    <w:p>
-      <w:pPr>
-        <w:pStyle w:val="Prrafodelista"/>
-        <w:jc w:val="both"/>
-        <w:rPr>
-          <w:lang w:val="en-GB"/>
-        </w:rPr>
-      </w:pPr>
-    </w:p>
-    <w:p>
-      <w:pPr>
-        <w:pStyle w:val="Prrafodelista"/>
+        <w:t>2) is restricted by national regulations. There are two main forms of SO(2) in wine-free (inorganic forms) and bound (fixed to organic compounds, e.g. aldehydes)</w:t>
+      </w:r>
+    </w:p>
+    <w:p>
+      <w:pPr>
+        <w:pStyle w:val="a3"/>
+        <w:jc w:val="both"/>
+        <w:rPr>
+          <w:lang w:val="en-GB"/>
+        </w:rPr>
+      </w:pPr>
+    </w:p>
+    <w:p>
+      <w:pPr>
+        <w:pStyle w:val="a3"/>
         <w:numPr>
           <w:ilvl w:val="0"/>
           <w:numId w:val="1"/>
@@ -457,7 +429,7 @@
     </w:p>
     <w:p>
       <w:pPr>
-        <w:pStyle w:val="Prrafodelista"/>
+        <w:pStyle w:val="a3"/>
         <w:numPr>
           <w:ilvl w:val="0"/>
           <w:numId w:val="1"/>
@@ -476,7 +448,7 @@
     </w:p>
     <w:p>
       <w:pPr>
-        <w:pStyle w:val="Prrafodelista"/>
+        <w:pStyle w:val="a3"/>
         <w:numPr>
           <w:ilvl w:val="0"/>
           <w:numId w:val="1"/>
@@ -486,24 +458,16 @@
           <w:lang w:val="en-GB"/>
         </w:rPr>
       </w:pPr>
-      <w:proofErr w:type="gramStart"/>
-      <w:r>
-        <w:rPr>
-          <w:lang w:val="en-GB"/>
-        </w:rPr>
-        <w:t>pH(</w:t>
-      </w:r>
-      <w:proofErr w:type="gramEnd"/>
-      <w:r>
-        <w:rPr>
-          <w:lang w:val="en-GB"/>
-        </w:rPr>
-        <w:t>acid, salinity meter)</w:t>
-      </w:r>
-    </w:p>
-    <w:p>
-      <w:pPr>
-        <w:pStyle w:val="Prrafodelista"/>
+      <w:r>
+        <w:rPr>
+          <w:lang w:val="en-GB"/>
+        </w:rPr>
+        <w:t>pH(acid, salinity meter)</w:t>
+      </w:r>
+    </w:p>
+    <w:p>
+      <w:pPr>
+        <w:pStyle w:val="a3"/>
         <w:numPr>
           <w:ilvl w:val="0"/>
           <w:numId w:val="1"/>
@@ -522,7 +486,7 @@
     </w:p>
     <w:p>
       <w:pPr>
-        <w:pStyle w:val="Prrafodelista"/>
+        <w:pStyle w:val="a3"/>
         <w:numPr>
           <w:ilvl w:val="0"/>
           <w:numId w:val="1"/>
@@ -547,7 +511,7 @@
     </w:p>
     <w:p>
       <w:pPr>
-        <w:pStyle w:val="Prrafodelista"/>
+        <w:pStyle w:val="a3"/>
         <w:numPr>
           <w:ilvl w:val="0"/>
           <w:numId w:val="1"/>
@@ -566,7 +530,7 @@
     </w:p>
     <w:p>
       <w:pPr>
-        <w:pStyle w:val="Prrafodelista"/>
+        <w:pStyle w:val="a3"/>
         <w:numPr>
           <w:ilvl w:val="0"/>
           <w:numId w:val="1"/>
@@ -597,7 +561,7 @@
     </w:p>
     <w:p>
       <w:pPr>
-        <w:pStyle w:val="Ttulo2"/>
+        <w:pStyle w:val="2"/>
         <w:jc w:val="both"/>
         <w:rPr>
           <w:lang w:val="en-GB"/>
@@ -620,7 +584,7 @@
     </w:p>
     <w:p>
       <w:pPr>
-        <w:pStyle w:val="Ttulo3"/>
+        <w:pStyle w:val="3"/>
         <w:jc w:val="both"/>
         <w:rPr>
           <w:lang w:val="en-GB"/>
@@ -643,7 +607,7 @@
     </w:p>
     <w:p>
       <w:pPr>
-        <w:pStyle w:val="Ttulo4"/>
+        <w:pStyle w:val="4"/>
         <w:numPr>
           <w:ilvl w:val="0"/>
           <w:numId w:val="6"/>
@@ -886,21 +850,7 @@
         <w:rPr>
           <w:lang w:val="en-GB"/>
         </w:rPr>
-        <w:t xml:space="preserve"> to a normal distribution. </w:t>
-      </w:r>
-      <w:proofErr w:type="gramStart"/>
-      <w:r>
-        <w:rPr>
-          <w:lang w:val="en-GB"/>
-        </w:rPr>
-        <w:t>Finally</w:t>
-      </w:r>
-      <w:proofErr w:type="gramEnd"/>
-      <w:r>
-        <w:rPr>
-          <w:lang w:val="en-GB"/>
-        </w:rPr>
-        <w:t xml:space="preserve"> the </w:t>
+        <w:t xml:space="preserve"> to a normal distribution. Finally the </w:t>
       </w:r>
       <w:proofErr w:type="spellStart"/>
       <w:r>
@@ -938,19 +888,11 @@
           <w:lang w:val="en-GB"/>
         </w:rPr>
       </w:pPr>
-      <w:proofErr w:type="gramStart"/>
-      <w:r>
-        <w:rPr>
-          <w:lang w:val="en-GB"/>
-        </w:rPr>
-        <w:t>In order to</w:t>
-      </w:r>
-      <w:proofErr w:type="gramEnd"/>
-      <w:r>
-        <w:rPr>
-          <w:lang w:val="en-GB"/>
-        </w:rPr>
-        <w:t xml:space="preserve"> improve </w:t>
+      <w:r>
+        <w:rPr>
+          <w:lang w:val="en-GB"/>
+        </w:rPr>
+        <w:t xml:space="preserve">In order to improve </w:t>
       </w:r>
       <w:r>
         <w:rPr>
@@ -1056,21 +998,7 @@
         <w:rPr>
           <w:lang w:val="en-GB"/>
         </w:rPr>
-        <w:t xml:space="preserve">After applying the transformation and reapplying the test, we can see that there is not significance improvement regarding normality. It could be because this variable is explained by </w:t>
-      </w:r>
-      <w:proofErr w:type="gramStart"/>
-      <w:r>
-        <w:rPr>
-          <w:lang w:val="en-GB"/>
-        </w:rPr>
-        <w:t>others</w:t>
-      </w:r>
-      <w:proofErr w:type="gramEnd"/>
-      <w:r>
-        <w:rPr>
-          <w:lang w:val="en-GB"/>
-        </w:rPr>
-        <w:t xml:space="preserve"> variables in the dataset.</w:t>
+        <w:t>After applying the transformation and reapplying the test, we can see that there is not significance improvement regarding normality. It could be because this variable is explained by others variables in the dataset.</w:t>
       </w:r>
     </w:p>
     <w:p>
@@ -1116,7 +1044,7 @@
     </w:p>
     <w:p>
       <w:pPr>
-        <w:pStyle w:val="Ttulo4"/>
+        <w:pStyle w:val="4"/>
         <w:numPr>
           <w:ilvl w:val="0"/>
           <w:numId w:val="6"/>
@@ -1423,7 +1351,7 @@
     </w:p>
     <w:p>
       <w:pPr>
-        <w:pStyle w:val="Ttulo4"/>
+        <w:pStyle w:val="4"/>
         <w:numPr>
           <w:ilvl w:val="0"/>
           <w:numId w:val="6"/>
@@ -1463,7 +1391,7 @@
     </w:p>
     <w:p>
       <w:pPr>
-        <w:pStyle w:val="Prrafodelista"/>
+        <w:pStyle w:val="a3"/>
         <w:numPr>
           <w:ilvl w:val="0"/>
           <w:numId w:val="9"/>
@@ -1481,7 +1409,7 @@
     </w:p>
     <w:p>
       <w:pPr>
-        <w:pStyle w:val="Prrafodelista"/>
+        <w:pStyle w:val="a3"/>
         <w:numPr>
           <w:ilvl w:val="0"/>
           <w:numId w:val="9"/>
@@ -1499,7 +1427,7 @@
     </w:p>
     <w:p>
       <w:pPr>
-        <w:pStyle w:val="Prrafodelista"/>
+        <w:pStyle w:val="a3"/>
         <w:numPr>
           <w:ilvl w:val="0"/>
           <w:numId w:val="9"/>
@@ -1517,7 +1445,7 @@
     </w:p>
     <w:p>
       <w:pPr>
-        <w:pStyle w:val="Prrafodelista"/>
+        <w:pStyle w:val="a3"/>
         <w:numPr>
           <w:ilvl w:val="0"/>
           <w:numId w:val="9"/>
@@ -1535,7 +1463,7 @@
     </w:p>
     <w:p>
       <w:pPr>
-        <w:pStyle w:val="Prrafodelista"/>
+        <w:pStyle w:val="a3"/>
         <w:numPr>
           <w:ilvl w:val="0"/>
           <w:numId w:val="9"/>
@@ -1622,7 +1550,7 @@
     </w:p>
     <w:p>
       <w:pPr>
-        <w:pStyle w:val="Prrafodelista"/>
+        <w:pStyle w:val="a3"/>
         <w:numPr>
           <w:ilvl w:val="0"/>
           <w:numId w:val="9"/>
@@ -1654,7 +1582,7 @@
     </w:p>
     <w:p>
       <w:pPr>
-        <w:pStyle w:val="Prrafodelista"/>
+        <w:pStyle w:val="a3"/>
         <w:numPr>
           <w:ilvl w:val="0"/>
           <w:numId w:val="9"/>
@@ -1680,7 +1608,7 @@
     </w:p>
     <w:p>
       <w:pPr>
-        <w:pStyle w:val="Prrafodelista"/>
+        <w:pStyle w:val="a3"/>
         <w:numPr>
           <w:ilvl w:val="0"/>
           <w:numId w:val="9"/>
@@ -1706,7 +1634,7 @@
     </w:p>
     <w:p>
       <w:pPr>
-        <w:pStyle w:val="Prrafodelista"/>
+        <w:pStyle w:val="a3"/>
         <w:numPr>
           <w:ilvl w:val="0"/>
           <w:numId w:val="9"/>
@@ -1850,55 +1778,27 @@
         <w:rPr>
           <w:lang w:val="en-GB"/>
         </w:rPr>
-        <w:t xml:space="preserve">Partial </w:t>
+        <w:t>Partial co</w:t>
+      </w:r>
+      <w:r>
+        <w:rPr>
+          <w:lang w:val="en-GB"/>
+        </w:rPr>
+        <w:t xml:space="preserve">rrelation between 2 given variables, removes the external influences of the rest of the variables, by comparing this matrix with the R matrix we can reveal hidden relations between 2 variables alone , e.g. in our example we can see that the relations commented before are only enhanced so there are not hidden relations revealed. The Pearson coefficient between chlorides and alcohol percentage is still on the same value. The relationship between Chlorides and </w:t>
       </w:r>
       <w:proofErr w:type="spellStart"/>
       <w:r>
         <w:rPr>
           <w:lang w:val="en-GB"/>
         </w:rPr>
-        <w:t>conrrelation</w:t>
+        <w:t>Sulfites</w:t>
       </w:r>
       <w:proofErr w:type="spellEnd"/>
       <w:r>
         <w:rPr>
           <w:lang w:val="en-GB"/>
         </w:rPr>
-        <w:t xml:space="preserve"> between 2 given variables, removes the external influences of the rest of the variables, by comparing this matrix with the R matrix we can reveal hidden relations between 2 variables </w:t>
-      </w:r>
-      <w:proofErr w:type="gramStart"/>
-      <w:r>
-        <w:rPr>
-          <w:lang w:val="en-GB"/>
-        </w:rPr>
-        <w:t>alone ,</w:t>
-      </w:r>
-      <w:proofErr w:type="gramEnd"/>
-      <w:r>
-        <w:rPr>
-          <w:lang w:val="en-GB"/>
-        </w:rPr>
-        <w:t xml:space="preserve"> e.g. in our example we can see that the relations commented before are only enhanced so there are not hidden relations revealed. The Pearson coefficient between chlorides and alcohol percentage is still on the same value. The relationship between Chlorides and </w:t>
-      </w:r>
-      <w:proofErr w:type="spellStart"/>
-      <w:r>
-        <w:rPr>
-          <w:lang w:val="en-GB"/>
-        </w:rPr>
-        <w:t>Sulfites</w:t>
-      </w:r>
-      <w:proofErr w:type="spellEnd"/>
-      <w:r>
-        <w:rPr>
-          <w:lang w:val="en-GB"/>
-        </w:rPr>
-        <w:t xml:space="preserve"> has </w:t>
-      </w:r>
-      <w:r>
-        <w:rPr>
-          <w:lang w:val="en-GB"/>
-        </w:rPr>
-        <w:t xml:space="preserve">decreased, </w:t>
+        <w:t xml:space="preserve"> has decreased, </w:t>
       </w:r>
       <w:r>
         <w:rPr>
@@ -1910,21 +1810,7 @@
         <w:rPr>
           <w:lang w:val="en-GB"/>
         </w:rPr>
-        <w:t xml:space="preserve"> Alcohol and Residual Sugar is enhanced which makes the most sense as the </w:t>
-      </w:r>
-      <w:proofErr w:type="spellStart"/>
-      <w:r>
-        <w:rPr>
-          <w:lang w:val="en-GB"/>
-        </w:rPr>
-        <w:t>the</w:t>
-      </w:r>
-      <w:proofErr w:type="spellEnd"/>
-      <w:r>
-        <w:rPr>
-          <w:lang w:val="en-GB"/>
-        </w:rPr>
-        <w:t xml:space="preserve"> fermentation of sugar molecules creates ethanol molecules that increase the Alcohol percentage.</w:t>
+        <w:t xml:space="preserve"> Alcohol and Residual Sugar is enhanced which makes the most sense as the fermentation of sugar molecules creates ethanol molecules that increase the Alcohol percentage.</w:t>
       </w:r>
     </w:p>
     <w:p>
@@ -1965,7 +1851,7 @@
           <w:szCs w:val="21"/>
           <w:lang w:val="en-GB" w:eastAsia="en-GB"/>
         </w:rPr>
-        <w:t>Coefficient of determination (function r2</w:t>
+        <w:t xml:space="preserve">Coefficient of determination (function </w:t>
       </w:r>
       <w:proofErr w:type="gramStart"/>
       <w:r>
@@ -1977,7 +1863,7 @@
           <w:szCs w:val="21"/>
           <w:lang w:val="en-GB" w:eastAsia="en-GB"/>
         </w:rPr>
-        <w:t>multv(</w:t>
+        <w:t>r2multv(</w:t>
       </w:r>
       <w:proofErr w:type="gramEnd"/>
       <w:r>
@@ -2028,137 +1914,13 @@
       <w:r>
         <w:rPr>
           <w:noProof/>
+          <w:lang w:val="el-GR" w:eastAsia="el-GR"/>
         </w:rPr>
         <w:drawing>
           <wp:inline distT="0" distB="0" distL="0" distR="0" wp14:anchorId="4F47D26C" wp14:editId="09E28486">
             <wp:extent cx="4552950" cy="638175"/>
             <wp:effectExtent l="0" t="0" r="0" b="9525"/>
             <wp:docPr id="1" name="Imagen 1"/>
-            <wp:cNvGraphicFramePr>
-              <a:graphicFrameLocks xmlns:a="http://schemas.openxmlformats.org/drawingml/2006/main" noChangeAspect="1"/>
-            </wp:cNvGraphicFramePr>
-            <a:graphic xmlns:a="http://schemas.openxmlformats.org/drawingml/2006/main">
-              <a:graphicData uri="http://schemas.openxmlformats.org/drawingml/2006/picture">
-                <pic:pic xmlns:pic="http://schemas.openxmlformats.org/drawingml/2006/picture">
-                  <pic:nvPicPr>
-                    <pic:cNvPr id="1" name=""/>
-                    <pic:cNvPicPr/>
-                  </pic:nvPicPr>
-                  <pic:blipFill>
-                    <a:blip r:embed="rId8"/>
-                    <a:stretch>
-                      <a:fillRect/>
-                    </a:stretch>
-                  </pic:blipFill>
-                  <pic:spPr>
-                    <a:xfrm>
-                      <a:off x="0" y="0"/>
-                      <a:ext cx="4552950" cy="638175"/>
-                    </a:xfrm>
-                    <a:prstGeom prst="rect">
-                      <a:avLst/>
-                    </a:prstGeom>
-                  </pic:spPr>
-                </pic:pic>
-              </a:graphicData>
-            </a:graphic>
-          </wp:inline>
-        </w:drawing>
-      </w:r>
-    </w:p>
-    <w:p>
-      <w:pPr>
-        <w:shd w:val="clear" w:color="auto" w:fill="FFFFFF"/>
-        <w:spacing w:before="100" w:beforeAutospacing="1" w:after="100" w:afterAutospacing="1" w:line="240" w:lineRule="auto"/>
-        <w:jc w:val="both"/>
-        <w:rPr>
-          <w:rFonts w:ascii="Arial" w:eastAsia="Times New Roman" w:hAnsi="Arial" w:cs="Arial"/>
-          <w:b/>
-          <w:color w:val="3A3A3A"/>
-          <w:sz w:val="21"/>
-          <w:szCs w:val="21"/>
-          <w:lang w:val="en-GB" w:eastAsia="en-GB"/>
-        </w:rPr>
-      </w:pPr>
-    </w:p>
-    <w:p>
-      <w:pPr>
-        <w:shd w:val="clear" w:color="auto" w:fill="FFFFFF"/>
-        <w:spacing w:before="100" w:beforeAutospacing="1" w:after="100" w:afterAutospacing="1" w:line="240" w:lineRule="auto"/>
-        <w:jc w:val="both"/>
-        <w:rPr>
-          <w:rFonts w:ascii="Arial" w:eastAsia="Times New Roman" w:hAnsi="Arial" w:cs="Arial"/>
-          <w:b/>
-          <w:color w:val="3A3A3A"/>
-          <w:sz w:val="21"/>
-          <w:szCs w:val="21"/>
-          <w:lang w:val="en-GB" w:eastAsia="en-GB"/>
-        </w:rPr>
-      </w:pPr>
-      <w:r>
-        <w:rPr>
-          <w:rFonts w:ascii="Arial" w:eastAsia="Times New Roman" w:hAnsi="Arial" w:cs="Arial"/>
-          <w:b/>
-          <w:color w:val="3A3A3A"/>
-          <w:sz w:val="21"/>
-          <w:szCs w:val="21"/>
-          <w:lang w:val="en-GB" w:eastAsia="en-GB"/>
-        </w:rPr>
-        <w:t>The determinant of R (correlation matrix) as an overall measure of linear relationships.</w:t>
-      </w:r>
-    </w:p>
-    <w:p>
-      <w:pPr>
-        <w:shd w:val="clear" w:color="auto" w:fill="FFFFFF"/>
-        <w:spacing w:before="100" w:beforeAutospacing="1" w:after="100" w:afterAutospacing="1" w:line="240" w:lineRule="auto"/>
-        <w:jc w:val="both"/>
-        <w:rPr>
-          <w:rFonts w:ascii="Arial" w:eastAsia="Times New Roman" w:hAnsi="Arial" w:cs="Arial"/>
-          <w:color w:val="3A3A3A"/>
-          <w:szCs w:val="21"/>
-          <w:lang w:val="en-GB" w:eastAsia="en-GB"/>
-        </w:rPr>
-      </w:pPr>
-      <w:r>
-        <w:rPr>
-          <w:rFonts w:ascii="Arial" w:eastAsia="Times New Roman" w:hAnsi="Arial" w:cs="Arial"/>
-          <w:color w:val="3A3A3A"/>
-          <w:szCs w:val="21"/>
-          <w:lang w:val="en-GB" w:eastAsia="en-GB"/>
-        </w:rPr>
-        <w:t xml:space="preserve">The determinant of </w:t>
-      </w:r>
-      <w:r>
-        <w:rPr>
-          <w:rFonts w:ascii="Arial" w:eastAsia="Times New Roman" w:hAnsi="Arial" w:cs="Arial"/>
-          <w:color w:val="3A3A3A"/>
-          <w:szCs w:val="21"/>
-          <w:lang w:val="en-GB" w:eastAsia="en-GB"/>
-        </w:rPr>
-        <w:t>R is:</w:t>
-      </w:r>
-    </w:p>
-    <w:p>
-      <w:pPr>
-        <w:shd w:val="clear" w:color="auto" w:fill="FFFFFF"/>
-        <w:spacing w:before="100" w:beforeAutospacing="1" w:after="100" w:afterAutospacing="1" w:line="240" w:lineRule="auto"/>
-        <w:jc w:val="both"/>
-        <w:rPr>
-          <w:rFonts w:ascii="Arial" w:eastAsia="Times New Roman" w:hAnsi="Arial" w:cs="Arial"/>
-          <w:color w:val="3A3A3A"/>
-          <w:szCs w:val="21"/>
-          <w:lang w:val="en-GB" w:eastAsia="en-GB"/>
-        </w:rPr>
-      </w:pPr>
-      <w:r>
-        <w:rPr>
-          <w:noProof/>
-        </w:rPr>
-        <w:drawing>
-          <wp:inline distT="0" distB="0" distL="0" distR="0" wp14:anchorId="669834B0" wp14:editId="54F89808">
-            <wp:extent cx="4562475" cy="428625"/>
-            <wp:effectExtent l="0" t="0" r="9525" b="9525"/>
-            <wp:docPr id="4" name="Imagen 4"/>
             <wp:cNvGraphicFramePr>
               <a:graphicFrameLocks xmlns:a="http://schemas.openxmlformats.org/drawingml/2006/main" noChangeAspect="1"/>
             </wp:cNvGraphicFramePr>
@@ -2178,7 +1940,7 @@
                   <pic:spPr>
                     <a:xfrm>
                       <a:off x="0" y="0"/>
-                      <a:ext cx="4562475" cy="428625"/>
+                      <a:ext cx="4552950" cy="638175"/>
                     </a:xfrm>
                     <a:prstGeom prst="rect">
                       <a:avLst/>
@@ -2193,19 +1955,6 @@
     </w:p>
     <w:p>
       <w:pPr>
-        <w:rPr>
-          <w:lang w:val="en-GB"/>
-        </w:rPr>
-      </w:pPr>
-      <w:r>
-        <w:rPr>
-          <w:lang w:val="en-GB"/>
-        </w:rPr>
-        <w:t>A non-zero |R| indicates that there are not strong correlations among the variables and so there are no possible linear combinations.</w:t>
-      </w:r>
-    </w:p>
-    <w:p>
-      <w:pPr>
         <w:shd w:val="clear" w:color="auto" w:fill="FFFFFF"/>
         <w:spacing w:before="100" w:beforeAutospacing="1" w:after="100" w:afterAutospacing="1" w:line="240" w:lineRule="auto"/>
         <w:jc w:val="both"/>
@@ -2218,7 +1967,12 @@
           <w:lang w:val="en-GB" w:eastAsia="en-GB"/>
         </w:rPr>
       </w:pPr>
-      <w:r>
+    </w:p>
+    <w:p>
+      <w:pPr>
+        <w:shd w:val="clear" w:color="auto" w:fill="FFFFFF"/>
+        <w:spacing w:before="100" w:beforeAutospacing="1" w:after="100" w:afterAutospacing="1" w:line="240" w:lineRule="auto"/>
+        <w:jc w:val="both"/>
         <w:rPr>
           <w:rFonts w:ascii="Arial" w:eastAsia="Times New Roman" w:hAnsi="Arial" w:cs="Arial"/>
           <w:b/>
@@ -2227,9 +1981,7 @@
           <w:szCs w:val="21"/>
           <w:lang w:val="en-GB" w:eastAsia="en-GB"/>
         </w:rPr>
-        <w:t xml:space="preserve">An </w:t>
-      </w:r>
-      <w:proofErr w:type="spellStart"/>
+      </w:pPr>
       <w:r>
         <w:rPr>
           <w:rFonts w:ascii="Arial" w:eastAsia="Times New Roman" w:hAnsi="Arial" w:cs="Arial"/>
@@ -2239,43 +1991,38 @@
           <w:szCs w:val="21"/>
           <w:lang w:val="en-GB" w:eastAsia="en-GB"/>
         </w:rPr>
-        <w:t>eigenanalysis</w:t>
-      </w:r>
-      <w:proofErr w:type="spellEnd"/>
-      <w:r>
+        <w:t>The determinant of R (correlation matrix) as an overall measure of linear relationships.</w:t>
+      </w:r>
+    </w:p>
+    <w:p>
+      <w:pPr>
+        <w:shd w:val="clear" w:color="auto" w:fill="FFFFFF"/>
+        <w:spacing w:before="100" w:beforeAutospacing="1" w:after="100" w:afterAutospacing="1" w:line="240" w:lineRule="auto"/>
+        <w:jc w:val="both"/>
         <w:rPr>
           <w:rFonts w:ascii="Arial" w:eastAsia="Times New Roman" w:hAnsi="Arial" w:cs="Arial"/>
-          <w:b/>
           <w:color w:val="3A3A3A"/>
-          <w:sz w:val="21"/>
           <w:szCs w:val="21"/>
           <w:lang w:val="en-GB" w:eastAsia="en-GB"/>
         </w:rPr>
-        <w:t xml:space="preserve"> of matrix R, looking for </w:t>
-      </w:r>
-      <w:proofErr w:type="gramStart"/>
+      </w:pPr>
       <w:r>
         <w:rPr>
           <w:rFonts w:ascii="Arial" w:eastAsia="Times New Roman" w:hAnsi="Arial" w:cs="Arial"/>
-          <w:b/>
           <w:color w:val="3A3A3A"/>
-          <w:sz w:val="21"/>
           <w:szCs w:val="21"/>
           <w:lang w:val="en-GB" w:eastAsia="en-GB"/>
         </w:rPr>
-        <w:t>really small</w:t>
-      </w:r>
-      <w:proofErr w:type="gramEnd"/>
+        <w:t xml:space="preserve">The determinant of </w:t>
+      </w:r>
       <w:r>
         <w:rPr>
           <w:rFonts w:ascii="Arial" w:eastAsia="Times New Roman" w:hAnsi="Arial" w:cs="Arial"/>
-          <w:b/>
           <w:color w:val="3A3A3A"/>
-          <w:sz w:val="21"/>
           <w:szCs w:val="21"/>
           <w:lang w:val="en-GB" w:eastAsia="en-GB"/>
         </w:rPr>
-        <w:t xml:space="preserve"> eigenvalues.</w:t>
+        <w:t>R is:</w:t>
       </w:r>
     </w:p>
     <w:p>
@@ -2285,9 +2032,7 @@
         <w:jc w:val="both"/>
         <w:rPr>
           <w:rFonts w:ascii="Arial" w:eastAsia="Times New Roman" w:hAnsi="Arial" w:cs="Arial"/>
-          <w:b/>
           <w:color w:val="3A3A3A"/>
-          <w:sz w:val="21"/>
           <w:szCs w:val="21"/>
           <w:lang w:val="en-GB" w:eastAsia="en-GB"/>
         </w:rPr>
@@ -2295,12 +2040,13 @@
       <w:r>
         <w:rPr>
           <w:noProof/>
+          <w:lang w:val="el-GR" w:eastAsia="el-GR"/>
         </w:rPr>
         <w:drawing>
-          <wp:inline distT="0" distB="0" distL="0" distR="0" wp14:anchorId="266C3DA2" wp14:editId="0AF6FFC5">
-            <wp:extent cx="5248275" cy="2200275"/>
+          <wp:inline distT="0" distB="0" distL="0" distR="0" wp14:anchorId="669834B0" wp14:editId="54F89808">
+            <wp:extent cx="4562475" cy="428625"/>
             <wp:effectExtent l="0" t="0" r="9525" b="9525"/>
-            <wp:docPr id="5" name="Imagen 5"/>
+            <wp:docPr id="4" name="Imagen 4"/>
             <wp:cNvGraphicFramePr>
               <a:graphicFrameLocks xmlns:a="http://schemas.openxmlformats.org/drawingml/2006/main" noChangeAspect="1"/>
             </wp:cNvGraphicFramePr>
@@ -2320,6 +2066,125 @@
                   <pic:spPr>
                     <a:xfrm>
                       <a:off x="0" y="0"/>
+                      <a:ext cx="4562475" cy="428625"/>
+                    </a:xfrm>
+                    <a:prstGeom prst="rect">
+                      <a:avLst/>
+                    </a:prstGeom>
+                  </pic:spPr>
+                </pic:pic>
+              </a:graphicData>
+            </a:graphic>
+          </wp:inline>
+        </w:drawing>
+      </w:r>
+    </w:p>
+    <w:p>
+      <w:pPr>
+        <w:rPr>
+          <w:lang w:val="en-GB"/>
+        </w:rPr>
+      </w:pPr>
+      <w:r>
+        <w:rPr>
+          <w:lang w:val="en-GB"/>
+        </w:rPr>
+        <w:t>A non-zero |R| indicates that there are not strong correlations among the variables and so there are no possible linear combinations.</w:t>
+      </w:r>
+    </w:p>
+    <w:p>
+      <w:pPr>
+        <w:shd w:val="clear" w:color="auto" w:fill="FFFFFF"/>
+        <w:spacing w:before="100" w:beforeAutospacing="1" w:after="100" w:afterAutospacing="1" w:line="240" w:lineRule="auto"/>
+        <w:jc w:val="both"/>
+        <w:rPr>
+          <w:rFonts w:ascii="Arial" w:eastAsia="Times New Roman" w:hAnsi="Arial" w:cs="Arial"/>
+          <w:b/>
+          <w:color w:val="3A3A3A"/>
+          <w:sz w:val="21"/>
+          <w:szCs w:val="21"/>
+          <w:lang w:val="en-GB" w:eastAsia="en-GB"/>
+        </w:rPr>
+      </w:pPr>
+      <w:r>
+        <w:rPr>
+          <w:rFonts w:ascii="Arial" w:eastAsia="Times New Roman" w:hAnsi="Arial" w:cs="Arial"/>
+          <w:b/>
+          <w:color w:val="3A3A3A"/>
+          <w:sz w:val="21"/>
+          <w:szCs w:val="21"/>
+          <w:lang w:val="en-GB" w:eastAsia="en-GB"/>
+        </w:rPr>
+        <w:t xml:space="preserve">An </w:t>
+      </w:r>
+      <w:proofErr w:type="spellStart"/>
+      <w:r>
+        <w:rPr>
+          <w:rFonts w:ascii="Arial" w:eastAsia="Times New Roman" w:hAnsi="Arial" w:cs="Arial"/>
+          <w:b/>
+          <w:color w:val="3A3A3A"/>
+          <w:sz w:val="21"/>
+          <w:szCs w:val="21"/>
+          <w:lang w:val="en-GB" w:eastAsia="en-GB"/>
+        </w:rPr>
+        <w:t>eigenanalysis</w:t>
+      </w:r>
+      <w:proofErr w:type="spellEnd"/>
+      <w:r>
+        <w:rPr>
+          <w:rFonts w:ascii="Arial" w:eastAsia="Times New Roman" w:hAnsi="Arial" w:cs="Arial"/>
+          <w:b/>
+          <w:color w:val="3A3A3A"/>
+          <w:sz w:val="21"/>
+          <w:szCs w:val="21"/>
+          <w:lang w:val="en-GB" w:eastAsia="en-GB"/>
+        </w:rPr>
+        <w:t xml:space="preserve"> of matrix R, looking for really small eigenvalues.</w:t>
+      </w:r>
+    </w:p>
+    <w:p>
+      <w:pPr>
+        <w:shd w:val="clear" w:color="auto" w:fill="FFFFFF"/>
+        <w:spacing w:before="100" w:beforeAutospacing="1" w:after="100" w:afterAutospacing="1" w:line="240" w:lineRule="auto"/>
+        <w:jc w:val="both"/>
+        <w:rPr>
+          <w:rFonts w:ascii="Arial" w:eastAsia="Times New Roman" w:hAnsi="Arial" w:cs="Arial"/>
+          <w:b/>
+          <w:color w:val="3A3A3A"/>
+          <w:sz w:val="21"/>
+          <w:szCs w:val="21"/>
+          <w:lang w:val="en-GB" w:eastAsia="en-GB"/>
+        </w:rPr>
+      </w:pPr>
+      <w:r>
+        <w:rPr>
+          <w:noProof/>
+          <w:lang w:val="el-GR" w:eastAsia="el-GR"/>
+        </w:rPr>
+        <w:drawing>
+          <wp:inline distT="0" distB="0" distL="0" distR="0" wp14:anchorId="266C3DA2" wp14:editId="0AF6FFC5">
+            <wp:extent cx="5248275" cy="2200275"/>
+            <wp:effectExtent l="0" t="0" r="9525" b="9525"/>
+            <wp:docPr id="5" name="Imagen 5"/>
+            <wp:cNvGraphicFramePr>
+              <a:graphicFrameLocks xmlns:a="http://schemas.openxmlformats.org/drawingml/2006/main" noChangeAspect="1"/>
+            </wp:cNvGraphicFramePr>
+            <a:graphic xmlns:a="http://schemas.openxmlformats.org/drawingml/2006/main">
+              <a:graphicData uri="http://schemas.openxmlformats.org/drawingml/2006/picture">
+                <pic:pic xmlns:pic="http://schemas.openxmlformats.org/drawingml/2006/picture">
+                  <pic:nvPicPr>
+                    <pic:cNvPr id="1" name=""/>
+                    <pic:cNvPicPr/>
+                  </pic:nvPicPr>
+                  <pic:blipFill>
+                    <a:blip r:embed="rId11"/>
+                    <a:stretch>
+                      <a:fillRect/>
+                    </a:stretch>
+                  </pic:blipFill>
+                  <pic:spPr>
+                    <a:xfrm>
+                      <a:off x="0" y="0"/>
                       <a:ext cx="5248275" cy="2200275"/>
                     </a:xfrm>
                     <a:prstGeom prst="rect">
@@ -2382,15 +2247,7 @@
         <w:rPr>
           <w:lang w:val="en-GB"/>
         </w:rPr>
-        <w:t>[5] For Alcohol %, assuming all values are close to 0 except the second -0,989 we can conclude that this variable has v</w:t>
-      </w:r>
-      <w:bookmarkStart w:id="0" w:name="_GoBack"/>
-      <w:bookmarkEnd w:id="0"/>
-      <w:r>
-        <w:rPr>
-          <w:lang w:val="en-GB"/>
-        </w:rPr>
-        <w:t>ery small variance, it is almost constant through the observed data.</w:t>
+        <w:t>[5] For Alcohol %, assuming all values are close to 0 except the second -0,989 we can conclude that this variable has very small variance, it is almost constant through the observed data.</w:t>
       </w:r>
     </w:p>
     <w:p>
@@ -2425,17 +2282,17 @@
     </w:p>
     <w:p>
       <w:pPr>
-        <w:pStyle w:val="Ttulo1"/>
-        <w:jc w:val="both"/>
-        <w:rPr>
-          <w:lang w:val="en-GB"/>
-        </w:rPr>
-      </w:pPr>
-      <w:r>
-        <w:rPr>
-          <w:lang w:val="en-GB"/>
-        </w:rPr>
-        <w:t xml:space="preserve">2.- </w:t>
+        <w:pStyle w:val="2"/>
+        <w:jc w:val="both"/>
+        <w:rPr>
+          <w:lang w:val="en-GB"/>
+        </w:rPr>
+      </w:pPr>
+      <w:r>
+        <w:rPr>
+          <w:lang w:val="en-GB"/>
+        </w:rPr>
+        <w:t xml:space="preserve">2. </w:t>
       </w:r>
       <w:r>
         <w:rPr>
@@ -2443,178 +2300,559 @@
         </w:rPr>
         <w:t>Permutation</w:t>
       </w:r>
-    </w:p>
-    <w:p>
-      <w:pPr>
-        <w:jc w:val="both"/>
-        <w:rPr>
-          <w:lang w:val="en-GB"/>
-        </w:rPr>
-      </w:pPr>
-    </w:p>
-    <w:p>
-      <w:pPr>
-        <w:pStyle w:val="Ttulo2"/>
-        <w:jc w:val="both"/>
-        <w:rPr>
-          <w:lang w:val="en-GB"/>
-        </w:rPr>
-      </w:pPr>
-      <w:r>
-        <w:rPr>
-          <w:lang w:val="en-GB"/>
-        </w:rPr>
-        <w:t xml:space="preserve">2.1.- </w:t>
-      </w:r>
-      <w:r>
-        <w:rPr>
-          <w:lang w:val="en-GB"/>
-        </w:rPr>
-        <w:t>Choose a subset of 4 or 5 quantitative variables and explore linear relationships through:</w:t>
-      </w:r>
-    </w:p>
-    <w:p>
-      <w:pPr>
-        <w:jc w:val="both"/>
-        <w:rPr>
-          <w:b/>
-          <w:lang w:val="en-GB"/>
-        </w:rPr>
-      </w:pPr>
-      <w:r>
-        <w:rPr>
-          <w:b/>
-          <w:lang w:val="en-GB"/>
-        </w:rPr>
-        <w:t>R matrix of pairwise correlations</w:t>
-      </w:r>
-    </w:p>
-    <w:p>
-      <w:pPr>
-        <w:jc w:val="both"/>
-        <w:rPr>
-          <w:b/>
-          <w:lang w:val="en-GB"/>
-        </w:rPr>
-      </w:pPr>
-      <w:r>
-        <w:rPr>
-          <w:b/>
-          <w:lang w:val="en-GB"/>
-        </w:rPr>
-        <w:t>Matrix of partial correlations</w:t>
-      </w:r>
-    </w:p>
-    <w:p>
-      <w:pPr>
-        <w:jc w:val="both"/>
-        <w:rPr>
-          <w:b/>
-          <w:lang w:val="en-GB"/>
-        </w:rPr>
-      </w:pPr>
-      <w:r>
-        <w:rPr>
-          <w:b/>
-          <w:lang w:val="en-GB"/>
-        </w:rPr>
-        <w:t>Coefficient of determination (function r2</w:t>
-      </w:r>
-      <w:proofErr w:type="gramStart"/>
-      <w:r>
-        <w:rPr>
-          <w:b/>
-          <w:lang w:val="en-GB"/>
-        </w:rPr>
-        <w:t>multv(</w:t>
-      </w:r>
-      <w:proofErr w:type="gramEnd"/>
-      <w:r>
-        <w:rPr>
-          <w:b/>
-          <w:lang w:val="en-GB"/>
-        </w:rPr>
-        <w:t>) we define in R)</w:t>
-      </w:r>
-    </w:p>
-    <w:p>
-      <w:pPr>
-        <w:jc w:val="both"/>
-        <w:rPr>
-          <w:b/>
-          <w:lang w:val="en-GB"/>
-        </w:rPr>
-      </w:pPr>
-      <w:r>
-        <w:rPr>
-          <w:b/>
-          <w:lang w:val="en-GB"/>
-        </w:rPr>
-        <w:t>The determinant of R (correlation matrix) as an overall measure of linear relationships.</w:t>
-      </w:r>
-    </w:p>
-    <w:p>
-      <w:pPr>
-        <w:jc w:val="both"/>
-        <w:rPr>
-          <w:b/>
-          <w:lang w:val="en-GB"/>
-        </w:rPr>
-      </w:pPr>
-      <w:r>
-        <w:rPr>
-          <w:b/>
-          <w:lang w:val="en-GB"/>
-        </w:rPr>
-        <w:t xml:space="preserve">An </w:t>
+      <w:r>
+        <w:rPr>
+          <w:lang w:val="en-GB"/>
+        </w:rPr>
+        <w:t xml:space="preserve"> </w:t>
+      </w:r>
+      <w:r>
+        <w:rPr>
+          <w:lang w:val="en-GB"/>
+        </w:rPr>
+        <w:t>Test for Correlation Coefficient</w:t>
+      </w:r>
+    </w:p>
+    <w:p>
+      <w:pPr>
+        <w:rPr>
+          <w:lang w:val="en-GB"/>
+        </w:rPr>
+      </w:pPr>
+    </w:p>
+    <w:p>
+      <w:pPr>
+        <w:rPr>
+          <w:lang w:val="en-GB"/>
+        </w:rPr>
+      </w:pPr>
+      <w:r>
+        <w:rPr>
+          <w:lang w:val="en-GB"/>
+        </w:rPr>
+        <w:t>With Permutation testing the reference distribution is generated from the data themselves, instead of comparing the</w:t>
+      </w:r>
+      <w:r>
+        <w:rPr>
+          <w:lang w:val="en-GB"/>
+        </w:rPr>
+        <w:t xml:space="preserve"> </w:t>
+      </w:r>
+      <w:r>
+        <w:rPr>
+          <w:lang w:val="en-GB"/>
+        </w:rPr>
+        <w:t>actual value of a test statistic to a standard statistical distribution. Permutation provides an efficient</w:t>
+      </w:r>
+      <w:r>
+        <w:rPr>
+          <w:lang w:val="en-GB"/>
+        </w:rPr>
+        <w:t xml:space="preserve"> </w:t>
+      </w:r>
+      <w:r>
+        <w:rPr>
+          <w:lang w:val="en-GB"/>
+        </w:rPr>
+        <w:t>approach to test when the data do not conform to the distributional assumptions of the</w:t>
+      </w:r>
+      <w:r>
+        <w:rPr>
+          <w:lang w:val="en-GB"/>
+        </w:rPr>
+        <w:t xml:space="preserve"> </w:t>
+      </w:r>
+      <w:r>
+        <w:rPr>
+          <w:lang w:val="en-GB"/>
+        </w:rPr>
+        <w:t>statistical method one wa</w:t>
+      </w:r>
+      <w:r>
+        <w:rPr>
+          <w:lang w:val="en-GB"/>
+        </w:rPr>
+        <w:t>nts to use (e.g. normality).</w:t>
+      </w:r>
+    </w:p>
+    <w:p>
+      <w:pPr>
+        <w:rPr>
+          <w:lang w:val="en-GB"/>
+        </w:rPr>
+      </w:pPr>
+      <w:r>
+        <w:rPr>
+          <w:lang w:val="en-GB"/>
+        </w:rPr>
+        <w:t>The null hypothesis is that correlation is equal to 0. This means that there is no linear</w:t>
+      </w:r>
+      <w:r>
+        <w:rPr>
+          <w:lang w:val="en-GB"/>
+        </w:rPr>
+        <w:t xml:space="preserve"> r</w:t>
+      </w:r>
+      <w:r>
+        <w:rPr>
+          <w:lang w:val="en-GB"/>
+        </w:rPr>
+        <w:t>elationship between the two variables. If that is true, then an</w:t>
+      </w:r>
+      <w:r>
+        <w:rPr>
+          <w:lang w:val="en-GB"/>
+        </w:rPr>
+        <w:t xml:space="preserve">y of the Y observations is just </w:t>
+      </w:r>
+      <w:r>
+        <w:rPr>
+          <w:lang w:val="en-GB"/>
+        </w:rPr>
+        <w:t>as likely to appear with any of the X's. In other words, Y</w:t>
+      </w:r>
+      <w:r>
+        <w:rPr>
+          <w:vertAlign w:val="subscript"/>
+          <w:lang w:val="en-GB"/>
+        </w:rPr>
+        <w:t>i</w:t>
+      </w:r>
+      <w:r>
+        <w:rPr>
+          <w:lang w:val="en-GB"/>
+        </w:rPr>
+        <w:t xml:space="preserve"> </w:t>
+      </w:r>
+      <w:r>
+        <w:rPr>
+          <w:lang w:val="en-GB"/>
+        </w:rPr>
+        <w:t>is just as lik</w:t>
+      </w:r>
+      <w:r>
+        <w:rPr>
+          <w:lang w:val="en-GB"/>
+        </w:rPr>
+        <w:t>ely to appear with X</w:t>
+      </w:r>
+      <w:r>
+        <w:rPr>
+          <w:vertAlign w:val="subscript"/>
+          <w:lang w:val="en-GB"/>
+        </w:rPr>
+        <w:t>i</w:t>
+      </w:r>
+      <w:r>
+        <w:rPr>
+          <w:lang w:val="en-GB"/>
+        </w:rPr>
+        <w:t xml:space="preserve"> </w:t>
+      </w:r>
+      <w:r>
+        <w:rPr>
+          <w:lang w:val="en-GB"/>
+        </w:rPr>
+        <w:t>as it</w:t>
+      </w:r>
+      <w:r>
+        <w:rPr>
+          <w:lang w:val="en-GB"/>
+        </w:rPr>
+        <w:t xml:space="preserve"> is to appear with </w:t>
       </w:r>
       <w:proofErr w:type="spellStart"/>
       <w:r>
         <w:rPr>
-          <w:b/>
-          <w:lang w:val="en-GB"/>
-        </w:rPr>
-        <w:t>eigenanalysis</w:t>
+          <w:lang w:val="en-GB"/>
+        </w:rPr>
+        <w:t>X</w:t>
+      </w:r>
+      <w:r>
+        <w:rPr>
+          <w:vertAlign w:val="subscript"/>
+          <w:lang w:val="en-GB"/>
+        </w:rPr>
+        <w:t>j</w:t>
       </w:r>
       <w:proofErr w:type="spellEnd"/>
       <w:r>
         <w:rPr>
-          <w:b/>
-          <w:lang w:val="en-GB"/>
-        </w:rPr>
-        <w:t xml:space="preserve"> of matrix R, looking for </w:t>
-      </w:r>
-      <w:proofErr w:type="gramStart"/>
-      <w:r>
-        <w:rPr>
-          <w:b/>
-          <w:lang w:val="en-GB"/>
-        </w:rPr>
-        <w:t>really small</w:t>
-      </w:r>
-      <w:proofErr w:type="gramEnd"/>
-      <w:r>
-        <w:rPr>
-          <w:b/>
-          <w:lang w:val="en-GB"/>
-        </w:rPr>
-        <w:t xml:space="preserve"> eigenvalues.</w:t>
-      </w:r>
-    </w:p>
-    <w:p>
-      <w:pPr>
-        <w:pStyle w:val="Ttulo2"/>
-        <w:jc w:val="both"/>
-        <w:rPr>
-          <w:lang w:val="en-GB"/>
-        </w:rPr>
-      </w:pPr>
-      <w:r>
-        <w:rPr>
-          <w:lang w:val="en-GB"/>
-        </w:rPr>
-        <w:t xml:space="preserve">2.2.- </w:t>
-      </w:r>
+          <w:lang w:val="en-GB"/>
+        </w:rPr>
+        <w:t xml:space="preserve">, </w:t>
+      </w:r>
+      <w:proofErr w:type="spellStart"/>
+      <w:r>
+        <w:rPr>
+          <w:lang w:val="en-GB"/>
+        </w:rPr>
+        <w:t>i</w:t>
+      </w:r>
+      <w:r>
+        <w:rPr>
+          <w:rFonts w:cstheme="minorHAnsi"/>
+          <w:lang w:val="en-GB"/>
+        </w:rPr>
+        <w:t>≠</w:t>
+      </w:r>
+      <w:r>
+        <w:rPr>
+          <w:lang w:val="en-GB"/>
+        </w:rPr>
+        <w:t>j</w:t>
+      </w:r>
+      <w:proofErr w:type="spellEnd"/>
+      <w:r>
+        <w:rPr>
+          <w:lang w:val="en-GB"/>
+        </w:rPr>
+        <w:t>.</w:t>
+      </w:r>
+    </w:p>
+    <w:p>
+      <w:pPr>
+        <w:jc w:val="both"/>
+        <w:rPr>
+          <w:lang w:val="en-GB"/>
+        </w:rPr>
+      </w:pPr>
+    </w:p>
+    <w:p>
+      <w:pPr>
+        <w:pStyle w:val="4"/>
+        <w:numPr>
+          <w:ilvl w:val="0"/>
+          <w:numId w:val="14"/>
+        </w:numPr>
+        <w:jc w:val="both"/>
+        <w:rPr>
+          <w:lang w:val="en-GB"/>
+        </w:rPr>
+      </w:pPr>
+      <w:r>
+        <w:rPr>
+          <w:lang w:val="en-GB"/>
+        </w:rPr>
+        <w:t>Choose variables Bill</w:t>
+      </w:r>
+      <w:r>
+        <w:rPr>
+          <w:lang w:val="en-GB"/>
+        </w:rPr>
+        <w:t xml:space="preserve"> (amount of Bill)</w:t>
+      </w:r>
+      <w:r>
+        <w:rPr>
+          <w:lang w:val="en-GB"/>
+        </w:rPr>
+        <w:t xml:space="preserve"> and </w:t>
+      </w:r>
+      <w:proofErr w:type="spellStart"/>
+      <w:r>
+        <w:rPr>
+          <w:lang w:val="en-GB"/>
+        </w:rPr>
+        <w:t>PctTip</w:t>
+      </w:r>
+      <w:proofErr w:type="spellEnd"/>
+      <w:r>
+        <w:rPr>
+          <w:lang w:val="en-GB"/>
+        </w:rPr>
+        <w:t xml:space="preserve"> (tip amount as percentage of the bill)</w:t>
+      </w:r>
+      <w:r>
+        <w:rPr>
+          <w:lang w:val="en-GB"/>
+        </w:rPr>
+        <w:t xml:space="preserve"> to analyse their linear dependency through Pearson's correlation coefficient. Just looking at the scatterplot, it is hard to tell whether this coefficient is significantly d</w:t>
+      </w:r>
+      <w:r>
+        <w:rPr>
+          <w:lang w:val="en-GB"/>
+        </w:rPr>
+        <w:t>ifferent from zero</w:t>
+      </w:r>
+      <w:r>
+        <w:rPr>
+          <w:lang w:val="en-GB"/>
+        </w:rPr>
+        <w:t>. Conduct a permutation test to test the null hypothesis that the correlation coefficient is 0 vs the alternative that it is different from 0. Run R = 10000 simulations.</w:t>
+      </w:r>
+    </w:p>
+    <w:p>
+      <w:pPr>
+        <w:rPr>
+          <w:lang w:val="en-GB"/>
+        </w:rPr>
+      </w:pPr>
+      <w:r>
+        <w:rPr>
+          <w:lang w:val="en-GB"/>
+        </w:rPr>
+        <w:t>Some economists have theorized that people tend to</w:t>
+      </w:r>
+      <w:r>
+        <w:rPr>
+          <w:lang w:val="en-GB"/>
+        </w:rPr>
+        <w:t xml:space="preserve"> </w:t>
+      </w:r>
+      <w:r>
+        <w:rPr>
+          <w:lang w:val="en-GB"/>
+        </w:rPr>
+        <w:t xml:space="preserve">reduce </w:t>
+      </w:r>
+      <w:r>
+        <w:rPr>
+          <w:lang w:val="en-GB"/>
+        </w:rPr>
+        <w:t>the tip</w:t>
+      </w:r>
+      <w:r>
+        <w:rPr>
+          <w:lang w:val="en-GB"/>
+        </w:rPr>
+        <w:t xml:space="preserve"> percentage when the bill gets large, but it could also be the other way around,</w:t>
+      </w:r>
+      <w:r>
+        <w:rPr>
+          <w:lang w:val="en-GB"/>
+        </w:rPr>
+        <w:t xml:space="preserve"> </w:t>
+      </w:r>
+      <w:r>
+        <w:rPr>
+          <w:lang w:val="en-GB"/>
+        </w:rPr>
+        <w:t>customers might be more generous when eating in larger groups, thus spending more money,</w:t>
+      </w:r>
+      <w:r>
+        <w:rPr>
+          <w:lang w:val="en-GB"/>
+        </w:rPr>
+        <w:t xml:space="preserve"> due to peer pressure. We will</w:t>
+      </w:r>
+      <w:r>
+        <w:rPr>
+          <w:lang w:val="en-GB"/>
+        </w:rPr>
+        <w:t xml:space="preserve"> use the </w:t>
+      </w:r>
+      <w:proofErr w:type="spellStart"/>
+      <w:r>
+        <w:rPr>
+          <w:lang w:val="en-GB"/>
+        </w:rPr>
+        <w:t>RestaurantTip</w:t>
+      </w:r>
+      <w:proofErr w:type="spellEnd"/>
+      <w:r>
+        <w:rPr>
+          <w:lang w:val="en-GB"/>
+        </w:rPr>
+        <w:t xml:space="preserve"> data to see if there is evidence to support</w:t>
+      </w:r>
+      <w:r>
+        <w:rPr>
+          <w:lang w:val="en-GB"/>
+        </w:rPr>
+        <w:t xml:space="preserve"> </w:t>
+      </w:r>
+      <w:r>
+        <w:rPr>
+          <w:lang w:val="en-GB"/>
+        </w:rPr>
+        <w:t>either theory, or perhaps there is no consistent relationship between the size of the bill and</w:t>
+      </w:r>
+      <w:r>
+        <w:rPr>
+          <w:lang w:val="en-GB"/>
+        </w:rPr>
+        <w:t xml:space="preserve"> </w:t>
+      </w:r>
+      <w:r>
+        <w:rPr>
+          <w:lang w:val="en-GB"/>
+        </w:rPr>
+        <w:t>percent tip.</w:t>
+      </w:r>
+    </w:p>
+    <w:p>
+      <w:pPr>
+        <w:rPr>
+          <w:lang w:val="en-GB"/>
+        </w:rPr>
+      </w:pPr>
+      <w:r>
+        <w:rPr>
+          <w:lang w:val="en-GB"/>
+        </w:rPr>
+        <w:t>The scatter plot doesn’t help us to make clear if the correlation coefficient is significantly different to zero.</w:t>
+      </w:r>
+    </w:p>
+    <w:p>
+      <w:pPr>
+        <w:rPr>
+          <w:lang w:val="en-GB"/>
+        </w:rPr>
+      </w:pPr>
+      <w:r>
+        <w:rPr>
+          <w:noProof/>
+          <w:lang w:val="el-GR" w:eastAsia="el-GR"/>
+        </w:rPr>
+        <w:drawing>
+          <wp:inline distT="0" distB="0" distL="0" distR="0">
+            <wp:extent cx="5400040" cy="2416810"/>
+            <wp:effectExtent l="0" t="0" r="0" b="2540"/>
+            <wp:docPr id="2" name="Εικόνα 2"/>
+            <wp:cNvGraphicFramePr>
+              <a:graphicFrameLocks xmlns:a="http://schemas.openxmlformats.org/drawingml/2006/main" noChangeAspect="1"/>
+            </wp:cNvGraphicFramePr>
+            <a:graphic xmlns:a="http://schemas.openxmlformats.org/drawingml/2006/main">
+              <a:graphicData uri="http://schemas.openxmlformats.org/drawingml/2006/picture">
+                <pic:pic xmlns:pic="http://schemas.openxmlformats.org/drawingml/2006/picture">
+                  <pic:nvPicPr>
+                    <pic:cNvPr id="0" name="scatterPlot1.PNG"/>
+                    <pic:cNvPicPr/>
+                  </pic:nvPicPr>
+                  <pic:blipFill>
+                    <a:blip r:embed="rId12">
+                      <a:extLst>
+                        <a:ext uri="{28A0092B-C50C-407E-A947-70E740481C1C}">
+                          <a14:useLocalDpi xmlns:a14="http://schemas.microsoft.com/office/drawing/2010/main" val="0"/>
+                        </a:ext>
+                      </a:extLst>
+                    </a:blip>
+                    <a:stretch>
+                      <a:fillRect/>
+                    </a:stretch>
+                  </pic:blipFill>
+                  <pic:spPr>
+                    <a:xfrm>
+                      <a:off x="0" y="0"/>
+                      <a:ext cx="5400040" cy="2416810"/>
+                    </a:xfrm>
+                    <a:prstGeom prst="rect">
+                      <a:avLst/>
+                    </a:prstGeom>
+                  </pic:spPr>
+                </pic:pic>
+              </a:graphicData>
+            </a:graphic>
+          </wp:inline>
+        </w:drawing>
+      </w:r>
+    </w:p>
+    <w:p>
+      <w:pPr>
+        <w:rPr>
+          <w:lang w:val="en-GB"/>
+        </w:rPr>
+      </w:pPr>
+      <w:r>
+        <w:rPr>
+          <w:lang w:val="en-GB"/>
+        </w:rPr>
+        <w:t xml:space="preserve">To figure out we will conduct a permutation test </w:t>
+      </w:r>
+      <w:r>
+        <w:rPr>
+          <w:lang w:val="en-GB"/>
+        </w:rPr>
+        <w:t>between the two corresponding variables. In the following histogram we visualize the distribution around 0 of the random correlation coefficient computed during the 10000 simulations.</w:t>
+      </w:r>
+    </w:p>
+    <w:p>
+      <w:pPr>
+        <w:rPr>
+          <w:lang w:val="en-GB"/>
+        </w:rPr>
+      </w:pPr>
+      <w:r>
+        <w:rPr>
+          <w:noProof/>
+          <w:lang w:val="el-GR" w:eastAsia="el-GR"/>
+        </w:rPr>
+        <w:lastRenderedPageBreak/>
+        <w:drawing>
+          <wp:inline distT="0" distB="0" distL="0" distR="0">
+            <wp:extent cx="5400040" cy="2764155"/>
+            <wp:effectExtent l="0" t="0" r="0" b="0"/>
+            <wp:docPr id="3" name="Εικόνα 3"/>
+            <wp:cNvGraphicFramePr>
+              <a:graphicFrameLocks xmlns:a="http://schemas.openxmlformats.org/drawingml/2006/main" noChangeAspect="1"/>
+            </wp:cNvGraphicFramePr>
+            <a:graphic xmlns:a="http://schemas.openxmlformats.org/drawingml/2006/main">
+              <a:graphicData uri="http://schemas.openxmlformats.org/drawingml/2006/picture">
+                <pic:pic xmlns:pic="http://schemas.openxmlformats.org/drawingml/2006/picture">
+                  <pic:nvPicPr>
+                    <pic:cNvPr id="0" name="hist1.PNG"/>
+                    <pic:cNvPicPr/>
+                  </pic:nvPicPr>
+                  <pic:blipFill>
+                    <a:blip r:embed="rId13">
+                      <a:extLst>
+                        <a:ext uri="{28A0092B-C50C-407E-A947-70E740481C1C}">
+                          <a14:useLocalDpi xmlns:a14="http://schemas.microsoft.com/office/drawing/2010/main" val="0"/>
+                        </a:ext>
+                      </a:extLst>
+                    </a:blip>
+                    <a:stretch>
+                      <a:fillRect/>
+                    </a:stretch>
+                  </pic:blipFill>
+                  <pic:spPr>
+                    <a:xfrm>
+                      <a:off x="0" y="0"/>
+                      <a:ext cx="5400040" cy="2764155"/>
+                    </a:xfrm>
+                    <a:prstGeom prst="rect">
+                      <a:avLst/>
+                    </a:prstGeom>
+                  </pic:spPr>
+                </pic:pic>
+              </a:graphicData>
+            </a:graphic>
+          </wp:inline>
+        </w:drawing>
+      </w:r>
+    </w:p>
+    <w:p>
+      <w:pPr>
+        <w:rPr>
+          <w:lang w:val="en-GB"/>
+        </w:rPr>
+      </w:pPr>
+      <w:r>
+        <w:rPr>
+          <w:lang w:val="en-GB"/>
+        </w:rPr>
+        <w:t xml:space="preserve">The permutation test results to a p-value that fluctuates around the significance level of 0.05, which leads us to some evidence against the null hypothesis. </w:t>
+      </w:r>
+    </w:p>
+    <w:p>
+      <w:pPr>
+        <w:rPr>
+          <w:lang w:val="en-GB"/>
+        </w:rPr>
+      </w:pPr>
+    </w:p>
+    <w:p>
+      <w:pPr>
+        <w:pStyle w:val="4"/>
+        <w:numPr>
+          <w:ilvl w:val="0"/>
+          <w:numId w:val="14"/>
+        </w:numPr>
+        <w:jc w:val="both"/>
+        <w:rPr>
+          <w:lang w:val="en-GB"/>
+        </w:rPr>
+      </w:pPr>
       <w:r>
         <w:rPr>
           <w:lang w:val="en-GB"/>
@@ -2624,12 +2862,214 @@
     </w:p>
     <w:p>
       <w:pPr>
-        <w:pStyle w:val="Prrafodelista"/>
-        <w:jc w:val="both"/>
-        <w:rPr>
-          <w:lang w:val="en-GB"/>
-        </w:rPr>
-      </w:pPr>
+        <w:rPr>
+          <w:lang w:val="en-GB"/>
+        </w:rPr>
+      </w:pPr>
+      <w:r>
+        <w:rPr>
+          <w:lang w:val="en-GB"/>
+        </w:rPr>
+        <w:t>If we repeat the same analysis, excluding the customers that left a tip greater than 30%, the results are clearer</w:t>
+      </w:r>
+      <w:r>
+        <w:rPr>
+          <w:lang w:val="en-GB"/>
+        </w:rPr>
+        <w:t xml:space="preserve"> to interpret. In this case the scatter plot</w:t>
+      </w:r>
+      <w:r>
+        <w:rPr>
+          <w:lang w:val="en-GB"/>
+        </w:rPr>
+        <w:t xml:space="preserve"> and t</w:t>
+      </w:r>
+      <w:r>
+        <w:rPr>
+          <w:lang w:val="en-GB"/>
+        </w:rPr>
+        <w:t>he histogram</w:t>
+      </w:r>
+      <w:r>
+        <w:rPr>
+          <w:lang w:val="en-GB"/>
+        </w:rPr>
+        <w:t>, which corresponds</w:t>
+      </w:r>
+      <w:r>
+        <w:rPr>
+          <w:lang w:val="en-GB"/>
+        </w:rPr>
+        <w:t xml:space="preserve"> to the distribution around 0 of the random correlation coefficient</w:t>
+      </w:r>
+      <w:r>
+        <w:rPr>
+          <w:lang w:val="en-GB"/>
+        </w:rPr>
+        <w:t>, are</w:t>
+      </w:r>
+      <w:r>
+        <w:rPr>
+          <w:lang w:val="en-GB"/>
+        </w:rPr>
+        <w:t xml:space="preserve"> the following:</w:t>
+      </w:r>
+    </w:p>
+    <w:p>
+      <w:pPr>
+        <w:rPr>
+          <w:lang w:val="en-GB"/>
+        </w:rPr>
+      </w:pPr>
+      <w:r>
+        <w:rPr>
+          <w:noProof/>
+          <w:lang w:val="el-GR" w:eastAsia="el-GR"/>
+        </w:rPr>
+        <w:drawing>
+          <wp:inline distT="0" distB="0" distL="0" distR="0">
+            <wp:extent cx="5400040" cy="2442210"/>
+            <wp:effectExtent l="0" t="0" r="0" b="0"/>
+            <wp:docPr id="6" name="Εικόνα 6"/>
+            <wp:cNvGraphicFramePr>
+              <a:graphicFrameLocks xmlns:a="http://schemas.openxmlformats.org/drawingml/2006/main" noChangeAspect="1"/>
+            </wp:cNvGraphicFramePr>
+            <a:graphic xmlns:a="http://schemas.openxmlformats.org/drawingml/2006/main">
+              <a:graphicData uri="http://schemas.openxmlformats.org/drawingml/2006/picture">
+                <pic:pic xmlns:pic="http://schemas.openxmlformats.org/drawingml/2006/picture">
+                  <pic:nvPicPr>
+                    <pic:cNvPr id="0" name="scatterPlot2.PNG"/>
+                    <pic:cNvPicPr/>
+                  </pic:nvPicPr>
+                  <pic:blipFill>
+                    <a:blip r:embed="rId14">
+                      <a:extLst>
+                        <a:ext uri="{28A0092B-C50C-407E-A947-70E740481C1C}">
+                          <a14:useLocalDpi xmlns:a14="http://schemas.microsoft.com/office/drawing/2010/main" val="0"/>
+                        </a:ext>
+                      </a:extLst>
+                    </a:blip>
+                    <a:stretch>
+                      <a:fillRect/>
+                    </a:stretch>
+                  </pic:blipFill>
+                  <pic:spPr>
+                    <a:xfrm>
+                      <a:off x="0" y="0"/>
+                      <a:ext cx="5400040" cy="2442210"/>
+                    </a:xfrm>
+                    <a:prstGeom prst="rect">
+                      <a:avLst/>
+                    </a:prstGeom>
+                  </pic:spPr>
+                </pic:pic>
+              </a:graphicData>
+            </a:graphic>
+          </wp:inline>
+        </w:drawing>
+      </w:r>
+    </w:p>
+    <w:p>
+      <w:pPr>
+        <w:rPr>
+          <w:lang w:val="en-GB"/>
+        </w:rPr>
+      </w:pPr>
+      <w:r>
+        <w:rPr>
+          <w:noProof/>
+          <w:lang w:val="el-GR" w:eastAsia="el-GR"/>
+        </w:rPr>
+        <w:lastRenderedPageBreak/>
+        <w:drawing>
+          <wp:inline distT="0" distB="0" distL="0" distR="0">
+            <wp:extent cx="5400040" cy="2786380"/>
+            <wp:effectExtent l="0" t="0" r="0" b="0"/>
+            <wp:docPr id="7" name="Εικόνα 7"/>
+            <wp:cNvGraphicFramePr>
+              <a:graphicFrameLocks xmlns:a="http://schemas.openxmlformats.org/drawingml/2006/main" noChangeAspect="1"/>
+            </wp:cNvGraphicFramePr>
+            <a:graphic xmlns:a="http://schemas.openxmlformats.org/drawingml/2006/main">
+              <a:graphicData uri="http://schemas.openxmlformats.org/drawingml/2006/picture">
+                <pic:pic xmlns:pic="http://schemas.openxmlformats.org/drawingml/2006/picture">
+                  <pic:nvPicPr>
+                    <pic:cNvPr id="0" name="hist2.PNG"/>
+                    <pic:cNvPicPr/>
+                  </pic:nvPicPr>
+                  <pic:blipFill>
+                    <a:blip r:embed="rId15">
+                      <a:extLst>
+                        <a:ext uri="{28A0092B-C50C-407E-A947-70E740481C1C}">
+                          <a14:useLocalDpi xmlns:a14="http://schemas.microsoft.com/office/drawing/2010/main" val="0"/>
+                        </a:ext>
+                      </a:extLst>
+                    </a:blip>
+                    <a:stretch>
+                      <a:fillRect/>
+                    </a:stretch>
+                  </pic:blipFill>
+                  <pic:spPr>
+                    <a:xfrm>
+                      <a:off x="0" y="0"/>
+                      <a:ext cx="5400040" cy="2786380"/>
+                    </a:xfrm>
+                    <a:prstGeom prst="rect">
+                      <a:avLst/>
+                    </a:prstGeom>
+                  </pic:spPr>
+                </pic:pic>
+              </a:graphicData>
+            </a:graphic>
+          </wp:inline>
+        </w:drawing>
+      </w:r>
+    </w:p>
+    <w:p>
+      <w:pPr>
+        <w:rPr>
+          <w:lang w:val="en-GB"/>
+        </w:rPr>
+      </w:pPr>
+    </w:p>
+    <w:p>
+      <w:pPr>
+        <w:jc w:val="both"/>
+        <w:rPr>
+          <w:lang w:val="en-US"/>
+        </w:rPr>
+      </w:pPr>
+      <w:r>
+        <w:rPr>
+          <w:lang w:val="en-GB"/>
+        </w:rPr>
+        <w:t>The derived p-value is less than 0.01 and so the evidence against the null hypothesis is strong. We can safely reject the hypothesis of no linear relation</w:t>
+      </w:r>
+      <w:r>
+        <w:rPr>
+          <w:lang w:val="en-GB"/>
+        </w:rPr>
+        <w:t>ship between the two variables</w:t>
+      </w:r>
+      <w:r>
+        <w:rPr>
+          <w:lang w:val="en-US"/>
+        </w:rPr>
+        <w:t xml:space="preserve"> </w:t>
+      </w:r>
+      <w:r>
+        <w:rPr>
+          <w:lang w:val="en-US"/>
+        </w:rPr>
+        <w:t xml:space="preserve">and support that the generous customers are outliers in </w:t>
+      </w:r>
+      <w:bookmarkStart w:id="0" w:name="_GoBack"/>
+      <w:bookmarkEnd w:id="0"/>
+      <w:r>
+        <w:rPr>
+          <w:lang w:val="en-US"/>
+        </w:rPr>
+        <w:t>our dataset.</w:t>
+      </w:r>
     </w:p>
     <w:sectPr>
       <w:pgSz w:w="11906" w:h="16838"/>
@@ -2642,7 +3082,7 @@
 </file>
 
 <file path=word/endnotes.xml><?xml version="1.0" encoding="utf-8"?>
-<w:endnotes xmlns:wpc="http://schemas.microsoft.com/office/word/2010/wordprocessingCanvas" xmlns:cx="http://schemas.microsoft.com/office/drawing/2014/chartex" xmlns:cx1="http://schemas.microsoft.com/office/drawing/2015/9/8/chartex" xmlns:cx2="http://schemas.microsoft.com/office/drawing/2015/10/21/chartex" xmlns:cx3="http://schemas.microsoft.com/office/drawing/2016/5/9/chartex" xmlns:cx4="http://schemas.microsoft.com/office/drawing/2016/5/10/chartex" xmlns:cx5="http://schemas.microsoft.com/office/drawing/2016/5/11/chartex" xmlns:cx6="http://schemas.microsoft.com/office/drawing/2016/5/12/chartex" xmlns:cx7="http://schemas.microsoft.com/office/drawing/2016/5/13/chartex" xmlns:cx8="http://schemas.microsoft.com/office/drawing/2016/5/14/chartex" xmlns:mc="http://schemas.openxmlformats.org/markup-compatibility/2006" xmlns:aink="http://schemas.microsoft.com/office/drawing/2016/ink" xmlns:am3d="http://schemas.microsoft.com/office/drawing/2017/model3d" xmlns:o="urn:schemas-microsoft-com:office:office" xmlns:r="http://schemas.openxmlformats.org/officeDocument/2006/relationships" xmlns:m="http://schemas.openxmlformats.org/officeDocument/2006/math" xmlns:v="urn:schemas-microsoft-com:vml" xmlns:wp14="http://schemas.microsoft.com/office/word/2010/wordprocessingDrawing" xmlns:wp="http://schemas.openxmlformats.org/drawingml/2006/wordprocessingDrawing" xmlns:w10="urn:schemas-microsoft-com:office:word" xmlns:w="http://schemas.openxmlformats.org/wordprocessingml/2006/main" xmlns:w14="http://schemas.microsoft.com/office/word/2010/wordml" xmlns:w15="http://schemas.microsoft.com/office/word/2012/wordml" xmlns:w16cid="http://schemas.microsoft.com/office/word/2016/wordml/cid" xmlns:w16se="http://schemas.microsoft.com/office/word/2015/wordml/symex" xmlns:wpg="http://schemas.microsoft.com/office/word/2010/wordprocessingGroup" xmlns:wpi="http://schemas.microsoft.com/office/word/2010/wordprocessingInk" xmlns:wne="http://schemas.microsoft.com/office/word/2006/wordml" xmlns:wps="http://schemas.microsoft.com/office/word/2010/wordprocessingShape" mc:Ignorable="w14 w15 w16se w16cid wp14">
+<w:endnotes xmlns:wpc="http://schemas.microsoft.com/office/word/2010/wordprocessingCanvas" xmlns:mc="http://schemas.openxmlformats.org/markup-compatibility/2006" xmlns:o="urn:schemas-microsoft-com:office:office" xmlns:r="http://schemas.openxmlformats.org/officeDocument/2006/relationships" xmlns:m="http://schemas.openxmlformats.org/officeDocument/2006/math" xmlns:v="urn:schemas-microsoft-com:vml" xmlns:wp14="http://schemas.microsoft.com/office/word/2010/wordprocessingDrawing" xmlns:wp="http://schemas.openxmlformats.org/drawingml/2006/wordprocessingDrawing" xmlns:w10="urn:schemas-microsoft-com:office:word" xmlns:w="http://schemas.openxmlformats.org/wordprocessingml/2006/main" xmlns:w14="http://schemas.microsoft.com/office/word/2010/wordml" xmlns:wpg="http://schemas.microsoft.com/office/word/2010/wordprocessingGroup" xmlns:wpi="http://schemas.microsoft.com/office/word/2010/wordprocessingInk" xmlns:wne="http://schemas.microsoft.com/office/word/2006/wordml" xmlns:wps="http://schemas.microsoft.com/office/word/2010/wordprocessingShape" mc:Ignorable="w14 wp14">
   <w:endnote w:type="separator" w:id="-1">
     <w:p>
       <w:pPr>
@@ -2667,7 +3107,7 @@
 </file>
 
 <file path=word/footnotes.xml><?xml version="1.0" encoding="utf-8"?>
-<w:footnotes xmlns:wpc="http://schemas.microsoft.com/office/word/2010/wordprocessingCanvas" xmlns:cx="http://schemas.microsoft.com/office/drawing/2014/chartex" xmlns:cx1="http://schemas.microsoft.com/office/drawing/2015/9/8/chartex" xmlns:cx2="http://schemas.microsoft.com/office/drawing/2015/10/21/chartex" xmlns:cx3="http://schemas.microsoft.com/office/drawing/2016/5/9/chartex" xmlns:cx4="http://schemas.microsoft.com/office/drawing/2016/5/10/chartex" xmlns:cx5="http://schemas.microsoft.com/office/drawing/2016/5/11/chartex" xmlns:cx6="http://schemas.microsoft.com/office/drawing/2016/5/12/chartex" xmlns:cx7="http://schemas.microsoft.com/office/drawing/2016/5/13/chartex" xmlns:cx8="http://schemas.microsoft.com/office/drawing/2016/5/14/chartex" xmlns:mc="http://schemas.openxmlformats.org/markup-compatibility/2006" xmlns:aink="http://schemas.microsoft.com/office/drawing/2016/ink" xmlns:am3d="http://schemas.microsoft.com/office/drawing/2017/model3d" xmlns:o="urn:schemas-microsoft-com:office:office" xmlns:r="http://schemas.openxmlformats.org/officeDocument/2006/relationships" xmlns:m="http://schemas.openxmlformats.org/officeDocument/2006/math" xmlns:v="urn:schemas-microsoft-com:vml" xmlns:wp14="http://schemas.microsoft.com/office/word/2010/wordprocessingDrawing" xmlns:wp="http://schemas.openxmlformats.org/drawingml/2006/wordprocessingDrawing" xmlns:w10="urn:schemas-microsoft-com:office:word" xmlns:w="http://schemas.openxmlformats.org/wordprocessingml/2006/main" xmlns:w14="http://schemas.microsoft.com/office/word/2010/wordml" xmlns:w15="http://schemas.microsoft.com/office/word/2012/wordml" xmlns:w16cid="http://schemas.microsoft.com/office/word/2016/wordml/cid" xmlns:w16se="http://schemas.microsoft.com/office/word/2015/wordml/symex" xmlns:wpg="http://schemas.microsoft.com/office/word/2010/wordprocessingGroup" xmlns:wpi="http://schemas.microsoft.com/office/word/2010/wordprocessingInk" xmlns:wne="http://schemas.microsoft.com/office/word/2006/wordml" xmlns:wps="http://schemas.microsoft.com/office/word/2010/wordprocessingShape" mc:Ignorable="w14 w15 w16se w16cid wp14">
+<w:footnotes xmlns:wpc="http://schemas.microsoft.com/office/word/2010/wordprocessingCanvas" xmlns:mc="http://schemas.openxmlformats.org/markup-compatibility/2006" xmlns:o="urn:schemas-microsoft-com:office:office" xmlns:r="http://schemas.openxmlformats.org/officeDocument/2006/relationships" xmlns:m="http://schemas.openxmlformats.org/officeDocument/2006/math" xmlns:v="urn:schemas-microsoft-com:vml" xmlns:wp14="http://schemas.microsoft.com/office/word/2010/wordprocessingDrawing" xmlns:wp="http://schemas.openxmlformats.org/drawingml/2006/wordprocessingDrawing" xmlns:w10="urn:schemas-microsoft-com:office:word" xmlns:w="http://schemas.openxmlformats.org/wordprocessingml/2006/main" xmlns:w14="http://schemas.microsoft.com/office/word/2010/wordml" xmlns:wpg="http://schemas.microsoft.com/office/word/2010/wordprocessingGroup" xmlns:wpi="http://schemas.microsoft.com/office/word/2010/wordprocessingInk" xmlns:wne="http://schemas.microsoft.com/office/word/2006/wordml" xmlns:wps="http://schemas.microsoft.com/office/word/2010/wordprocessingShape" mc:Ignorable="w14 wp14">
   <w:footnote w:type="separator" w:id="-1">
     <w:p>
       <w:pPr>
@@ -2692,8 +3132,8 @@
 </file>
 
 <file path=word/numbering.xml><?xml version="1.0" encoding="utf-8"?>
-<w:numbering xmlns:wpc="http://schemas.microsoft.com/office/word/2010/wordprocessingCanvas" xmlns:cx="http://schemas.microsoft.com/office/drawing/2014/chartex" xmlns:cx1="http://schemas.microsoft.com/office/drawing/2015/9/8/chartex" xmlns:cx2="http://schemas.microsoft.com/office/drawing/2015/10/21/chartex" xmlns:cx3="http://schemas.microsoft.com/office/drawing/2016/5/9/chartex" xmlns:cx4="http://schemas.microsoft.com/office/drawing/2016/5/10/chartex" xmlns:cx5="http://schemas.microsoft.com/office/drawing/2016/5/11/chartex" xmlns:cx6="http://schemas.microsoft.com/office/drawing/2016/5/12/chartex" xmlns:cx7="http://schemas.microsoft.com/office/drawing/2016/5/13/chartex" xmlns:cx8="http://schemas.microsoft.com/office/drawing/2016/5/14/chartex" xmlns:mc="http://schemas.openxmlformats.org/markup-compatibility/2006" xmlns:aink="http://schemas.microsoft.com/office/drawing/2016/ink" xmlns:am3d="http://schemas.microsoft.com/office/drawing/2017/model3d" xmlns:o="urn:schemas-microsoft-com:office:office" xmlns:r="http://schemas.openxmlformats.org/officeDocument/2006/relationships" xmlns:m="http://schemas.openxmlformats.org/officeDocument/2006/math" xmlns:v="urn:schemas-microsoft-com:vml" xmlns:wp14="http://schemas.microsoft.com/office/word/2010/wordprocessingDrawing" xmlns:wp="http://schemas.openxmlformats.org/drawingml/2006/wordprocessingDrawing" xmlns:w10="urn:schemas-microsoft-com:office:word" xmlns:w="http://schemas.openxmlformats.org/wordprocessingml/2006/main" xmlns:w14="http://schemas.microsoft.com/office/word/2010/wordml" xmlns:w15="http://schemas.microsoft.com/office/word/2012/wordml" xmlns:w16cid="http://schemas.microsoft.com/office/word/2016/wordml/cid" xmlns:w16se="http://schemas.microsoft.com/office/word/2015/wordml/symex" xmlns:wpg="http://schemas.microsoft.com/office/word/2010/wordprocessingGroup" xmlns:wpi="http://schemas.microsoft.com/office/word/2010/wordprocessingInk" xmlns:wne="http://schemas.microsoft.com/office/word/2006/wordml" xmlns:wps="http://schemas.microsoft.com/office/word/2010/wordprocessingShape" mc:Ignorable="w14 w15 w16se w16cid wp14">
-  <w:abstractNum w:abstractNumId="0" w15:restartNumberingAfterBreak="0">
+<w:numbering xmlns:wpc="http://schemas.microsoft.com/office/word/2010/wordprocessingCanvas" xmlns:mc="http://schemas.openxmlformats.org/markup-compatibility/2006" xmlns:o="urn:schemas-microsoft-com:office:office" xmlns:r="http://schemas.openxmlformats.org/officeDocument/2006/relationships" xmlns:m="http://schemas.openxmlformats.org/officeDocument/2006/math" xmlns:v="urn:schemas-microsoft-com:vml" xmlns:wp14="http://schemas.microsoft.com/office/word/2010/wordprocessingDrawing" xmlns:wp="http://schemas.openxmlformats.org/drawingml/2006/wordprocessingDrawing" xmlns:w10="urn:schemas-microsoft-com:office:word" xmlns:w="http://schemas.openxmlformats.org/wordprocessingml/2006/main" xmlns:w14="http://schemas.microsoft.com/office/word/2010/wordml" xmlns:wpg="http://schemas.microsoft.com/office/word/2010/wordprocessingGroup" xmlns:wpi="http://schemas.microsoft.com/office/word/2010/wordprocessingInk" xmlns:wne="http://schemas.microsoft.com/office/word/2006/wordml" xmlns:wps="http://schemas.microsoft.com/office/word/2010/wordprocessingShape" mc:Ignorable="w14 wp14">
+  <w:abstractNum w:abstractNumId="0">
     <w:nsid w:val="04D81478"/>
     <w:multiLevelType w:val="hybridMultilevel"/>
     <w:tmpl w:val="69869844"/>
@@ -2806,7 +3246,7 @@
       </w:rPr>
     </w:lvl>
   </w:abstractNum>
-  <w:abstractNum w:abstractNumId="1" w15:restartNumberingAfterBreak="0">
+  <w:abstractNum w:abstractNumId="1">
     <w:nsid w:val="16AE4A99"/>
     <w:multiLevelType w:val="hybridMultilevel"/>
     <w:tmpl w:val="0C9AE286"/>
@@ -2919,7 +3359,185 @@
       </w:rPr>
     </w:lvl>
   </w:abstractNum>
-  <w:abstractNum w:abstractNumId="2" w15:restartNumberingAfterBreak="0">
+  <w:abstractNum w:abstractNumId="2">
+    <w:nsid w:val="246D1B82"/>
+    <w:multiLevelType w:val="hybridMultilevel"/>
+    <w:tmpl w:val="6396F39A"/>
+    <w:lvl w:ilvl="0" w:tplc="08090017">
+      <w:start w:val="1"/>
+      <w:numFmt w:val="lowerLetter"/>
+      <w:lvlText w:val="%1)"/>
+      <w:lvlJc w:val="left"/>
+      <w:pPr>
+        <w:ind w:left="720" w:hanging="360"/>
+      </w:pPr>
+      <w:rPr>
+        <w:rFonts w:hint="default"/>
+      </w:rPr>
+    </w:lvl>
+    <w:lvl w:ilvl="1" w:tplc="08090019" w:tentative="1">
+      <w:start w:val="1"/>
+      <w:numFmt w:val="lowerLetter"/>
+      <w:lvlText w:val="%2."/>
+      <w:lvlJc w:val="left"/>
+      <w:pPr>
+        <w:ind w:left="1440" w:hanging="360"/>
+      </w:pPr>
+    </w:lvl>
+    <w:lvl w:ilvl="2" w:tplc="0809001B" w:tentative="1">
+      <w:start w:val="1"/>
+      <w:numFmt w:val="lowerRoman"/>
+      <w:lvlText w:val="%3."/>
+      <w:lvlJc w:val="right"/>
+      <w:pPr>
+        <w:ind w:left="2160" w:hanging="180"/>
+      </w:pPr>
+    </w:lvl>
+    <w:lvl w:ilvl="3" w:tplc="0809000F" w:tentative="1">
+      <w:start w:val="1"/>
+      <w:numFmt w:val="decimal"/>
+      <w:lvlText w:val="%4."/>
+      <w:lvlJc w:val="left"/>
+      <w:pPr>
+        <w:ind w:left="2880" w:hanging="360"/>
+      </w:pPr>
+    </w:lvl>
+    <w:lvl w:ilvl="4" w:tplc="08090019" w:tentative="1">
+      <w:start w:val="1"/>
+      <w:numFmt w:val="lowerLetter"/>
+      <w:lvlText w:val="%5."/>
+      <w:lvlJc w:val="left"/>
+      <w:pPr>
+        <w:ind w:left="3600" w:hanging="360"/>
+      </w:pPr>
+    </w:lvl>
+    <w:lvl w:ilvl="5" w:tplc="0809001B" w:tentative="1">
+      <w:start w:val="1"/>
+      <w:numFmt w:val="lowerRoman"/>
+      <w:lvlText w:val="%6."/>
+      <w:lvlJc w:val="right"/>
+      <w:pPr>
+        <w:ind w:left="4320" w:hanging="180"/>
+      </w:pPr>
+    </w:lvl>
+    <w:lvl w:ilvl="6" w:tplc="0809000F" w:tentative="1">
+      <w:start w:val="1"/>
+      <w:numFmt w:val="decimal"/>
+      <w:lvlText w:val="%7."/>
+      <w:lvlJc w:val="left"/>
+      <w:pPr>
+        <w:ind w:left="5040" w:hanging="360"/>
+      </w:pPr>
+    </w:lvl>
+    <w:lvl w:ilvl="7" w:tplc="08090019" w:tentative="1">
+      <w:start w:val="1"/>
+      <w:numFmt w:val="lowerLetter"/>
+      <w:lvlText w:val="%8."/>
+      <w:lvlJc w:val="left"/>
+      <w:pPr>
+        <w:ind w:left="5760" w:hanging="360"/>
+      </w:pPr>
+    </w:lvl>
+    <w:lvl w:ilvl="8" w:tplc="0809001B" w:tentative="1">
+      <w:start w:val="1"/>
+      <w:numFmt w:val="lowerRoman"/>
+      <w:lvlText w:val="%9."/>
+      <w:lvlJc w:val="right"/>
+      <w:pPr>
+        <w:ind w:left="6480" w:hanging="180"/>
+      </w:pPr>
+    </w:lvl>
+  </w:abstractNum>
+  <w:abstractNum w:abstractNumId="3">
+    <w:nsid w:val="2D6779B1"/>
+    <w:multiLevelType w:val="hybridMultilevel"/>
+    <w:tmpl w:val="B606A7B0"/>
+    <w:lvl w:ilvl="0" w:tplc="5658066A">
+      <w:start w:val="1"/>
+      <w:numFmt w:val="lowerLetter"/>
+      <w:lvlText w:val="%1)"/>
+      <w:lvlJc w:val="left"/>
+      <w:pPr>
+        <w:ind w:left="720" w:hanging="360"/>
+      </w:pPr>
+      <w:rPr>
+        <w:rFonts w:hint="default"/>
+      </w:rPr>
+    </w:lvl>
+    <w:lvl w:ilvl="1" w:tplc="04080019" w:tentative="1">
+      <w:start w:val="1"/>
+      <w:numFmt w:val="lowerLetter"/>
+      <w:lvlText w:val="%2."/>
+      <w:lvlJc w:val="left"/>
+      <w:pPr>
+        <w:ind w:left="1440" w:hanging="360"/>
+      </w:pPr>
+    </w:lvl>
+    <w:lvl w:ilvl="2" w:tplc="0408001B" w:tentative="1">
+      <w:start w:val="1"/>
+      <w:numFmt w:val="lowerRoman"/>
+      <w:lvlText w:val="%3."/>
+      <w:lvlJc w:val="right"/>
+      <w:pPr>
+        <w:ind w:left="2160" w:hanging="180"/>
+      </w:pPr>
+    </w:lvl>
+    <w:lvl w:ilvl="3" w:tplc="0408000F" w:tentative="1">
+      <w:start w:val="1"/>
+      <w:numFmt w:val="decimal"/>
+      <w:lvlText w:val="%4."/>
+      <w:lvlJc w:val="left"/>
+      <w:pPr>
+        <w:ind w:left="2880" w:hanging="360"/>
+      </w:pPr>
+    </w:lvl>
+    <w:lvl w:ilvl="4" w:tplc="04080019" w:tentative="1">
+      <w:start w:val="1"/>
+      <w:numFmt w:val="lowerLetter"/>
+      <w:lvlText w:val="%5."/>
+      <w:lvlJc w:val="left"/>
+      <w:pPr>
+        <w:ind w:left="3600" w:hanging="360"/>
+      </w:pPr>
+    </w:lvl>
+    <w:lvl w:ilvl="5" w:tplc="0408001B" w:tentative="1">
+      <w:start w:val="1"/>
+      <w:numFmt w:val="lowerRoman"/>
+      <w:lvlText w:val="%6."/>
+      <w:lvlJc w:val="right"/>
+      <w:pPr>
+        <w:ind w:left="4320" w:hanging="180"/>
+      </w:pPr>
+    </w:lvl>
+    <w:lvl w:ilvl="6" w:tplc="0408000F" w:tentative="1">
+      <w:start w:val="1"/>
+      <w:numFmt w:val="decimal"/>
+      <w:lvlText w:val="%7."/>
+      <w:lvlJc w:val="left"/>
+      <w:pPr>
+        <w:ind w:left="5040" w:hanging="360"/>
+      </w:pPr>
+    </w:lvl>
+    <w:lvl w:ilvl="7" w:tplc="04080019" w:tentative="1">
+      <w:start w:val="1"/>
+      <w:numFmt w:val="lowerLetter"/>
+      <w:lvlText w:val="%8."/>
+      <w:lvlJc w:val="left"/>
+      <w:pPr>
+        <w:ind w:left="5760" w:hanging="360"/>
+      </w:pPr>
+    </w:lvl>
+    <w:lvl w:ilvl="8" w:tplc="0408001B" w:tentative="1">
+      <w:start w:val="1"/>
+      <w:numFmt w:val="lowerRoman"/>
+      <w:lvlText w:val="%9."/>
+      <w:lvlJc w:val="right"/>
+      <w:pPr>
+        <w:ind w:left="6480" w:hanging="180"/>
+      </w:pPr>
+    </w:lvl>
+  </w:abstractNum>
+  <w:abstractNum w:abstractNumId="4">
     <w:nsid w:val="357F08AE"/>
     <w:multiLevelType w:val="hybridMultilevel"/>
     <w:tmpl w:val="4B58BE08"/>
@@ -3008,7 +3626,7 @@
       </w:pPr>
     </w:lvl>
   </w:abstractNum>
-  <w:abstractNum w:abstractNumId="3" w15:restartNumberingAfterBreak="0">
+  <w:abstractNum w:abstractNumId="5">
     <w:nsid w:val="3C067EEB"/>
     <w:multiLevelType w:val="hybridMultilevel"/>
     <w:tmpl w:val="8CF05670"/>
@@ -3121,7 +3739,7 @@
       </w:rPr>
     </w:lvl>
   </w:abstractNum>
-  <w:abstractNum w:abstractNumId="4" w15:restartNumberingAfterBreak="0">
+  <w:abstractNum w:abstractNumId="6">
     <w:nsid w:val="3E7E2C8B"/>
     <w:multiLevelType w:val="multilevel"/>
     <w:tmpl w:val="2B8056C4"/>
@@ -3270,7 +3888,93 @@
       </w:rPr>
     </w:lvl>
   </w:abstractNum>
-  <w:abstractNum w:abstractNumId="5" w15:restartNumberingAfterBreak="0">
+  <w:abstractNum w:abstractNumId="7">
+    <w:nsid w:val="42BE3D08"/>
+    <w:multiLevelType w:val="hybridMultilevel"/>
+    <w:tmpl w:val="5B3A5938"/>
+    <w:lvl w:ilvl="0" w:tplc="0408000F">
+      <w:start w:val="1"/>
+      <w:numFmt w:val="decimal"/>
+      <w:lvlText w:val="%1."/>
+      <w:lvlJc w:val="left"/>
+      <w:pPr>
+        <w:ind w:left="502" w:hanging="360"/>
+      </w:pPr>
+    </w:lvl>
+    <w:lvl w:ilvl="1" w:tplc="04080019" w:tentative="1">
+      <w:start w:val="1"/>
+      <w:numFmt w:val="lowerLetter"/>
+      <w:lvlText w:val="%2."/>
+      <w:lvlJc w:val="left"/>
+      <w:pPr>
+        <w:ind w:left="1222" w:hanging="360"/>
+      </w:pPr>
+    </w:lvl>
+    <w:lvl w:ilvl="2" w:tplc="0408001B" w:tentative="1">
+      <w:start w:val="1"/>
+      <w:numFmt w:val="lowerRoman"/>
+      <w:lvlText w:val="%3."/>
+      <w:lvlJc w:val="right"/>
+      <w:pPr>
+        <w:ind w:left="1942" w:hanging="180"/>
+      </w:pPr>
+    </w:lvl>
+    <w:lvl w:ilvl="3" w:tplc="0408000F" w:tentative="1">
+      <w:start w:val="1"/>
+      <w:numFmt w:val="decimal"/>
+      <w:lvlText w:val="%4."/>
+      <w:lvlJc w:val="left"/>
+      <w:pPr>
+        <w:ind w:left="2662" w:hanging="360"/>
+      </w:pPr>
+    </w:lvl>
+    <w:lvl w:ilvl="4" w:tplc="04080019" w:tentative="1">
+      <w:start w:val="1"/>
+      <w:numFmt w:val="lowerLetter"/>
+      <w:lvlText w:val="%5."/>
+      <w:lvlJc w:val="left"/>
+      <w:pPr>
+        <w:ind w:left="3382" w:hanging="360"/>
+      </w:pPr>
+    </w:lvl>
+    <w:lvl w:ilvl="5" w:tplc="0408001B" w:tentative="1">
+      <w:start w:val="1"/>
+      <w:numFmt w:val="lowerRoman"/>
+      <w:lvlText w:val="%6."/>
+      <w:lvlJc w:val="right"/>
+      <w:pPr>
+        <w:ind w:left="4102" w:hanging="180"/>
+      </w:pPr>
+    </w:lvl>
+    <w:lvl w:ilvl="6" w:tplc="0408000F" w:tentative="1">
+      <w:start w:val="1"/>
+      <w:numFmt w:val="decimal"/>
+      <w:lvlText w:val="%7."/>
+      <w:lvlJc w:val="left"/>
+      <w:pPr>
+        <w:ind w:left="4822" w:hanging="360"/>
+      </w:pPr>
+    </w:lvl>
+    <w:lvl w:ilvl="7" w:tplc="04080019" w:tentative="1">
+      <w:start w:val="1"/>
+      <w:numFmt w:val="lowerLetter"/>
+      <w:lvlText w:val="%8."/>
+      <w:lvlJc w:val="left"/>
+      <w:pPr>
+        <w:ind w:left="5542" w:hanging="360"/>
+      </w:pPr>
+    </w:lvl>
+    <w:lvl w:ilvl="8" w:tplc="0408001B" w:tentative="1">
+      <w:start w:val="1"/>
+      <w:numFmt w:val="lowerRoman"/>
+      <w:lvlText w:val="%9."/>
+      <w:lvlJc w:val="right"/>
+      <w:pPr>
+        <w:ind w:left="6262" w:hanging="180"/>
+      </w:pPr>
+    </w:lvl>
+  </w:abstractNum>
+  <w:abstractNum w:abstractNumId="8">
     <w:nsid w:val="4B2C090D"/>
     <w:multiLevelType w:val="multilevel"/>
     <w:tmpl w:val="E5D22A62"/>
@@ -3419,7 +4123,96 @@
       </w:rPr>
     </w:lvl>
   </w:abstractNum>
-  <w:abstractNum w:abstractNumId="6" w15:restartNumberingAfterBreak="0">
+  <w:abstractNum w:abstractNumId="9">
+    <w:nsid w:val="60F56091"/>
+    <w:multiLevelType w:val="hybridMultilevel"/>
+    <w:tmpl w:val="B008D71C"/>
+    <w:lvl w:ilvl="0" w:tplc="5658066A">
+      <w:start w:val="1"/>
+      <w:numFmt w:val="lowerLetter"/>
+      <w:lvlText w:val="%1)"/>
+      <w:lvlJc w:val="left"/>
+      <w:pPr>
+        <w:ind w:left="1080" w:hanging="360"/>
+      </w:pPr>
+      <w:rPr>
+        <w:rFonts w:hint="default"/>
+      </w:rPr>
+    </w:lvl>
+    <w:lvl w:ilvl="1" w:tplc="04080019" w:tentative="1">
+      <w:start w:val="1"/>
+      <w:numFmt w:val="lowerLetter"/>
+      <w:lvlText w:val="%2."/>
+      <w:lvlJc w:val="left"/>
+      <w:pPr>
+        <w:ind w:left="1800" w:hanging="360"/>
+      </w:pPr>
+    </w:lvl>
+    <w:lvl w:ilvl="2" w:tplc="0408001B" w:tentative="1">
+      <w:start w:val="1"/>
+      <w:numFmt w:val="lowerRoman"/>
+      <w:lvlText w:val="%3."/>
+      <w:lvlJc w:val="right"/>
+      <w:pPr>
+        <w:ind w:left="2520" w:hanging="180"/>
+      </w:pPr>
+    </w:lvl>
+    <w:lvl w:ilvl="3" w:tplc="0408000F" w:tentative="1">
+      <w:start w:val="1"/>
+      <w:numFmt w:val="decimal"/>
+      <w:lvlText w:val="%4."/>
+      <w:lvlJc w:val="left"/>
+      <w:pPr>
+        <w:ind w:left="3240" w:hanging="360"/>
+      </w:pPr>
+    </w:lvl>
+    <w:lvl w:ilvl="4" w:tplc="04080019" w:tentative="1">
+      <w:start w:val="1"/>
+      <w:numFmt w:val="lowerLetter"/>
+      <w:lvlText w:val="%5."/>
+      <w:lvlJc w:val="left"/>
+      <w:pPr>
+        <w:ind w:left="3960" w:hanging="360"/>
+      </w:pPr>
+    </w:lvl>
+    <w:lvl w:ilvl="5" w:tplc="0408001B" w:tentative="1">
+      <w:start w:val="1"/>
+      <w:numFmt w:val="lowerRoman"/>
+      <w:lvlText w:val="%6."/>
+      <w:lvlJc w:val="right"/>
+      <w:pPr>
+        <w:ind w:left="4680" w:hanging="180"/>
+      </w:pPr>
+    </w:lvl>
+    <w:lvl w:ilvl="6" w:tplc="0408000F" w:tentative="1">
+      <w:start w:val="1"/>
+      <w:numFmt w:val="decimal"/>
+      <w:lvlText w:val="%7."/>
+      <w:lvlJc w:val="left"/>
+      <w:pPr>
+        <w:ind w:left="5400" w:hanging="360"/>
+      </w:pPr>
+    </w:lvl>
+    <w:lvl w:ilvl="7" w:tplc="04080019" w:tentative="1">
+      <w:start w:val="1"/>
+      <w:numFmt w:val="lowerLetter"/>
+      <w:lvlText w:val="%8."/>
+      <w:lvlJc w:val="left"/>
+      <w:pPr>
+        <w:ind w:left="6120" w:hanging="360"/>
+      </w:pPr>
+    </w:lvl>
+    <w:lvl w:ilvl="8" w:tplc="0408001B" w:tentative="1">
+      <w:start w:val="1"/>
+      <w:numFmt w:val="lowerRoman"/>
+      <w:lvlText w:val="%9."/>
+      <w:lvlJc w:val="right"/>
+      <w:pPr>
+        <w:ind w:left="6840" w:hanging="180"/>
+      </w:pPr>
+    </w:lvl>
+  </w:abstractNum>
+  <w:abstractNum w:abstractNumId="10">
     <w:nsid w:val="615A7F49"/>
     <w:multiLevelType w:val="hybridMultilevel"/>
     <w:tmpl w:val="AAFC3076"/>
@@ -3532,7 +4325,7 @@
       </w:rPr>
     </w:lvl>
   </w:abstractNum>
-  <w:abstractNum w:abstractNumId="7" w15:restartNumberingAfterBreak="0">
+  <w:abstractNum w:abstractNumId="11">
     <w:nsid w:val="70301FB6"/>
     <w:multiLevelType w:val="hybridMultilevel"/>
     <w:tmpl w:val="5802BDE4"/>
@@ -3621,7 +4414,7 @@
       </w:pPr>
     </w:lvl>
   </w:abstractNum>
-  <w:abstractNum w:abstractNumId="8" w15:restartNumberingAfterBreak="0">
+  <w:abstractNum w:abstractNumId="12">
     <w:nsid w:val="72614EAD"/>
     <w:multiLevelType w:val="multilevel"/>
     <w:tmpl w:val="FA16B478"/>
@@ -3770,7 +4563,7 @@
       </w:rPr>
     </w:lvl>
   </w:abstractNum>
-  <w:abstractNum w:abstractNumId="9" w15:restartNumberingAfterBreak="0">
+  <w:abstractNum w:abstractNumId="13">
     <w:nsid w:val="7FA53001"/>
     <w:multiLevelType w:val="hybridMultilevel"/>
     <w:tmpl w:val="6396F39A"/>
@@ -3863,37 +4656,49 @@
     <w:abstractNumId w:val="0"/>
   </w:num>
   <w:num w:numId="2">
-    <w:abstractNumId w:val="2"/>
+    <w:abstractNumId w:val="4"/>
   </w:num>
   <w:num w:numId="3">
-    <w:abstractNumId w:val="4"/>
+    <w:abstractNumId w:val="6"/>
   </w:num>
   <w:num w:numId="4">
-    <w:abstractNumId w:val="6"/>
+    <w:abstractNumId w:val="10"/>
   </w:num>
   <w:num w:numId="5">
-    <w:abstractNumId w:val="7"/>
+    <w:abstractNumId w:val="11"/>
   </w:num>
   <w:num w:numId="6">
-    <w:abstractNumId w:val="9"/>
+    <w:abstractNumId w:val="13"/>
   </w:num>
   <w:num w:numId="7">
     <w:abstractNumId w:val="1"/>
   </w:num>
   <w:num w:numId="8">
+    <w:abstractNumId w:val="12"/>
+  </w:num>
+  <w:num w:numId="9">
+    <w:abstractNumId w:val="5"/>
+  </w:num>
+  <w:num w:numId="10">
     <w:abstractNumId w:val="8"/>
   </w:num>
-  <w:num w:numId="9">
+  <w:num w:numId="11">
+    <w:abstractNumId w:val="2"/>
+  </w:num>
+  <w:num w:numId="12">
     <w:abstractNumId w:val="3"/>
   </w:num>
-  <w:num w:numId="10">
-    <w:abstractNumId w:val="5"/>
+  <w:num w:numId="13">
+    <w:abstractNumId w:val="9"/>
+  </w:num>
+  <w:num w:numId="14">
+    <w:abstractNumId w:val="7"/>
   </w:num>
 </w:numbering>
 </file>
 
 <file path=word/styles.xml><?xml version="1.0" encoding="utf-8"?>
-<w:styles xmlns:mc="http://schemas.openxmlformats.org/markup-compatibility/2006" xmlns:r="http://schemas.openxmlformats.org/officeDocument/2006/relationships" xmlns:w="http://schemas.openxmlformats.org/wordprocessingml/2006/main" xmlns:w14="http://schemas.microsoft.com/office/word/2010/wordml" xmlns:w15="http://schemas.microsoft.com/office/word/2012/wordml" xmlns:w16cid="http://schemas.microsoft.com/office/word/2016/wordml/cid" xmlns:w16se="http://schemas.microsoft.com/office/word/2015/wordml/symex" mc:Ignorable="w14 w15 w16se w16cid">
+<w:styles xmlns:mc="http://schemas.openxmlformats.org/markup-compatibility/2006" xmlns:r="http://schemas.openxmlformats.org/officeDocument/2006/relationships" xmlns:w="http://schemas.openxmlformats.org/wordprocessingml/2006/main" xmlns:w14="http://schemas.microsoft.com/office/word/2010/wordml" mc:Ignorable="w14">
   <w:docDefaults>
     <w:rPrDefault>
       <w:rPr>
@@ -3909,392 +4714,154 @@
       </w:pPr>
     </w:pPrDefault>
   </w:docDefaults>
-  <w:latentStyles w:defLockedState="0" w:defUIPriority="99" w:defSemiHidden="0" w:defUnhideWhenUsed="0" w:defQFormat="0" w:count="375">
-    <w:lsdException w:name="Normal" w:uiPriority="0" w:qFormat="1"/>
-    <w:lsdException w:name="heading 1" w:uiPriority="9" w:qFormat="1"/>
-    <w:lsdException w:name="heading 2" w:semiHidden="1" w:uiPriority="9" w:unhideWhenUsed="1" w:qFormat="1"/>
-    <w:lsdException w:name="heading 3" w:semiHidden="1" w:uiPriority="9" w:unhideWhenUsed="1" w:qFormat="1"/>
-    <w:lsdException w:name="heading 4" w:semiHidden="1" w:uiPriority="9" w:unhideWhenUsed="1" w:qFormat="1"/>
-    <w:lsdException w:name="heading 5" w:semiHidden="1" w:uiPriority="9" w:unhideWhenUsed="1" w:qFormat="1"/>
-    <w:lsdException w:name="heading 6" w:semiHidden="1" w:uiPriority="9" w:unhideWhenUsed="1" w:qFormat="1"/>
-    <w:lsdException w:name="heading 7" w:semiHidden="1" w:uiPriority="9" w:unhideWhenUsed="1" w:qFormat="1"/>
-    <w:lsdException w:name="heading 8" w:semiHidden="1" w:uiPriority="9" w:unhideWhenUsed="1" w:qFormat="1"/>
-    <w:lsdException w:name="heading 9" w:semiHidden="1" w:uiPriority="9" w:unhideWhenUsed="1" w:qFormat="1"/>
-    <w:lsdException w:name="index 1" w:semiHidden="1" w:unhideWhenUsed="1"/>
-    <w:lsdException w:name="index 2" w:semiHidden="1" w:unhideWhenUsed="1"/>
-    <w:lsdException w:name="index 3" w:semiHidden="1" w:unhideWhenUsed="1"/>
-    <w:lsdException w:name="index 4" w:semiHidden="1" w:unhideWhenUsed="1"/>
-    <w:lsdException w:name="index 5" w:semiHidden="1" w:unhideWhenUsed="1"/>
-    <w:lsdException w:name="index 6" w:semiHidden="1" w:unhideWhenUsed="1"/>
-    <w:lsdException w:name="index 7" w:semiHidden="1" w:unhideWhenUsed="1"/>
-    <w:lsdException w:name="index 8" w:semiHidden="1" w:unhideWhenUsed="1"/>
-    <w:lsdException w:name="index 9" w:semiHidden="1" w:unhideWhenUsed="1"/>
-    <w:lsdException w:name="toc 1" w:semiHidden="1" w:uiPriority="39" w:unhideWhenUsed="1"/>
-    <w:lsdException w:name="toc 2" w:semiHidden="1" w:uiPriority="39" w:unhideWhenUsed="1"/>
-    <w:lsdException w:name="toc 3" w:semiHidden="1" w:uiPriority="39" w:unhideWhenUsed="1"/>
-    <w:lsdException w:name="toc 4" w:semiHidden="1" w:uiPriority="39" w:unhideWhenUsed="1"/>
-    <w:lsdException w:name="toc 5" w:semiHidden="1" w:uiPriority="39" w:unhideWhenUsed="1"/>
-    <w:lsdException w:name="toc 6" w:semiHidden="1" w:uiPriority="39" w:unhideWhenUsed="1"/>
-    <w:lsdException w:name="toc 7" w:semiHidden="1" w:uiPriority="39" w:unhideWhenUsed="1"/>
-    <w:lsdException w:name="toc 8" w:semiHidden="1" w:uiPriority="39" w:unhideWhenUsed="1"/>
-    <w:lsdException w:name="toc 9" w:semiHidden="1" w:uiPriority="39" w:unhideWhenUsed="1"/>
-    <w:lsdException w:name="Normal Indent" w:semiHidden="1" w:unhideWhenUsed="1"/>
-    <w:lsdException w:name="footnote text" w:semiHidden="1" w:unhideWhenUsed="1"/>
-    <w:lsdException w:name="annotation text" w:semiHidden="1" w:unhideWhenUsed="1"/>
-    <w:lsdException w:name="header" w:semiHidden="1" w:unhideWhenUsed="1"/>
-    <w:lsdException w:name="footer" w:semiHidden="1" w:unhideWhenUsed="1"/>
-    <w:lsdException w:name="index heading" w:semiHidden="1" w:unhideWhenUsed="1"/>
-    <w:lsdException w:name="caption" w:semiHidden="1" w:uiPriority="35" w:unhideWhenUsed="1" w:qFormat="1"/>
-    <w:lsdException w:name="table of figures" w:semiHidden="1" w:unhideWhenUsed="1"/>
-    <w:lsdException w:name="envelope address" w:semiHidden="1" w:unhideWhenUsed="1"/>
-    <w:lsdException w:name="envelope return" w:semiHidden="1" w:unhideWhenUsed="1"/>
-    <w:lsdException w:name="footnote reference" w:semiHidden="1" w:unhideWhenUsed="1"/>
-    <w:lsdException w:name="annotation reference" w:semiHidden="1" w:unhideWhenUsed="1"/>
-    <w:lsdException w:name="line number" w:semiHidden="1" w:unhideWhenUsed="1"/>
-    <w:lsdException w:name="page number" w:semiHidden="1" w:unhideWhenUsed="1"/>
-    <w:lsdException w:name="endnote reference" w:semiHidden="1" w:unhideWhenUsed="1"/>
-    <w:lsdException w:name="endnote text" w:semiHidden="1" w:unhideWhenUsed="1"/>
-    <w:lsdException w:name="table of authorities" w:semiHidden="1" w:unhideWhenUsed="1"/>
-    <w:lsdException w:name="macro" w:semiHidden="1" w:unhideWhenUsed="1"/>
-    <w:lsdException w:name="toa heading" w:semiHidden="1" w:unhideWhenUsed="1"/>
-    <w:lsdException w:name="List" w:semiHidden="1" w:unhideWhenUsed="1"/>
-    <w:lsdException w:name="List Bullet" w:semiHidden="1" w:unhideWhenUsed="1"/>
-    <w:lsdException w:name="List Number" w:semiHidden="1" w:unhideWhenUsed="1"/>
-    <w:lsdException w:name="List 2" w:semiHidden="1" w:unhideWhenUsed="1"/>
-    <w:lsdException w:name="List 3" w:semiHidden="1" w:unhideWhenUsed="1"/>
-    <w:lsdException w:name="List 4" w:semiHidden="1" w:unhideWhenUsed="1"/>
-    <w:lsdException w:name="List 5" w:semiHidden="1" w:unhideWhenUsed="1"/>
-    <w:lsdException w:name="List Bullet 2" w:semiHidden="1" w:unhideWhenUsed="1"/>
-    <w:lsdException w:name="List Bullet 3" w:semiHidden="1" w:unhideWhenUsed="1"/>
-    <w:lsdException w:name="List Bullet 4" w:semiHidden="1" w:unhideWhenUsed="1"/>
-    <w:lsdException w:name="List Bullet 5" w:semiHidden="1" w:unhideWhenUsed="1"/>
-    <w:lsdException w:name="List Number 2" w:semiHidden="1" w:unhideWhenUsed="1"/>
-    <w:lsdException w:name="List Number 3" w:semiHidden="1" w:unhideWhenUsed="1"/>
-    <w:lsdException w:name="List Number 4" w:semiHidden="1" w:unhideWhenUsed="1"/>
-    <w:lsdException w:name="List Number 5" w:semiHidden="1" w:unhideWhenUsed="1"/>
-    <w:lsdException w:name="Title" w:uiPriority="10" w:qFormat="1"/>
-    <w:lsdException w:name="Closing" w:semiHidden="1" w:unhideWhenUsed="1"/>
-    <w:lsdException w:name="Signature" w:semiHidden="1" w:unhideWhenUsed="1"/>
-    <w:lsdException w:name="Default Paragraph Font" w:semiHidden="1" w:uiPriority="1" w:unhideWhenUsed="1"/>
-    <w:lsdException w:name="Body Text" w:semiHidden="1" w:unhideWhenUsed="1"/>
-    <w:lsdException w:name="Body Text Indent" w:semiHidden="1" w:unhideWhenUsed="1"/>
-    <w:lsdException w:name="List Continue" w:semiHidden="1" w:unhideWhenUsed="1"/>
-    <w:lsdException w:name="List Continue 2" w:semiHidden="1" w:unhideWhenUsed="1"/>
-    <w:lsdException w:name="List Continue 3" w:semiHidden="1" w:unhideWhenUsed="1"/>
-    <w:lsdException w:name="List Continue 4" w:semiHidden="1" w:unhideWhenUsed="1"/>
-    <w:lsdException w:name="List Continue 5" w:semiHidden="1" w:unhideWhenUsed="1"/>
-    <w:lsdException w:name="Message Header" w:semiHidden="1" w:unhideWhenUsed="1"/>
-    <w:lsdException w:name="Subtitle" w:uiPriority="11" w:qFormat="1"/>
-    <w:lsdException w:name="Salutation" w:semiHidden="1" w:unhideWhenUsed="1"/>
-    <w:lsdException w:name="Date" w:semiHidden="1" w:unhideWhenUsed="1"/>
-    <w:lsdException w:name="Body Text First Indent" w:semiHidden="1" w:unhideWhenUsed="1"/>
-    <w:lsdException w:name="Body Text First Indent 2" w:semiHidden="1" w:unhideWhenUsed="1"/>
-    <w:lsdException w:name="Note Heading" w:semiHidden="1" w:unhideWhenUsed="1"/>
-    <w:lsdException w:name="Body Text 2" w:semiHidden="1" w:unhideWhenUsed="1"/>
-    <w:lsdException w:name="Body Text 3" w:semiHidden="1" w:unhideWhenUsed="1"/>
-    <w:lsdException w:name="Body Text Indent 2" w:semiHidden="1" w:unhideWhenUsed="1"/>
-    <w:lsdException w:name="Body Text Indent 3" w:semiHidden="1" w:unhideWhenUsed="1"/>
-    <w:lsdException w:name="Block Text" w:semiHidden="1" w:unhideWhenUsed="1"/>
-    <w:lsdException w:name="Hyperlink" w:semiHidden="1" w:unhideWhenUsed="1"/>
-    <w:lsdException w:name="FollowedHyperlink" w:semiHidden="1" w:unhideWhenUsed="1"/>
-    <w:lsdException w:name="Strong" w:uiPriority="22" w:qFormat="1"/>
-    <w:lsdException w:name="Emphasis" w:uiPriority="20" w:qFormat="1"/>
-    <w:lsdException w:name="Document Map" w:semiHidden="1" w:unhideWhenUsed="1"/>
-    <w:lsdException w:name="Plain Text" w:semiHidden="1" w:unhideWhenUsed="1"/>
-    <w:lsdException w:name="E-mail Signature" w:semiHidden="1" w:unhideWhenUsed="1"/>
-    <w:lsdException w:name="HTML Top of Form" w:semiHidden="1" w:unhideWhenUsed="1"/>
-    <w:lsdException w:name="HTML Bottom of Form" w:semiHidden="1" w:unhideWhenUsed="1"/>
-    <w:lsdException w:name="Normal (Web)" w:semiHidden="1" w:unhideWhenUsed="1"/>
-    <w:lsdException w:name="HTML Acronym" w:semiHidden="1" w:unhideWhenUsed="1"/>
-    <w:lsdException w:name="HTML Address" w:semiHidden="1" w:unhideWhenUsed="1"/>
-    <w:lsdException w:name="HTML Cite" w:semiHidden="1" w:unhideWhenUsed="1"/>
-    <w:lsdException w:name="HTML Code" w:semiHidden="1" w:unhideWhenUsed="1"/>
-    <w:lsdException w:name="HTML Definition" w:semiHidden="1" w:unhideWhenUsed="1"/>
-    <w:lsdException w:name="HTML Keyboard" w:semiHidden="1" w:unhideWhenUsed="1"/>
-    <w:lsdException w:name="HTML Preformatted" w:semiHidden="1" w:unhideWhenUsed="1"/>
-    <w:lsdException w:name="HTML Sample" w:semiHidden="1" w:unhideWhenUsed="1"/>
-    <w:lsdException w:name="HTML Typewriter" w:semiHidden="1" w:unhideWhenUsed="1"/>
-    <w:lsdException w:name="HTML Variable" w:semiHidden="1" w:unhideWhenUsed="1"/>
-    <w:lsdException w:name="Normal Table" w:semiHidden="1" w:unhideWhenUsed="1"/>
-    <w:lsdException w:name="annotation subject" w:semiHidden="1" w:unhideWhenUsed="1"/>
-    <w:lsdException w:name="No List" w:semiHidden="1" w:unhideWhenUsed="1"/>
-    <w:lsdException w:name="Outline List 1" w:semiHidden="1" w:unhideWhenUsed="1"/>
-    <w:lsdException w:name="Outline List 2" w:semiHidden="1" w:unhideWhenUsed="1"/>
-    <w:lsdException w:name="Outline List 3" w:semiHidden="1" w:unhideWhenUsed="1"/>
-    <w:lsdException w:name="Table Simple 1" w:semiHidden="1" w:unhideWhenUsed="1"/>
-    <w:lsdException w:name="Table Simple 2" w:semiHidden="1" w:unhideWhenUsed="1"/>
-    <w:lsdException w:name="Table Simple 3" w:semiHidden="1" w:unhideWhenUsed="1"/>
-    <w:lsdException w:name="Table Classic 1" w:semiHidden="1" w:unhideWhenUsed="1"/>
-    <w:lsdException w:name="Table Classic 2" w:semiHidden="1" w:unhideWhenUsed="1"/>
-    <w:lsdException w:name="Table Classic 3" w:semiHidden="1" w:unhideWhenUsed="1"/>
-    <w:lsdException w:name="Table Classic 4" w:semiHidden="1" w:unhideWhenUsed="1"/>
-    <w:lsdException w:name="Table Colorful 1" w:semiHidden="1" w:unhideWhenUsed="1"/>
-    <w:lsdException w:name="Table Colorful 2" w:semiHidden="1" w:unhideWhenUsed="1"/>
-    <w:lsdException w:name="Table Colorful 3" w:semiHidden="1" w:unhideWhenUsed="1"/>
-    <w:lsdException w:name="Table Columns 1" w:semiHidden="1" w:unhideWhenUsed="1"/>
-    <w:lsdException w:name="Table Columns 2" w:semiHidden="1" w:unhideWhenUsed="1"/>
-    <w:lsdException w:name="Table Columns 3" w:semiHidden="1" w:unhideWhenUsed="1"/>
-    <w:lsdException w:name="Table Columns 4" w:semiHidden="1" w:unhideWhenUsed="1"/>
-    <w:lsdException w:name="Table Columns 5" w:semiHidden="1" w:unhideWhenUsed="1"/>
-    <w:lsdException w:name="Table Grid 1" w:semiHidden="1" w:unhideWhenUsed="1"/>
-    <w:lsdException w:name="Table Grid 2" w:semiHidden="1" w:unhideWhenUsed="1"/>
-    <w:lsdException w:name="Table Grid 3" w:semiHidden="1" w:unhideWhenUsed="1"/>
-    <w:lsdException w:name="Table Grid 4" w:semiHidden="1" w:unhideWhenUsed="1"/>
-    <w:lsdException w:name="Table Grid 5" w:semiHidden="1" w:unhideWhenUsed="1"/>
-    <w:lsdException w:name="Table Grid 6" w:semiHidden="1" w:unhideWhenUsed="1"/>
-    <w:lsdException w:name="Table Grid 7" w:semiHidden="1" w:unhideWhenUsed="1"/>
-    <w:lsdException w:name="Table Grid 8" w:semiHidden="1" w:unhideWhenUsed="1"/>
-    <w:lsdException w:name="Table List 1" w:semiHidden="1" w:unhideWhenUsed="1"/>
-    <w:lsdException w:name="Table List 2" w:semiHidden="1" w:unhideWhenUsed="1"/>
-    <w:lsdException w:name="Table List 3" w:semiHidden="1" w:unhideWhenUsed="1"/>
-    <w:lsdException w:name="Table List 4" w:semiHidden="1" w:unhideWhenUsed="1"/>
-    <w:lsdException w:name="Table List 5" w:semiHidden="1" w:unhideWhenUsed="1"/>
-    <w:lsdException w:name="Table List 6" w:semiHidden="1" w:unhideWhenUsed="1"/>
-    <w:lsdException w:name="Table List 7" w:semiHidden="1" w:unhideWhenUsed="1"/>
-    <w:lsdException w:name="Table List 8" w:semiHidden="1" w:unhideWhenUsed="1"/>
-    <w:lsdException w:name="Table 3D effects 1" w:semiHidden="1" w:unhideWhenUsed="1"/>
-    <w:lsdException w:name="Table 3D effects 2" w:semiHidden="1" w:unhideWhenUsed="1"/>
-    <w:lsdException w:name="Table 3D effects 3" w:semiHidden="1" w:unhideWhenUsed="1"/>
-    <w:lsdException w:name="Table Contemporary" w:semiHidden="1" w:unhideWhenUsed="1"/>
-    <w:lsdException w:name="Table Elegant" w:semiHidden="1" w:unhideWhenUsed="1"/>
-    <w:lsdException w:name="Table Professional" w:semiHidden="1" w:unhideWhenUsed="1"/>
-    <w:lsdException w:name="Table Subtle 1" w:semiHidden="1" w:unhideWhenUsed="1"/>
-    <w:lsdException w:name="Table Subtle 2" w:semiHidden="1" w:unhideWhenUsed="1"/>
-    <w:lsdException w:name="Table Web 1" w:semiHidden="1" w:unhideWhenUsed="1"/>
-    <w:lsdException w:name="Table Web 2" w:semiHidden="1" w:unhideWhenUsed="1"/>
-    <w:lsdException w:name="Table Web 3" w:semiHidden="1" w:unhideWhenUsed="1"/>
-    <w:lsdException w:name="Balloon Text" w:semiHidden="1" w:unhideWhenUsed="1"/>
-    <w:lsdException w:name="Table Grid" w:uiPriority="39"/>
-    <w:lsdException w:name="Table Theme" w:semiHidden="1" w:unhideWhenUsed="1"/>
-    <w:lsdException w:name="Placeholder Text" w:semiHidden="1"/>
-    <w:lsdException w:name="No Spacing" w:uiPriority="1" w:qFormat="1"/>
-    <w:lsdException w:name="Light Shading" w:uiPriority="60"/>
-    <w:lsdException w:name="Light List" w:uiPriority="61"/>
-    <w:lsdException w:name="Light Grid" w:uiPriority="62"/>
-    <w:lsdException w:name="Medium Shading 1" w:uiPriority="63"/>
-    <w:lsdException w:name="Medium Shading 2" w:uiPriority="64"/>
-    <w:lsdException w:name="Medium List 1" w:uiPriority="65"/>
-    <w:lsdException w:name="Medium List 2" w:uiPriority="66"/>
-    <w:lsdException w:name="Medium Grid 1" w:uiPriority="67"/>
-    <w:lsdException w:name="Medium Grid 2" w:uiPriority="68"/>
-    <w:lsdException w:name="Medium Grid 3" w:uiPriority="69"/>
-    <w:lsdException w:name="Dark List" w:uiPriority="70"/>
-    <w:lsdException w:name="Colorful Shading" w:uiPriority="71"/>
-    <w:lsdException w:name="Colorful List" w:uiPriority="72"/>
-    <w:lsdException w:name="Colorful Grid" w:uiPriority="73"/>
-    <w:lsdException w:name="Light Shading Accent 1" w:uiPriority="60"/>
-    <w:lsdException w:name="Light List Accent 1" w:uiPriority="61"/>
-    <w:lsdException w:name="Light Grid Accent 1" w:uiPriority="62"/>
-    <w:lsdException w:name="Medium Shading 1 Accent 1" w:uiPriority="63"/>
-    <w:lsdException w:name="Medium Shading 2 Accent 1" w:uiPriority="64"/>
-    <w:lsdException w:name="Medium List 1 Accent 1" w:uiPriority="65"/>
-    <w:lsdException w:name="Revision" w:semiHidden="1"/>
-    <w:lsdException w:name="List Paragraph" w:uiPriority="34" w:qFormat="1"/>
-    <w:lsdException w:name="Quote" w:uiPriority="29" w:qFormat="1"/>
-    <w:lsdException w:name="Intense Quote" w:uiPriority="30" w:qFormat="1"/>
-    <w:lsdException w:name="Medium List 2 Accent 1" w:uiPriority="66"/>
-    <w:lsdException w:name="Medium Grid 1 Accent 1" w:uiPriority="67"/>
-    <w:lsdException w:name="Medium Grid 2 Accent 1" w:uiPriority="68"/>
-    <w:lsdException w:name="Medium Grid 3 Accent 1" w:uiPriority="69"/>
-    <w:lsdException w:name="Dark List Accent 1" w:uiPriority="70"/>
-    <w:lsdException w:name="Colorful Shading Accent 1" w:uiPriority="71"/>
-    <w:lsdException w:name="Colorful List Accent 1" w:uiPriority="72"/>
-    <w:lsdException w:name="Colorful Grid Accent 1" w:uiPriority="73"/>
-    <w:lsdException w:name="Light Shading Accent 2" w:uiPriority="60"/>
-    <w:lsdException w:name="Light List Accent 2" w:uiPriority="61"/>
-    <w:lsdException w:name="Light Grid Accent 2" w:uiPriority="62"/>
-    <w:lsdException w:name="Medium Shading 1 Accent 2" w:uiPriority="63"/>
-    <w:lsdException w:name="Medium Shading 2 Accent 2" w:uiPriority="64"/>
-    <w:lsdException w:name="Medium List 1 Accent 2" w:uiPriority="65"/>
-    <w:lsdException w:name="Medium List 2 Accent 2" w:uiPriority="66"/>
-    <w:lsdException w:name="Medium Grid 1 Accent 2" w:uiPriority="67"/>
-    <w:lsdException w:name="Medium Grid 2 Accent 2" w:uiPriority="68"/>
-    <w:lsdException w:name="Medium Grid 3 Accent 2" w:uiPriority="69"/>
-    <w:lsdException w:name="Dark List Accent 2" w:uiPriority="70"/>
-    <w:lsdException w:name="Colorful Shading Accent 2" w:uiPriority="71"/>
-    <w:lsdException w:name="Colorful List Accent 2" w:uiPriority="72"/>
-    <w:lsdException w:name="Colorful Grid Accent 2" w:uiPriority="73"/>
-    <w:lsdException w:name="Light Shading Accent 3" w:uiPriority="60"/>
-    <w:lsdException w:name="Light List Accent 3" w:uiPriority="61"/>
-    <w:lsdException w:name="Light Grid Accent 3" w:uiPriority="62"/>
-    <w:lsdException w:name="Medium Shading 1 Accent 3" w:uiPriority="63"/>
-    <w:lsdException w:name="Medium Shading 2 Accent 3" w:uiPriority="64"/>
-    <w:lsdException w:name="Medium List 1 Accent 3" w:uiPriority="65"/>
-    <w:lsdException w:name="Medium List 2 Accent 3" w:uiPriority="66"/>
-    <w:lsdException w:name="Medium Grid 1 Accent 3" w:uiPriority="67"/>
-    <w:lsdException w:name="Medium Grid 2 Accent 3" w:uiPriority="68"/>
-    <w:lsdException w:name="Medium Grid 3 Accent 3" w:uiPriority="69"/>
-    <w:lsdException w:name="Dark List Accent 3" w:uiPriority="70"/>
-    <w:lsdException w:name="Colorful Shading Accent 3" w:uiPriority="71"/>
-    <w:lsdException w:name="Colorful List Accent 3" w:uiPriority="72"/>
-    <w:lsdException w:name="Colorful Grid Accent 3" w:uiPriority="73"/>
-    <w:lsdException w:name="Light Shading Accent 4" w:uiPriority="60"/>
-    <w:lsdException w:name="Light List Accent 4" w:uiPriority="61"/>
-    <w:lsdException w:name="Light Grid Accent 4" w:uiPriority="62"/>
-    <w:lsdException w:name="Medium Shading 1 Accent 4" w:uiPriority="63"/>
-    <w:lsdException w:name="Medium Shading 2 Accent 4" w:uiPriority="64"/>
-    <w:lsdException w:name="Medium List 1 Accent 4" w:uiPriority="65"/>
-    <w:lsdException w:name="Medium List 2 Accent 4" w:uiPriority="66"/>
-    <w:lsdException w:name="Medium Grid 1 Accent 4" w:uiPriority="67"/>
-    <w:lsdException w:name="Medium Grid 2 Accent 4" w:uiPriority="68"/>
-    <w:lsdException w:name="Medium Grid 3 Accent 4" w:uiPriority="69"/>
-    <w:lsdException w:name="Dark List Accent 4" w:uiPriority="70"/>
-    <w:lsdException w:name="Colorful Shading Accent 4" w:uiPriority="71"/>
-    <w:lsdException w:name="Colorful List Accent 4" w:uiPriority="72"/>
-    <w:lsdException w:name="Colorful Grid Accent 4" w:uiPriority="73"/>
-    <w:lsdException w:name="Light Shading Accent 5" w:uiPriority="60"/>
-    <w:lsdException w:name="Light List Accent 5" w:uiPriority="61"/>
-    <w:lsdException w:name="Light Grid Accent 5" w:uiPriority="62"/>
-    <w:lsdException w:name="Medium Shading 1 Accent 5" w:uiPriority="63"/>
-    <w:lsdException w:name="Medium Shading 2 Accent 5" w:uiPriority="64"/>
-    <w:lsdException w:name="Medium List 1 Accent 5" w:uiPriority="65"/>
-    <w:lsdException w:name="Medium List 2 Accent 5" w:uiPriority="66"/>
-    <w:lsdException w:name="Medium Grid 1 Accent 5" w:uiPriority="67"/>
-    <w:lsdException w:name="Medium Grid 2 Accent 5" w:uiPriority="68"/>
-    <w:lsdException w:name="Medium Grid 3 Accent 5" w:uiPriority="69"/>
-    <w:lsdException w:name="Dark List Accent 5" w:uiPriority="70"/>
-    <w:lsdException w:name="Colorful Shading Accent 5" w:uiPriority="71"/>
-    <w:lsdException w:name="Colorful List Accent 5" w:uiPriority="72"/>
-    <w:lsdException w:name="Colorful Grid Accent 5" w:uiPriority="73"/>
-    <w:lsdException w:name="Light Shading Accent 6" w:uiPriority="60"/>
-    <w:lsdException w:name="Light List Accent 6" w:uiPriority="61"/>
-    <w:lsdException w:name="Light Grid Accent 6" w:uiPriority="62"/>
-    <w:lsdException w:name="Medium Shading 1 Accent 6" w:uiPriority="63"/>
-    <w:lsdException w:name="Medium Shading 2 Accent 6" w:uiPriority="64"/>
-    <w:lsdException w:name="Medium List 1 Accent 6" w:uiPriority="65"/>
-    <w:lsdException w:name="Medium List 2 Accent 6" w:uiPriority="66"/>
-    <w:lsdException w:name="Medium Grid 1 Accent 6" w:uiPriority="67"/>
-    <w:lsdException w:name="Medium Grid 2 Accent 6" w:uiPriority="68"/>
-    <w:lsdException w:name="Medium Grid 3 Accent 6" w:uiPriority="69"/>
-    <w:lsdException w:name="Dark List Accent 6" w:uiPriority="70"/>
-    <w:lsdException w:name="Colorful Shading Accent 6" w:uiPriority="71"/>
-    <w:lsdException w:name="Colorful List Accent 6" w:uiPriority="72"/>
-    <w:lsdException w:name="Colorful Grid Accent 6" w:uiPriority="73"/>
-    <w:lsdException w:name="Subtle Emphasis" w:uiPriority="19" w:qFormat="1"/>
-    <w:lsdException w:name="Intense Emphasis" w:uiPriority="21" w:qFormat="1"/>
-    <w:lsdException w:name="Subtle Reference" w:uiPriority="31" w:qFormat="1"/>
-    <w:lsdException w:name="Intense Reference" w:uiPriority="32" w:qFormat="1"/>
-    <w:lsdException w:name="Book Title" w:uiPriority="33" w:qFormat="1"/>
-    <w:lsdException w:name="Bibliography" w:semiHidden="1" w:uiPriority="37" w:unhideWhenUsed="1"/>
-    <w:lsdException w:name="TOC Heading" w:semiHidden="1" w:uiPriority="39" w:unhideWhenUsed="1" w:qFormat="1"/>
-    <w:lsdException w:name="Plain Table 1" w:uiPriority="41"/>
-    <w:lsdException w:name="Plain Table 2" w:uiPriority="42"/>
-    <w:lsdException w:name="Plain Table 3" w:uiPriority="43"/>
-    <w:lsdException w:name="Plain Table 4" w:uiPriority="44"/>
-    <w:lsdException w:name="Plain Table 5" w:uiPriority="45"/>
-    <w:lsdException w:name="Grid Table Light" w:uiPriority="40"/>
-    <w:lsdException w:name="Grid Table 1 Light" w:uiPriority="46"/>
-    <w:lsdException w:name="Grid Table 2" w:uiPriority="47"/>
-    <w:lsdException w:name="Grid Table 3" w:uiPriority="48"/>
-    <w:lsdException w:name="Grid Table 4" w:uiPriority="49"/>
-    <w:lsdException w:name="Grid Table 5 Dark" w:uiPriority="50"/>
-    <w:lsdException w:name="Grid Table 6 Colorful" w:uiPriority="51"/>
-    <w:lsdException w:name="Grid Table 7 Colorful" w:uiPriority="52"/>
-    <w:lsdException w:name="Grid Table 1 Light Accent 1" w:uiPriority="46"/>
-    <w:lsdException w:name="Grid Table 2 Accent 1" w:uiPriority="47"/>
-    <w:lsdException w:name="Grid Table 3 Accent 1" w:uiPriority="48"/>
-    <w:lsdException w:name="Grid Table 4 Accent 1" w:uiPriority="49"/>
-    <w:lsdException w:name="Grid Table 5 Dark Accent 1" w:uiPriority="50"/>
-    <w:lsdException w:name="Grid Table 6 Colorful Accent 1" w:uiPriority="51"/>
-    <w:lsdException w:name="Grid Table 7 Colorful Accent 1" w:uiPriority="52"/>
-    <w:lsdException w:name="Grid Table 1 Light Accent 2" w:uiPriority="46"/>
-    <w:lsdException w:name="Grid Table 2 Accent 2" w:uiPriority="47"/>
-    <w:lsdException w:name="Grid Table 3 Accent 2" w:uiPriority="48"/>
-    <w:lsdException w:name="Grid Table 4 Accent 2" w:uiPriority="49"/>
-    <w:lsdException w:name="Grid Table 5 Dark Accent 2" w:uiPriority="50"/>
-    <w:lsdException w:name="Grid Table 6 Colorful Accent 2" w:uiPriority="51"/>
-    <w:lsdException w:name="Grid Table 7 Colorful Accent 2" w:uiPriority="52"/>
-    <w:lsdException w:name="Grid Table 1 Light Accent 3" w:uiPriority="46"/>
-    <w:lsdException w:name="Grid Table 2 Accent 3" w:uiPriority="47"/>
-    <w:lsdException w:name="Grid Table 3 Accent 3" w:uiPriority="48"/>
-    <w:lsdException w:name="Grid Table 4 Accent 3" w:uiPriority="49"/>
-    <w:lsdException w:name="Grid Table 5 Dark Accent 3" w:uiPriority="50"/>
-    <w:lsdException w:name="Grid Table 6 Colorful Accent 3" w:uiPriority="51"/>
-    <w:lsdException w:name="Grid Table 7 Colorful Accent 3" w:uiPriority="52"/>
-    <w:lsdException w:name="Grid Table 1 Light Accent 4" w:uiPriority="46"/>
-    <w:lsdException w:name="Grid Table 2 Accent 4" w:uiPriority="47"/>
-    <w:lsdException w:name="Grid Table 3 Accent 4" w:uiPriority="48"/>
-    <w:lsdException w:name="Grid Table 4 Accent 4" w:uiPriority="49"/>
-    <w:lsdException w:name="Grid Table 5 Dark Accent 4" w:uiPriority="50"/>
-    <w:lsdException w:name="Grid Table 6 Colorful Accent 4" w:uiPriority="51"/>
-    <w:lsdException w:name="Grid Table 7 Colorful Accent 4" w:uiPriority="52"/>
-    <w:lsdException w:name="Grid Table 1 Light Accent 5" w:uiPriority="46"/>
-    <w:lsdException w:name="Grid Table 2 Accent 5" w:uiPriority="47"/>
-    <w:lsdException w:name="Grid Table 3 Accent 5" w:uiPriority="48"/>
-    <w:lsdException w:name="Grid Table 4 Accent 5" w:uiPriority="49"/>
-    <w:lsdException w:name="Grid Table 5 Dark Accent 5" w:uiPriority="50"/>
-    <w:lsdException w:name="Grid Table 6 Colorful Accent 5" w:uiPriority="51"/>
-    <w:lsdException w:name="Grid Table 7 Colorful Accent 5" w:uiPriority="52"/>
-    <w:lsdException w:name="Grid Table 1 Light Accent 6" w:uiPriority="46"/>
-    <w:lsdException w:name="Grid Table 2 Accent 6" w:uiPriority="47"/>
-    <w:lsdException w:name="Grid Table 3 Accent 6" w:uiPriority="48"/>
-    <w:lsdException w:name="Grid Table 4 Accent 6" w:uiPriority="49"/>
-    <w:lsdException w:name="Grid Table 5 Dark Accent 6" w:uiPriority="50"/>
-    <w:lsdException w:name="Grid Table 6 Colorful Accent 6" w:uiPriority="51"/>
-    <w:lsdException w:name="Grid Table 7 Colorful Accent 6" w:uiPriority="52"/>
-    <w:lsdException w:name="List Table 1 Light" w:uiPriority="46"/>
-    <w:lsdException w:name="List Table 2" w:uiPriority="47"/>
-    <w:lsdException w:name="List Table 3" w:uiPriority="48"/>
-    <w:lsdException w:name="List Table 4" w:uiPriority="49"/>
-    <w:lsdException w:name="List Table 5 Dark" w:uiPriority="50"/>
-    <w:lsdException w:name="List Table 6 Colorful" w:uiPriority="51"/>
-    <w:lsdException w:name="List Table 7 Colorful" w:uiPriority="52"/>
-    <w:lsdException w:name="List Table 1 Light Accent 1" w:uiPriority="46"/>
-    <w:lsdException w:name="List Table 2 Accent 1" w:uiPriority="47"/>
-    <w:lsdException w:name="List Table 3 Accent 1" w:uiPriority="48"/>
-    <w:lsdException w:name="List Table 4 Accent 1" w:uiPriority="49"/>
-    <w:lsdException w:name="List Table 5 Dark Accent 1" w:uiPriority="50"/>
-    <w:lsdException w:name="List Table 6 Colorful Accent 1" w:uiPriority="51"/>
-    <w:lsdException w:name="List Table 7 Colorful Accent 1" w:uiPriority="52"/>
-    <w:lsdException w:name="List Table 1 Light Accent 2" w:uiPriority="46"/>
-    <w:lsdException w:name="List Table 2 Accent 2" w:uiPriority="47"/>
-    <w:lsdException w:name="List Table 3 Accent 2" w:uiPriority="48"/>
-    <w:lsdException w:name="List Table 4 Accent 2" w:uiPriority="49"/>
-    <w:lsdException w:name="List Table 5 Dark Accent 2" w:uiPriority="50"/>
-    <w:lsdException w:name="List Table 6 Colorful Accent 2" w:uiPriority="51"/>
-    <w:lsdException w:name="List Table 7 Colorful Accent 2" w:uiPriority="52"/>
-    <w:lsdException w:name="List Table 1 Light Accent 3" w:uiPriority="46"/>
-    <w:lsdException w:name="List Table 2 Accent 3" w:uiPriority="47"/>
-    <w:lsdException w:name="List Table 3 Accent 3" w:uiPriority="48"/>
-    <w:lsdException w:name="List Table 4 Accent 3" w:uiPriority="49"/>
-    <w:lsdException w:name="List Table 5 Dark Accent 3" w:uiPriority="50"/>
-    <w:lsdException w:name="List Table 6 Colorful Accent 3" w:uiPriority="51"/>
-    <w:lsdException w:name="List Table 7 Colorful Accent 3" w:uiPriority="52"/>
-    <w:lsdException w:name="List Table 1 Light Accent 4" w:uiPriority="46"/>
-    <w:lsdException w:name="List Table 2 Accent 4" w:uiPriority="47"/>
-    <w:lsdException w:name="List Table 3 Accent 4" w:uiPriority="48"/>
-    <w:lsdException w:name="List Table 4 Accent 4" w:uiPriority="49"/>
-    <w:lsdException w:name="List Table 5 Dark Accent 4" w:uiPriority="50"/>
-    <w:lsdException w:name="List Table 6 Colorful Accent 4" w:uiPriority="51"/>
-    <w:lsdException w:name="List Table 7 Colorful Accent 4" w:uiPriority="52"/>
-    <w:lsdException w:name="List Table 1 Light Accent 5" w:uiPriority="46"/>
-    <w:lsdException w:name="List Table 2 Accent 5" w:uiPriority="47"/>
-    <w:lsdException w:name="List Table 3 Accent 5" w:uiPriority="48"/>
-    <w:lsdException w:name="List Table 4 Accent 5" w:uiPriority="49"/>
-    <w:lsdException w:name="List Table 5 Dark Accent 5" w:uiPriority="50"/>
-    <w:lsdException w:name="List Table 6 Colorful Accent 5" w:uiPriority="51"/>
-    <w:lsdException w:name="List Table 7 Colorful Accent 5" w:uiPriority="52"/>
-    <w:lsdException w:name="List Table 1 Light Accent 6" w:uiPriority="46"/>
-    <w:lsdException w:name="List Table 2 Accent 6" w:uiPriority="47"/>
-    <w:lsdException w:name="List Table 3 Accent 6" w:uiPriority="48"/>
-    <w:lsdException w:name="List Table 4 Accent 6" w:uiPriority="49"/>
-    <w:lsdException w:name="List Table 5 Dark Accent 6" w:uiPriority="50"/>
-    <w:lsdException w:name="List Table 6 Colorful Accent 6" w:uiPriority="51"/>
-    <w:lsdException w:name="List Table 7 Colorful Accent 6" w:uiPriority="52"/>
-    <w:lsdException w:name="Mention" w:semiHidden="1" w:unhideWhenUsed="1"/>
-    <w:lsdException w:name="Smart Hyperlink" w:semiHidden="1" w:unhideWhenUsed="1"/>
-    <w:lsdException w:name="Hashtag" w:semiHidden="1" w:unhideWhenUsed="1"/>
-    <w:lsdException w:name="Unresolved Mention" w:semiHidden="1" w:unhideWhenUsed="1"/>
+  <w:latentStyles w:defLockedState="0" w:defUIPriority="99" w:defSemiHidden="1" w:defUnhideWhenUsed="1" w:defQFormat="0" w:count="267">
+    <w:lsdException w:name="Normal" w:semiHidden="0" w:uiPriority="0" w:unhideWhenUsed="0" w:qFormat="1"/>
+    <w:lsdException w:name="heading 1" w:semiHidden="0" w:uiPriority="9" w:unhideWhenUsed="0" w:qFormat="1"/>
+    <w:lsdException w:name="heading 2" w:uiPriority="9" w:qFormat="1"/>
+    <w:lsdException w:name="heading 3" w:uiPriority="9" w:qFormat="1"/>
+    <w:lsdException w:name="heading 4" w:uiPriority="9" w:qFormat="1"/>
+    <w:lsdException w:name="heading 5" w:uiPriority="9" w:qFormat="1"/>
+    <w:lsdException w:name="heading 6" w:uiPriority="9" w:qFormat="1"/>
+    <w:lsdException w:name="heading 7" w:uiPriority="9" w:qFormat="1"/>
+    <w:lsdException w:name="heading 8" w:uiPriority="9" w:qFormat="1"/>
+    <w:lsdException w:name="heading 9" w:uiPriority="9" w:qFormat="1"/>
+    <w:lsdException w:name="toc 1" w:uiPriority="39"/>
+    <w:lsdException w:name="toc 2" w:uiPriority="39"/>
+    <w:lsdException w:name="toc 3" w:uiPriority="39"/>
+    <w:lsdException w:name="toc 4" w:uiPriority="39"/>
+    <w:lsdException w:name="toc 5" w:uiPriority="39"/>
+    <w:lsdException w:name="toc 6" w:uiPriority="39"/>
+    <w:lsdException w:name="toc 7" w:uiPriority="39"/>
+    <w:lsdException w:name="toc 8" w:uiPriority="39"/>
+    <w:lsdException w:name="toc 9" w:uiPriority="39"/>
+    <w:lsdException w:name="caption" w:uiPriority="35" w:qFormat="1"/>
+    <w:lsdException w:name="Title" w:semiHidden="0" w:uiPriority="10" w:unhideWhenUsed="0" w:qFormat="1"/>
+    <w:lsdException w:name="Default Paragraph Font" w:uiPriority="1"/>
+    <w:lsdException w:name="Subtitle" w:semiHidden="0" w:uiPriority="11" w:unhideWhenUsed="0" w:qFormat="1"/>
+    <w:lsdException w:name="Strong" w:semiHidden="0" w:uiPriority="22" w:unhideWhenUsed="0" w:qFormat="1"/>
+    <w:lsdException w:name="Emphasis" w:semiHidden="0" w:uiPriority="20" w:unhideWhenUsed="0" w:qFormat="1"/>
+    <w:lsdException w:name="Table Grid" w:semiHidden="0" w:uiPriority="39" w:unhideWhenUsed="0"/>
+    <w:lsdException w:name="Placeholder Text" w:unhideWhenUsed="0"/>
+    <w:lsdException w:name="No Spacing" w:semiHidden="0" w:uiPriority="1" w:unhideWhenUsed="0" w:qFormat="1"/>
+    <w:lsdException w:name="Light Shading" w:semiHidden="0" w:uiPriority="60" w:unhideWhenUsed="0"/>
+    <w:lsdException w:name="Light List" w:semiHidden="0" w:uiPriority="61" w:unhideWhenUsed="0"/>
+    <w:lsdException w:name="Light Grid" w:semiHidden="0" w:uiPriority="62" w:unhideWhenUsed="0"/>
+    <w:lsdException w:name="Medium Shading 1" w:semiHidden="0" w:uiPriority="63" w:unhideWhenUsed="0"/>
+    <w:lsdException w:name="Medium Shading 2" w:semiHidden="0" w:uiPriority="64" w:unhideWhenUsed="0"/>
+    <w:lsdException w:name="Medium List 1" w:semiHidden="0" w:uiPriority="65" w:unhideWhenUsed="0"/>
+    <w:lsdException w:name="Medium List 2" w:semiHidden="0" w:uiPriority="66" w:unhideWhenUsed="0"/>
+    <w:lsdException w:name="Medium Grid 1" w:semiHidden="0" w:uiPriority="67" w:unhideWhenUsed="0"/>
+    <w:lsdException w:name="Medium Grid 2" w:semiHidden="0" w:uiPriority="68" w:unhideWhenUsed="0"/>
+    <w:lsdException w:name="Medium Grid 3" w:semiHidden="0" w:uiPriority="69" w:unhideWhenUsed="0"/>
+    <w:lsdException w:name="Dark List" w:semiHidden="0" w:uiPriority="70" w:unhideWhenUsed="0"/>
+    <w:lsdException w:name="Colorful Shading" w:semiHidden="0" w:uiPriority="71" w:unhideWhenUsed="0"/>
+    <w:lsdException w:name="Colorful List" w:semiHidden="0" w:uiPriority="72" w:unhideWhenUsed="0"/>
+    <w:lsdException w:name="Colorful Grid" w:semiHidden="0" w:uiPriority="73" w:unhideWhenUsed="0"/>
+    <w:lsdException w:name="Light Shading Accent 1" w:semiHidden="0" w:uiPriority="60" w:unhideWhenUsed="0"/>
+    <w:lsdException w:name="Light List Accent 1" w:semiHidden="0" w:uiPriority="61" w:unhideWhenUsed="0"/>
+    <w:lsdException w:name="Light Grid Accent 1" w:semiHidden="0" w:uiPriority="62" w:unhideWhenUsed="0"/>
+    <w:lsdException w:name="Medium Shading 1 Accent 1" w:semiHidden="0" w:uiPriority="63" w:unhideWhenUsed="0"/>
+    <w:lsdException w:name="Medium Shading 2 Accent 1" w:semiHidden="0" w:uiPriority="64" w:unhideWhenUsed="0"/>
+    <w:lsdException w:name="Medium List 1 Accent 1" w:semiHidden="0" w:uiPriority="65" w:unhideWhenUsed="0"/>
+    <w:lsdException w:name="Revision" w:unhideWhenUsed="0"/>
+    <w:lsdException w:name="List Paragraph" w:semiHidden="0" w:uiPriority="34" w:unhideWhenUsed="0" w:qFormat="1"/>
+    <w:lsdException w:name="Quote" w:semiHidden="0" w:uiPriority="29" w:unhideWhenUsed="0" w:qFormat="1"/>
+    <w:lsdException w:name="Intense Quote" w:semiHidden="0" w:uiPriority="30" w:unhideWhenUsed="0" w:qFormat="1"/>
+    <w:lsdException w:name="Medium List 2 Accent 1" w:semiHidden="0" w:uiPriority="66" w:unhideWhenUsed="0"/>
+    <w:lsdException w:name="Medium Grid 1 Accent 1" w:semiHidden="0" w:uiPriority="67" w:unhideWhenUsed="0"/>
+    <w:lsdException w:name="Medium Grid 2 Accent 1" w:semiHidden="0" w:uiPriority="68" w:unhideWhenUsed="0"/>
+    <w:lsdException w:name="Medium Grid 3 Accent 1" w:semiHidden="0" w:uiPriority="69" w:unhideWhenUsed="0"/>
+    <w:lsdException w:name="Dark List Accent 1" w:semiHidden="0" w:uiPriority="70" w:unhideWhenUsed="0"/>
+    <w:lsdException w:name="Colorful Shading Accent 1" w:semiHidden="0" w:uiPriority="71" w:unhideWhenUsed="0"/>
+    <w:lsdException w:name="Colorful List Accent 1" w:semiHidden="0" w:uiPriority="72" w:unhideWhenUsed="0"/>
+    <w:lsdException w:name="Colorful Grid Accent 1" w:semiHidden="0" w:uiPriority="73" w:unhideWhenUsed="0"/>
+    <w:lsdException w:name="Light Shading Accent 2" w:semiHidden="0" w:uiPriority="60" w:unhideWhenUsed="0"/>
+    <w:lsdException w:name="Light List Accent 2" w:semiHidden="0" w:uiPriority="61" w:unhideWhenUsed="0"/>
+    <w:lsdException w:name="Light Grid Accent 2" w:semiHidden="0" w:uiPriority="62" w:unhideWhenUsed="0"/>
+    <w:lsdException w:name="Medium Shading 1 Accent 2" w:semiHidden="0" w:uiPriority="63" w:unhideWhenUsed="0"/>
+    <w:lsdException w:name="Medium Shading 2 Accent 2" w:semiHidden="0" w:uiPriority="64" w:unhideWhenUsed="0"/>
+    <w:lsdException w:name="Medium List 1 Accent 2" w:semiHidden="0" w:uiPriority="65" w:unhideWhenUsed="0"/>
+    <w:lsdException w:name="Medium List 2 Accent 2" w:semiHidden="0" w:uiPriority="66" w:unhideWhenUsed="0"/>
+    <w:lsdException w:name="Medium Grid 1 Accent 2" w:semiHidden="0" w:uiPriority="67" w:unhideWhenUsed="0"/>
+    <w:lsdException w:name="Medium Grid 2 Accent 2" w:semiHidden="0" w:uiPriority="68" w:unhideWhenUsed="0"/>
+    <w:lsdException w:name="Medium Grid 3 Accent 2" w:semiHidden="0" w:uiPriority="69" w:unhideWhenUsed="0"/>
+    <w:lsdException w:name="Dark List Accent 2" w:semiHidden="0" w:uiPriority="70" w:unhideWhenUsed="0"/>
+    <w:lsdException w:name="Colorful Shading Accent 2" w:semiHidden="0" w:uiPriority="71" w:unhideWhenUsed="0"/>
+    <w:lsdException w:name="Colorful List Accent 2" w:semiHidden="0" w:uiPriority="72" w:unhideWhenUsed="0"/>
+    <w:lsdException w:name="Colorful Grid Accent 2" w:semiHidden="0" w:uiPriority="73" w:unhideWhenUsed="0"/>
+    <w:lsdException w:name="Light Shading Accent 3" w:semiHidden="0" w:uiPriority="60" w:unhideWhenUsed="0"/>
+    <w:lsdException w:name="Light List Accent 3" w:semiHidden="0" w:uiPriority="61" w:unhideWhenUsed="0"/>
+    <w:lsdException w:name="Light Grid Accent 3" w:semiHidden="0" w:uiPriority="62" w:unhideWhenUsed="0"/>
+    <w:lsdException w:name="Medium Shading 1 Accent 3" w:semiHidden="0" w:uiPriority="63" w:unhideWhenUsed="0"/>
+    <w:lsdException w:name="Medium Shading 2 Accent 3" w:semiHidden="0" w:uiPriority="64" w:unhideWhenUsed="0"/>
+    <w:lsdException w:name="Medium List 1 Accent 3" w:semiHidden="0" w:uiPriority="65" w:unhideWhenUsed="0"/>
+    <w:lsdException w:name="Medium List 2 Accent 3" w:semiHidden="0" w:uiPriority="66" w:unhideWhenUsed="0"/>
+    <w:lsdException w:name="Medium Grid 1 Accent 3" w:semiHidden="0" w:uiPriority="67" w:unhideWhenUsed="0"/>
+    <w:lsdException w:name="Medium Grid 2 Accent 3" w:semiHidden="0" w:uiPriority="68" w:unhideWhenUsed="0"/>
+    <w:lsdException w:name="Medium Grid 3 Accent 3" w:semiHidden="0" w:uiPriority="69" w:unhideWhenUsed="0"/>
+    <w:lsdException w:name="Dark List Accent 3" w:semiHidden="0" w:uiPriority="70" w:unhideWhenUsed="0"/>
+    <w:lsdException w:name="Colorful Shading Accent 3" w:semiHidden="0" w:uiPriority="71" w:unhideWhenUsed="0"/>
+    <w:lsdException w:name="Colorful List Accent 3" w:semiHidden="0" w:uiPriority="72" w:unhideWhenUsed="0"/>
+    <w:lsdException w:name="Colorful Grid Accent 3" w:semiHidden="0" w:uiPriority="73" w:unhideWhenUsed="0"/>
+    <w:lsdException w:name="Light Shading Accent 4" w:semiHidden="0" w:uiPriority="60" w:unhideWhenUsed="0"/>
+    <w:lsdException w:name="Light List Accent 4" w:semiHidden="0" w:uiPriority="61" w:unhideWhenUsed="0"/>
+    <w:lsdException w:name="Light Grid Accent 4" w:semiHidden="0" w:uiPriority="62" w:unhideWhenUsed="0"/>
+    <w:lsdException w:name="Medium Shading 1 Accent 4" w:semiHidden="0" w:uiPriority="63" w:unhideWhenUsed="0"/>
+    <w:lsdException w:name="Medium Shading 2 Accent 4" w:semiHidden="0" w:uiPriority="64" w:unhideWhenUsed="0"/>
+    <w:lsdException w:name="Medium List 1 Accent 4" w:semiHidden="0" w:uiPriority="65" w:unhideWhenUsed="0"/>
+    <w:lsdException w:name="Medium List 2 Accent 4" w:semiHidden="0" w:uiPriority="66" w:unhideWhenUsed="0"/>
+    <w:lsdException w:name="Medium Grid 1 Accent 4" w:semiHidden="0" w:uiPriority="67" w:unhideWhenUsed="0"/>
+    <w:lsdException w:name="Medium Grid 2 Accent 4" w:semiHidden="0" w:uiPriority="68" w:unhideWhenUsed="0"/>
+    <w:lsdException w:name="Medium Grid 3 Accent 4" w:semiHidden="0" w:uiPriority="69" w:unhideWhenUsed="0"/>
+    <w:lsdException w:name="Dark List Accent 4" w:semiHidden="0" w:uiPriority="70" w:unhideWhenUsed="0"/>
+    <w:lsdException w:name="Colorful Shading Accent 4" w:semiHidden="0" w:uiPriority="71" w:unhideWhenUsed="0"/>
+    <w:lsdException w:name="Colorful List Accent 4" w:semiHidden="0" w:uiPriority="72" w:unhideWhenUsed="0"/>
+    <w:lsdException w:name="Colorful Grid Accent 4" w:semiHidden="0" w:uiPriority="73" w:unhideWhenUsed="0"/>
+    <w:lsdException w:name="Light Shading Accent 5" w:semiHidden="0" w:uiPriority="60" w:unhideWhenUsed="0"/>
+    <w:lsdException w:name="Light List Accent 5" w:semiHidden="0" w:uiPriority="61" w:unhideWhenUsed="0"/>
+    <w:lsdException w:name="Light Grid Accent 5" w:semiHidden="0" w:uiPriority="62" w:unhideWhenUsed="0"/>
+    <w:lsdException w:name="Medium Shading 1 Accent 5" w:semiHidden="0" w:uiPriority="63" w:unhideWhenUsed="0"/>
+    <w:lsdException w:name="Medium Shading 2 Accent 5" w:semiHidden="0" w:uiPriority="64" w:unhideWhenUsed="0"/>
+    <w:lsdException w:name="Medium List 1 Accent 5" w:semiHidden="0" w:uiPriority="65" w:unhideWhenUsed="0"/>
+    <w:lsdException w:name="Medium List 2 Accent 5" w:semiHidden="0" w:uiPriority="66" w:unhideWhenUsed="0"/>
+    <w:lsdException w:name="Medium Grid 1 Accent 5" w:semiHidden="0" w:uiPriority="67" w:unhideWhenUsed="0"/>
+    <w:lsdException w:name="Medium Grid 2 Accent 5" w:semiHidden="0" w:uiPriority="68" w:unhideWhenUsed="0"/>
+    <w:lsdException w:name="Medium Grid 3 Accent 5" w:semiHidden="0" w:uiPriority="69" w:unhideWhenUsed="0"/>
+    <w:lsdException w:name="Dark List Accent 5" w:semiHidden="0" w:uiPriority="70" w:unhideWhenUsed="0"/>
+    <w:lsdException w:name="Colorful Shading Accent 5" w:semiHidden="0" w:uiPriority="71" w:unhideWhenUsed="0"/>
+    <w:lsdException w:name="Colorful List Accent 5" w:semiHidden="0" w:uiPriority="72" w:unhideWhenUsed="0"/>
+    <w:lsdException w:name="Colorful Grid Accent 5" w:semiHidden="0" w:uiPriority="73" w:unhideWhenUsed="0"/>
+    <w:lsdException w:name="Light Shading Accent 6" w:semiHidden="0" w:uiPriority="60" w:unhideWhenUsed="0"/>
+    <w:lsdException w:name="Light List Accent 6" w:semiHidden="0" w:uiPriority="61" w:unhideWhenUsed="0"/>
+    <w:lsdException w:name="Light Grid Accent 6" w:semiHidden="0" w:uiPriority="62" w:unhideWhenUsed="0"/>
+    <w:lsdException w:name="Medium Shading 1 Accent 6" w:semiHidden="0" w:uiPriority="63" w:unhideWhenUsed="0"/>
+    <w:lsdException w:name="Medium Shading 2 Accent 6" w:semiHidden="0" w:uiPriority="64" w:unhideWhenUsed="0"/>
+    <w:lsdException w:name="Medium List 1 Accent 6" w:semiHidden="0" w:uiPriority="65" w:unhideWhenUsed="0"/>
+    <w:lsdException w:name="Medium List 2 Accent 6" w:semiHidden="0" w:uiPriority="66" w:unhideWhenUsed="0"/>
+    <w:lsdException w:name="Medium Grid 1 Accent 6" w:semiHidden="0" w:uiPriority="67" w:unhideWhenUsed="0"/>
+    <w:lsdException w:name="Medium Grid 2 Accent 6" w:semiHidden="0" w:uiPriority="68" w:unhideWhenUsed="0"/>
+    <w:lsdException w:name="Medium Grid 3 Accent 6" w:semiHidden="0" w:uiPriority="69" w:unhideWhenUsed="0"/>
+    <w:lsdException w:name="Dark List Accent 6" w:semiHidden="0" w:uiPriority="70" w:unhideWhenUsed="0"/>
+    <w:lsdException w:name="Colorful Shading Accent 6" w:semiHidden="0" w:uiPriority="71" w:unhideWhenUsed="0"/>
+    <w:lsdException w:name="Colorful List Accent 6" w:semiHidden="0" w:uiPriority="72" w:unhideWhenUsed="0"/>
+    <w:lsdException w:name="Colorful Grid Accent 6" w:semiHidden="0" w:uiPriority="73" w:unhideWhenUsed="0"/>
+    <w:lsdException w:name="Subtle Emphasis" w:semiHidden="0" w:uiPriority="19" w:unhideWhenUsed="0" w:qFormat="1"/>
+    <w:lsdException w:name="Intense Emphasis" w:semiHidden="0" w:uiPriority="21" w:unhideWhenUsed="0" w:qFormat="1"/>
+    <w:lsdException w:name="Subtle Reference" w:semiHidden="0" w:uiPriority="31" w:unhideWhenUsed="0" w:qFormat="1"/>
+    <w:lsdException w:name="Intense Reference" w:semiHidden="0" w:uiPriority="32" w:unhideWhenUsed="0" w:qFormat="1"/>
+    <w:lsdException w:name="Book Title" w:semiHidden="0" w:uiPriority="33" w:unhideWhenUsed="0" w:qFormat="1"/>
+    <w:lsdException w:name="Bibliography" w:uiPriority="37"/>
+    <w:lsdException w:name="TOC Heading" w:uiPriority="39" w:qFormat="1"/>
   </w:latentStyles>
-  <w:style w:type="paragraph" w:default="1" w:styleId="Normal">
+  <w:style w:type="paragraph" w:default="1" w:styleId="a">
     <w:name w:val="Normal"/>
     <w:qFormat/>
   </w:style>
-  <w:style w:type="paragraph" w:styleId="Ttulo1">
+  <w:style w:type="paragraph" w:styleId="1">
     <w:name w:val="heading 1"/>
-    <w:basedOn w:val="Normal"/>
-    <w:next w:val="Normal"/>
-    <w:link w:val="Ttulo1Car"/>
+    <w:basedOn w:val="a"/>
+    <w:next w:val="a"/>
+    <w:link w:val="1Char"/>
     <w:uiPriority w:val="9"/>
     <w:qFormat/>
     <w:rsid w:val="00003D47"/>
@@ -4311,11 +4878,11 @@
       <w:szCs w:val="32"/>
     </w:rPr>
   </w:style>
-  <w:style w:type="paragraph" w:styleId="Ttulo2">
+  <w:style w:type="paragraph" w:styleId="2">
     <w:name w:val="heading 2"/>
-    <w:basedOn w:val="Normal"/>
-    <w:next w:val="Normal"/>
-    <w:link w:val="Ttulo2Car"/>
+    <w:basedOn w:val="a"/>
+    <w:next w:val="a"/>
+    <w:link w:val="2Char"/>
     <w:uiPriority w:val="9"/>
     <w:unhideWhenUsed/>
     <w:qFormat/>
@@ -4333,11 +4900,11 @@
       <w:szCs w:val="26"/>
     </w:rPr>
   </w:style>
-  <w:style w:type="paragraph" w:styleId="Ttulo3">
+  <w:style w:type="paragraph" w:styleId="3">
     <w:name w:val="heading 3"/>
-    <w:basedOn w:val="Normal"/>
-    <w:next w:val="Normal"/>
-    <w:link w:val="Ttulo3Car"/>
+    <w:basedOn w:val="a"/>
+    <w:next w:val="a"/>
+    <w:link w:val="3Char"/>
     <w:uiPriority w:val="9"/>
     <w:unhideWhenUsed/>
     <w:qFormat/>
@@ -4355,11 +4922,11 @@
       <w:szCs w:val="24"/>
     </w:rPr>
   </w:style>
-  <w:style w:type="paragraph" w:styleId="Ttulo4">
+  <w:style w:type="paragraph" w:styleId="4">
     <w:name w:val="heading 4"/>
-    <w:basedOn w:val="Normal"/>
-    <w:next w:val="Normal"/>
-    <w:link w:val="Ttulo4Car"/>
+    <w:basedOn w:val="a"/>
+    <w:next w:val="a"/>
+    <w:link w:val="4Char"/>
     <w:uiPriority w:val="9"/>
     <w:unhideWhenUsed/>
     <w:qFormat/>
@@ -4377,11 +4944,11 @@
       <w:color w:val="2F5496" w:themeColor="accent1" w:themeShade="BF"/>
     </w:rPr>
   </w:style>
-  <w:style w:type="paragraph" w:styleId="Ttulo5">
+  <w:style w:type="paragraph" w:styleId="5">
     <w:name w:val="heading 5"/>
-    <w:basedOn w:val="Normal"/>
-    <w:next w:val="Normal"/>
-    <w:link w:val="Ttulo5Car"/>
+    <w:basedOn w:val="a"/>
+    <w:next w:val="a"/>
+    <w:link w:val="5Char"/>
     <w:uiPriority w:val="9"/>
     <w:semiHidden/>
     <w:unhideWhenUsed/>
@@ -4398,13 +4965,13 @@
       <w:color w:val="2F5496" w:themeColor="accent1" w:themeShade="BF"/>
     </w:rPr>
   </w:style>
-  <w:style w:type="character" w:default="1" w:styleId="Fuentedeprrafopredeter">
+  <w:style w:type="character" w:default="1" w:styleId="a0">
     <w:name w:val="Default Paragraph Font"/>
     <w:uiPriority w:val="1"/>
     <w:semiHidden/>
     <w:unhideWhenUsed/>
   </w:style>
-  <w:style w:type="table" w:default="1" w:styleId="Tablanormal">
+  <w:style w:type="table" w:default="1" w:styleId="a1">
     <w:name w:val="Normal Table"/>
     <w:uiPriority w:val="99"/>
     <w:semiHidden/>
@@ -4419,15 +4986,15 @@
       </w:tblCellMar>
     </w:tblPr>
   </w:style>
-  <w:style w:type="numbering" w:default="1" w:styleId="Sinlista">
+  <w:style w:type="numbering" w:default="1" w:styleId="a2">
     <w:name w:val="No List"/>
     <w:uiPriority w:val="99"/>
     <w:semiHidden/>
     <w:unhideWhenUsed/>
   </w:style>
-  <w:style w:type="paragraph" w:styleId="Prrafodelista">
+  <w:style w:type="paragraph" w:styleId="a3">
     <w:name w:val="List Paragraph"/>
-    <w:basedOn w:val="Normal"/>
+    <w:basedOn w:val="a"/>
     <w:uiPriority w:val="34"/>
     <w:qFormat/>
     <w:rsid w:val="007B661B"/>
@@ -4436,10 +5003,10 @@
       <w:contextualSpacing/>
     </w:pPr>
   </w:style>
-  <w:style w:type="character" w:customStyle="1" w:styleId="Ttulo1Car">
-    <w:name w:val="Título 1 Car"/>
-    <w:basedOn w:val="Fuentedeprrafopredeter"/>
-    <w:link w:val="Ttulo1"/>
+  <w:style w:type="character" w:customStyle="1" w:styleId="1Char">
+    <w:name w:val="Επικεφαλίδα 1 Char"/>
+    <w:basedOn w:val="a0"/>
+    <w:link w:val="1"/>
     <w:uiPriority w:val="9"/>
     <w:rsid w:val="00003D47"/>
     <w:rPr>
@@ -4449,9 +5016,9 @@
       <w:szCs w:val="32"/>
     </w:rPr>
   </w:style>
-  <w:style w:type="paragraph" w:styleId="NormalWeb">
+  <w:style w:type="paragraph" w:styleId="Web">
     <w:name w:val="Normal (Web)"/>
-    <w:basedOn w:val="Normal"/>
+    <w:basedOn w:val="a"/>
     <w:uiPriority w:val="99"/>
     <w:semiHidden/>
     <w:unhideWhenUsed/>
@@ -4466,10 +5033,10 @@
       <w:lang w:val="en-GB" w:eastAsia="en-GB"/>
     </w:rPr>
   </w:style>
-  <w:style w:type="character" w:customStyle="1" w:styleId="Ttulo2Car">
-    <w:name w:val="Título 2 Car"/>
-    <w:basedOn w:val="Fuentedeprrafopredeter"/>
-    <w:link w:val="Ttulo2"/>
+  <w:style w:type="character" w:customStyle="1" w:styleId="2Char">
+    <w:name w:val="Επικεφαλίδα 2 Char"/>
+    <w:basedOn w:val="a0"/>
+    <w:link w:val="2"/>
     <w:uiPriority w:val="9"/>
     <w:rsid w:val="00AA7FE9"/>
     <w:rPr>
@@ -4479,10 +5046,10 @@
       <w:szCs w:val="26"/>
     </w:rPr>
   </w:style>
-  <w:style w:type="character" w:customStyle="1" w:styleId="Ttulo3Car">
-    <w:name w:val="Título 3 Car"/>
-    <w:basedOn w:val="Fuentedeprrafopredeter"/>
-    <w:link w:val="Ttulo3"/>
+  <w:style w:type="character" w:customStyle="1" w:styleId="3Char">
+    <w:name w:val="Επικεφαλίδα 3 Char"/>
+    <w:basedOn w:val="a0"/>
+    <w:link w:val="3"/>
     <w:uiPriority w:val="9"/>
     <w:rsid w:val="00AA7FE9"/>
     <w:rPr>
@@ -4492,10 +5059,10 @@
       <w:szCs w:val="24"/>
     </w:rPr>
   </w:style>
-  <w:style w:type="character" w:customStyle="1" w:styleId="Ttulo4Car">
-    <w:name w:val="Título 4 Car"/>
-    <w:basedOn w:val="Fuentedeprrafopredeter"/>
-    <w:link w:val="Ttulo4"/>
+  <w:style w:type="character" w:customStyle="1" w:styleId="4Char">
+    <w:name w:val="Επικεφαλίδα 4 Char"/>
+    <w:basedOn w:val="a0"/>
+    <w:link w:val="4"/>
     <w:uiPriority w:val="9"/>
     <w:rsid w:val="00AA7FE9"/>
     <w:rPr>
@@ -4505,10 +5072,10 @@
       <w:color w:val="2F5496" w:themeColor="accent1" w:themeShade="BF"/>
     </w:rPr>
   </w:style>
-  <w:style w:type="paragraph" w:styleId="Encabezado">
+  <w:style w:type="paragraph" w:styleId="a4">
     <w:name w:val="header"/>
-    <w:basedOn w:val="Normal"/>
-    <w:link w:val="EncabezadoCar"/>
+    <w:basedOn w:val="a"/>
+    <w:link w:val="Char"/>
     <w:uiPriority w:val="99"/>
     <w:unhideWhenUsed/>
     <w:rsid w:val="00BA6C33"/>
@@ -4520,17 +5087,17 @@
       <w:spacing w:after="0" w:line="240" w:lineRule="auto"/>
     </w:pPr>
   </w:style>
-  <w:style w:type="character" w:customStyle="1" w:styleId="EncabezadoCar">
-    <w:name w:val="Encabezado Car"/>
-    <w:basedOn w:val="Fuentedeprrafopredeter"/>
-    <w:link w:val="Encabezado"/>
+  <w:style w:type="character" w:customStyle="1" w:styleId="Char">
+    <w:name w:val="Κεφαλίδα Char"/>
+    <w:basedOn w:val="a0"/>
+    <w:link w:val="a4"/>
     <w:uiPriority w:val="99"/>
     <w:rsid w:val="00BA6C33"/>
   </w:style>
-  <w:style w:type="paragraph" w:styleId="Piedepgina">
+  <w:style w:type="paragraph" w:styleId="a5">
     <w:name w:val="footer"/>
-    <w:basedOn w:val="Normal"/>
-    <w:link w:val="PiedepginaCar"/>
+    <w:basedOn w:val="a"/>
+    <w:link w:val="Char0"/>
     <w:uiPriority w:val="99"/>
     <w:unhideWhenUsed/>
     <w:rsid w:val="00BA6C33"/>
@@ -4542,23 +5109,517 @@
       <w:spacing w:after="0" w:line="240" w:lineRule="auto"/>
     </w:pPr>
   </w:style>
-  <w:style w:type="character" w:customStyle="1" w:styleId="PiedepginaCar">
-    <w:name w:val="Pie de página Car"/>
-    <w:basedOn w:val="Fuentedeprrafopredeter"/>
-    <w:link w:val="Piedepgina"/>
+  <w:style w:type="character" w:customStyle="1" w:styleId="Char0">
+    <w:name w:val="Υποσέλιδο Char"/>
+    <w:basedOn w:val="a0"/>
+    <w:link w:val="a5"/>
     <w:uiPriority w:val="99"/>
     <w:rsid w:val="00BA6C33"/>
   </w:style>
-  <w:style w:type="character" w:customStyle="1" w:styleId="Ttulo5Car">
-    <w:name w:val="Título 5 Car"/>
-    <w:basedOn w:val="Fuentedeprrafopredeter"/>
-    <w:link w:val="Ttulo5"/>
+  <w:style w:type="character" w:customStyle="1" w:styleId="5Char">
+    <w:name w:val="Επικεφαλίδα 5 Char"/>
+    <w:basedOn w:val="a0"/>
+    <w:link w:val="5"/>
     <w:uiPriority w:val="9"/>
     <w:semiHidden/>
     <w:rsid w:val="00A3103E"/>
     <w:rPr>
       <w:rFonts w:asciiTheme="majorHAnsi" w:eastAsiaTheme="majorEastAsia" w:hAnsiTheme="majorHAnsi" w:cstheme="majorBidi"/>
       <w:color w:val="2F5496" w:themeColor="accent1" w:themeShade="BF"/>
+    </w:rPr>
+  </w:style>
+  <w:style w:type="paragraph" w:styleId="a6">
+    <w:name w:val="Balloon Text"/>
+    <w:basedOn w:val="a"/>
+    <w:link w:val="Char1"/>
+    <w:uiPriority w:val="99"/>
+    <w:semiHidden/>
+    <w:unhideWhenUsed/>
+    <w:rsid w:val="006C45E3"/>
+    <w:pPr>
+      <w:spacing w:after="0" w:line="240" w:lineRule="auto"/>
+    </w:pPr>
+    <w:rPr>
+      <w:rFonts w:ascii="Tahoma" w:hAnsi="Tahoma" w:cs="Tahoma"/>
+      <w:sz w:val="16"/>
+      <w:szCs w:val="16"/>
+    </w:rPr>
+  </w:style>
+  <w:style w:type="character" w:customStyle="1" w:styleId="Char1">
+    <w:name w:val="Κείμενο πλαισίου Char"/>
+    <w:basedOn w:val="a0"/>
+    <w:link w:val="a6"/>
+    <w:uiPriority w:val="99"/>
+    <w:semiHidden/>
+    <w:rsid w:val="006C45E3"/>
+    <w:rPr>
+      <w:rFonts w:ascii="Tahoma" w:hAnsi="Tahoma" w:cs="Tahoma"/>
+      <w:sz w:val="16"/>
+      <w:szCs w:val="16"/>
+    </w:rPr>
+  </w:style>
+</w:styles>
+</file>
+
+<file path=word/stylesWithEffects.xml><?xml version="1.0" encoding="utf-8"?>
+<w:styles xmlns:wpc="http://schemas.microsoft.com/office/word/2010/wordprocessingCanvas" xmlns:mc="http://schemas.openxmlformats.org/markup-compatibility/2006" xmlns:o="urn:schemas-microsoft-com:office:office" xmlns:r="http://schemas.openxmlformats.org/officeDocument/2006/relationships" xmlns:m="http://schemas.openxmlformats.org/officeDocument/2006/math" xmlns:v="urn:schemas-microsoft-com:vml" xmlns:wp14="http://schemas.microsoft.com/office/word/2010/wordprocessingDrawing" xmlns:wp="http://schemas.openxmlformats.org/drawingml/2006/wordprocessingDrawing" xmlns:w10="urn:schemas-microsoft-com:office:word" xmlns:w="http://schemas.openxmlformats.org/wordprocessingml/2006/main" xmlns:w14="http://schemas.microsoft.com/office/word/2010/wordml" xmlns:wpg="http://schemas.microsoft.com/office/word/2010/wordprocessingGroup" xmlns:wpi="http://schemas.microsoft.com/office/word/2010/wordprocessingInk" xmlns:wne="http://schemas.microsoft.com/office/word/2006/wordml" xmlns:wps="http://schemas.microsoft.com/office/word/2010/wordprocessingShape" mc:Ignorable="w14 wp14">
+  <w:docDefaults>
+    <w:rPrDefault>
+      <w:rPr>
+        <w:rFonts w:asciiTheme="minorHAnsi" w:eastAsiaTheme="minorHAnsi" w:hAnsiTheme="minorHAnsi" w:cstheme="minorBidi"/>
+        <w:sz w:val="22"/>
+        <w:szCs w:val="22"/>
+        <w:lang w:val="es-ES" w:eastAsia="en-US" w:bidi="ar-SA"/>
+      </w:rPr>
+    </w:rPrDefault>
+    <w:pPrDefault>
+      <w:pPr>
+        <w:spacing w:after="160" w:line="259" w:lineRule="auto"/>
+      </w:pPr>
+    </w:pPrDefault>
+  </w:docDefaults>
+  <w:latentStyles w:defLockedState="0" w:defUIPriority="99" w:defSemiHidden="1" w:defUnhideWhenUsed="1" w:defQFormat="0" w:count="267">
+    <w:lsdException w:name="Normal" w:semiHidden="0" w:uiPriority="0" w:unhideWhenUsed="0" w:qFormat="1"/>
+    <w:lsdException w:name="heading 1" w:semiHidden="0" w:uiPriority="9" w:unhideWhenUsed="0" w:qFormat="1"/>
+    <w:lsdException w:name="heading 2" w:uiPriority="9" w:qFormat="1"/>
+    <w:lsdException w:name="heading 3" w:uiPriority="9" w:qFormat="1"/>
+    <w:lsdException w:name="heading 4" w:uiPriority="9" w:qFormat="1"/>
+    <w:lsdException w:name="heading 5" w:uiPriority="9" w:qFormat="1"/>
+    <w:lsdException w:name="heading 6" w:uiPriority="9" w:qFormat="1"/>
+    <w:lsdException w:name="heading 7" w:uiPriority="9" w:qFormat="1"/>
+    <w:lsdException w:name="heading 8" w:uiPriority="9" w:qFormat="1"/>
+    <w:lsdException w:name="heading 9" w:uiPriority="9" w:qFormat="1"/>
+    <w:lsdException w:name="toc 1" w:uiPriority="39"/>
+    <w:lsdException w:name="toc 2" w:uiPriority="39"/>
+    <w:lsdException w:name="toc 3" w:uiPriority="39"/>
+    <w:lsdException w:name="toc 4" w:uiPriority="39"/>
+    <w:lsdException w:name="toc 5" w:uiPriority="39"/>
+    <w:lsdException w:name="toc 6" w:uiPriority="39"/>
+    <w:lsdException w:name="toc 7" w:uiPriority="39"/>
+    <w:lsdException w:name="toc 8" w:uiPriority="39"/>
+    <w:lsdException w:name="toc 9" w:uiPriority="39"/>
+    <w:lsdException w:name="caption" w:uiPriority="35" w:qFormat="1"/>
+    <w:lsdException w:name="Title" w:semiHidden="0" w:uiPriority="10" w:unhideWhenUsed="0" w:qFormat="1"/>
+    <w:lsdException w:name="Default Paragraph Font" w:uiPriority="1"/>
+    <w:lsdException w:name="Subtitle" w:semiHidden="0" w:uiPriority="11" w:unhideWhenUsed="0" w:qFormat="1"/>
+    <w:lsdException w:name="Strong" w:semiHidden="0" w:uiPriority="22" w:unhideWhenUsed="0" w:qFormat="1"/>
+    <w:lsdException w:name="Emphasis" w:semiHidden="0" w:uiPriority="20" w:unhideWhenUsed="0" w:qFormat="1"/>
+    <w:lsdException w:name="Table Grid" w:semiHidden="0" w:uiPriority="39" w:unhideWhenUsed="0"/>
+    <w:lsdException w:name="Placeholder Text" w:unhideWhenUsed="0"/>
+    <w:lsdException w:name="No Spacing" w:semiHidden="0" w:uiPriority="1" w:unhideWhenUsed="0" w:qFormat="1"/>
+    <w:lsdException w:name="Light Shading" w:semiHidden="0" w:uiPriority="60" w:unhideWhenUsed="0"/>
+    <w:lsdException w:name="Light List" w:semiHidden="0" w:uiPriority="61" w:unhideWhenUsed="0"/>
+    <w:lsdException w:name="Light Grid" w:semiHidden="0" w:uiPriority="62" w:unhideWhenUsed="0"/>
+    <w:lsdException w:name="Medium Shading 1" w:semiHidden="0" w:uiPriority="63" w:unhideWhenUsed="0"/>
+    <w:lsdException w:name="Medium Shading 2" w:semiHidden="0" w:uiPriority="64" w:unhideWhenUsed="0"/>
+    <w:lsdException w:name="Medium List 1" w:semiHidden="0" w:uiPriority="65" w:unhideWhenUsed="0"/>
+    <w:lsdException w:name="Medium List 2" w:semiHidden="0" w:uiPriority="66" w:unhideWhenUsed="0"/>
+    <w:lsdException w:name="Medium Grid 1" w:semiHidden="0" w:uiPriority="67" w:unhideWhenUsed="0"/>
+    <w:lsdException w:name="Medium Grid 2" w:semiHidden="0" w:uiPriority="68" w:unhideWhenUsed="0"/>
+    <w:lsdException w:name="Medium Grid 3" w:semiHidden="0" w:uiPriority="69" w:unhideWhenUsed="0"/>
+    <w:lsdException w:name="Dark List" w:semiHidden="0" w:uiPriority="70" w:unhideWhenUsed="0"/>
+    <w:lsdException w:name="Colorful Shading" w:semiHidden="0" w:uiPriority="71" w:unhideWhenUsed="0"/>
+    <w:lsdException w:name="Colorful List" w:semiHidden="0" w:uiPriority="72" w:unhideWhenUsed="0"/>
+    <w:lsdException w:name="Colorful Grid" w:semiHidden="0" w:uiPriority="73" w:unhideWhenUsed="0"/>
+    <w:lsdException w:name="Light Shading Accent 1" w:semiHidden="0" w:uiPriority="60" w:unhideWhenUsed="0"/>
+    <w:lsdException w:name="Light List Accent 1" w:semiHidden="0" w:uiPriority="61" w:unhideWhenUsed="0"/>
+    <w:lsdException w:name="Light Grid Accent 1" w:semiHidden="0" w:uiPriority="62" w:unhideWhenUsed="0"/>
+    <w:lsdException w:name="Medium Shading 1 Accent 1" w:semiHidden="0" w:uiPriority="63" w:unhideWhenUsed="0"/>
+    <w:lsdException w:name="Medium Shading 2 Accent 1" w:semiHidden="0" w:uiPriority="64" w:unhideWhenUsed="0"/>
+    <w:lsdException w:name="Medium List 1 Accent 1" w:semiHidden="0" w:uiPriority="65" w:unhideWhenUsed="0"/>
+    <w:lsdException w:name="Revision" w:unhideWhenUsed="0"/>
+    <w:lsdException w:name="List Paragraph" w:semiHidden="0" w:uiPriority="34" w:unhideWhenUsed="0" w:qFormat="1"/>
+    <w:lsdException w:name="Quote" w:semiHidden="0" w:uiPriority="29" w:unhideWhenUsed="0" w:qFormat="1"/>
+    <w:lsdException w:name="Intense Quote" w:semiHidden="0" w:uiPriority="30" w:unhideWhenUsed="0" w:qFormat="1"/>
+    <w:lsdException w:name="Medium List 2 Accent 1" w:semiHidden="0" w:uiPriority="66" w:unhideWhenUsed="0"/>
+    <w:lsdException w:name="Medium Grid 1 Accent 1" w:semiHidden="0" w:uiPriority="67" w:unhideWhenUsed="0"/>
+    <w:lsdException w:name="Medium Grid 2 Accent 1" w:semiHidden="0" w:uiPriority="68" w:unhideWhenUsed="0"/>
+    <w:lsdException w:name="Medium Grid 3 Accent 1" w:semiHidden="0" w:uiPriority="69" w:unhideWhenUsed="0"/>
+    <w:lsdException w:name="Dark List Accent 1" w:semiHidden="0" w:uiPriority="70" w:unhideWhenUsed="0"/>
+    <w:lsdException w:name="Colorful Shading Accent 1" w:semiHidden="0" w:uiPriority="71" w:unhideWhenUsed="0"/>
+    <w:lsdException w:name="Colorful List Accent 1" w:semiHidden="0" w:uiPriority="72" w:unhideWhenUsed="0"/>
+    <w:lsdException w:name="Colorful Grid Accent 1" w:semiHidden="0" w:uiPriority="73" w:unhideWhenUsed="0"/>
+    <w:lsdException w:name="Light Shading Accent 2" w:semiHidden="0" w:uiPriority="60" w:unhideWhenUsed="0"/>
+    <w:lsdException w:name="Light List Accent 2" w:semiHidden="0" w:uiPriority="61" w:unhideWhenUsed="0"/>
+    <w:lsdException w:name="Light Grid Accent 2" w:semiHidden="0" w:uiPriority="62" w:unhideWhenUsed="0"/>
+    <w:lsdException w:name="Medium Shading 1 Accent 2" w:semiHidden="0" w:uiPriority="63" w:unhideWhenUsed="0"/>
+    <w:lsdException w:name="Medium Shading 2 Accent 2" w:semiHidden="0" w:uiPriority="64" w:unhideWhenUsed="0"/>
+    <w:lsdException w:name="Medium List 1 Accent 2" w:semiHidden="0" w:uiPriority="65" w:unhideWhenUsed="0"/>
+    <w:lsdException w:name="Medium List 2 Accent 2" w:semiHidden="0" w:uiPriority="66" w:unhideWhenUsed="0"/>
+    <w:lsdException w:name="Medium Grid 1 Accent 2" w:semiHidden="0" w:uiPriority="67" w:unhideWhenUsed="0"/>
+    <w:lsdException w:name="Medium Grid 2 Accent 2" w:semiHidden="0" w:uiPriority="68" w:unhideWhenUsed="0"/>
+    <w:lsdException w:name="Medium Grid 3 Accent 2" w:semiHidden="0" w:uiPriority="69" w:unhideWhenUsed="0"/>
+    <w:lsdException w:name="Dark List Accent 2" w:semiHidden="0" w:uiPriority="70" w:unhideWhenUsed="0"/>
+    <w:lsdException w:name="Colorful Shading Accent 2" w:semiHidden="0" w:uiPriority="71" w:unhideWhenUsed="0"/>
+    <w:lsdException w:name="Colorful List Accent 2" w:semiHidden="0" w:uiPriority="72" w:unhideWhenUsed="0"/>
+    <w:lsdException w:name="Colorful Grid Accent 2" w:semiHidden="0" w:uiPriority="73" w:unhideWhenUsed="0"/>
+    <w:lsdException w:name="Light Shading Accent 3" w:semiHidden="0" w:uiPriority="60" w:unhideWhenUsed="0"/>
+    <w:lsdException w:name="Light List Accent 3" w:semiHidden="0" w:uiPriority="61" w:unhideWhenUsed="0"/>
+    <w:lsdException w:name="Light Grid Accent 3" w:semiHidden="0" w:uiPriority="62" w:unhideWhenUsed="0"/>
+    <w:lsdException w:name="Medium Shading 1 Accent 3" w:semiHidden="0" w:uiPriority="63" w:unhideWhenUsed="0"/>
+    <w:lsdException w:name="Medium Shading 2 Accent 3" w:semiHidden="0" w:uiPriority="64" w:unhideWhenUsed="0"/>
+    <w:lsdException w:name="Medium List 1 Accent 3" w:semiHidden="0" w:uiPriority="65" w:unhideWhenUsed="0"/>
+    <w:lsdException w:name="Medium List 2 Accent 3" w:semiHidden="0" w:uiPriority="66" w:unhideWhenUsed="0"/>
+    <w:lsdException w:name="Medium Grid 1 Accent 3" w:semiHidden="0" w:uiPriority="67" w:unhideWhenUsed="0"/>
+    <w:lsdException w:name="Medium Grid 2 Accent 3" w:semiHidden="0" w:uiPriority="68" w:unhideWhenUsed="0"/>
+    <w:lsdException w:name="Medium Grid 3 Accent 3" w:semiHidden="0" w:uiPriority="69" w:unhideWhenUsed="0"/>
+    <w:lsdException w:name="Dark List Accent 3" w:semiHidden="0" w:uiPriority="70" w:unhideWhenUsed="0"/>
+    <w:lsdException w:name="Colorful Shading Accent 3" w:semiHidden="0" w:uiPriority="71" w:unhideWhenUsed="0"/>
+    <w:lsdException w:name="Colorful List Accent 3" w:semiHidden="0" w:uiPriority="72" w:unhideWhenUsed="0"/>
+    <w:lsdException w:name="Colorful Grid Accent 3" w:semiHidden="0" w:uiPriority="73" w:unhideWhenUsed="0"/>
+    <w:lsdException w:name="Light Shading Accent 4" w:semiHidden="0" w:uiPriority="60" w:unhideWhenUsed="0"/>
+    <w:lsdException w:name="Light List Accent 4" w:semiHidden="0" w:uiPriority="61" w:unhideWhenUsed="0"/>
+    <w:lsdException w:name="Light Grid Accent 4" w:semiHidden="0" w:uiPriority="62" w:unhideWhenUsed="0"/>
+    <w:lsdException w:name="Medium Shading 1 Accent 4" w:semiHidden="0" w:uiPriority="63" w:unhideWhenUsed="0"/>
+    <w:lsdException w:name="Medium Shading 2 Accent 4" w:semiHidden="0" w:uiPriority="64" w:unhideWhenUsed="0"/>
+    <w:lsdException w:name="Medium List 1 Accent 4" w:semiHidden="0" w:uiPriority="65" w:unhideWhenUsed="0"/>
+    <w:lsdException w:name="Medium List 2 Accent 4" w:semiHidden="0" w:uiPriority="66" w:unhideWhenUsed="0"/>
+    <w:lsdException w:name="Medium Grid 1 Accent 4" w:semiHidden="0" w:uiPriority="67" w:unhideWhenUsed="0"/>
+    <w:lsdException w:name="Medium Grid 2 Accent 4" w:semiHidden="0" w:uiPriority="68" w:unhideWhenUsed="0"/>
+    <w:lsdException w:name="Medium Grid 3 Accent 4" w:semiHidden="0" w:uiPriority="69" w:unhideWhenUsed="0"/>
+    <w:lsdException w:name="Dark List Accent 4" w:semiHidden="0" w:uiPriority="70" w:unhideWhenUsed="0"/>
+    <w:lsdException w:name="Colorful Shading Accent 4" w:semiHidden="0" w:uiPriority="71" w:unhideWhenUsed="0"/>
+    <w:lsdException w:name="Colorful List Accent 4" w:semiHidden="0" w:uiPriority="72" w:unhideWhenUsed="0"/>
+    <w:lsdException w:name="Colorful Grid Accent 4" w:semiHidden="0" w:uiPriority="73" w:unhideWhenUsed="0"/>
+    <w:lsdException w:name="Light Shading Accent 5" w:semiHidden="0" w:uiPriority="60" w:unhideWhenUsed="0"/>
+    <w:lsdException w:name="Light List Accent 5" w:semiHidden="0" w:uiPriority="61" w:unhideWhenUsed="0"/>
+    <w:lsdException w:name="Light Grid Accent 5" w:semiHidden="0" w:uiPriority="62" w:unhideWhenUsed="0"/>
+    <w:lsdException w:name="Medium Shading 1 Accent 5" w:semiHidden="0" w:uiPriority="63" w:unhideWhenUsed="0"/>
+    <w:lsdException w:name="Medium Shading 2 Accent 5" w:semiHidden="0" w:uiPriority="64" w:unhideWhenUsed="0"/>
+    <w:lsdException w:name="Medium List 1 Accent 5" w:semiHidden="0" w:uiPriority="65" w:unhideWhenUsed="0"/>
+    <w:lsdException w:name="Medium List 2 Accent 5" w:semiHidden="0" w:uiPriority="66" w:unhideWhenUsed="0"/>
+    <w:lsdException w:name="Medium Grid 1 Accent 5" w:semiHidden="0" w:uiPriority="67" w:unhideWhenUsed="0"/>
+    <w:lsdException w:name="Medium Grid 2 Accent 5" w:semiHidden="0" w:uiPriority="68" w:unhideWhenUsed="0"/>
+    <w:lsdException w:name="Medium Grid 3 Accent 5" w:semiHidden="0" w:uiPriority="69" w:unhideWhenUsed="0"/>
+    <w:lsdException w:name="Dark List Accent 5" w:semiHidden="0" w:uiPriority="70" w:unhideWhenUsed="0"/>
+    <w:lsdException w:name="Colorful Shading Accent 5" w:semiHidden="0" w:uiPriority="71" w:unhideWhenUsed="0"/>
+    <w:lsdException w:name="Colorful List Accent 5" w:semiHidden="0" w:uiPriority="72" w:unhideWhenUsed="0"/>
+    <w:lsdException w:name="Colorful Grid Accent 5" w:semiHidden="0" w:uiPriority="73" w:unhideWhenUsed="0"/>
+    <w:lsdException w:name="Light Shading Accent 6" w:semiHidden="0" w:uiPriority="60" w:unhideWhenUsed="0"/>
+    <w:lsdException w:name="Light List Accent 6" w:semiHidden="0" w:uiPriority="61" w:unhideWhenUsed="0"/>
+    <w:lsdException w:name="Light Grid Accent 6" w:semiHidden="0" w:uiPriority="62" w:unhideWhenUsed="0"/>
+    <w:lsdException w:name="Medium Shading 1 Accent 6" w:semiHidden="0" w:uiPriority="63" w:unhideWhenUsed="0"/>
+    <w:lsdException w:name="Medium Shading 2 Accent 6" w:semiHidden="0" w:uiPriority="64" w:unhideWhenUsed="0"/>
+    <w:lsdException w:name="Medium List 1 Accent 6" w:semiHidden="0" w:uiPriority="65" w:unhideWhenUsed="0"/>
+    <w:lsdException w:name="Medium List 2 Accent 6" w:semiHidden="0" w:uiPriority="66" w:unhideWhenUsed="0"/>
+    <w:lsdException w:name="Medium Grid 1 Accent 6" w:semiHidden="0" w:uiPriority="67" w:unhideWhenUsed="0"/>
+    <w:lsdException w:name="Medium Grid 2 Accent 6" w:semiHidden="0" w:uiPriority="68" w:unhideWhenUsed="0"/>
+    <w:lsdException w:name="Medium Grid 3 Accent 6" w:semiHidden="0" w:uiPriority="69" w:unhideWhenUsed="0"/>
+    <w:lsdException w:name="Dark List Accent 6" w:semiHidden="0" w:uiPriority="70" w:unhideWhenUsed="0"/>
+    <w:lsdException w:name="Colorful Shading Accent 6" w:semiHidden="0" w:uiPriority="71" w:unhideWhenUsed="0"/>
+    <w:lsdException w:name="Colorful List Accent 6" w:semiHidden="0" w:uiPriority="72" w:unhideWhenUsed="0"/>
+    <w:lsdException w:name="Colorful Grid Accent 6" w:semiHidden="0" w:uiPriority="73" w:unhideWhenUsed="0"/>
+    <w:lsdException w:name="Subtle Emphasis" w:semiHidden="0" w:uiPriority="19" w:unhideWhenUsed="0" w:qFormat="1"/>
+    <w:lsdException w:name="Intense Emphasis" w:semiHidden="0" w:uiPriority="21" w:unhideWhenUsed="0" w:qFormat="1"/>
+    <w:lsdException w:name="Subtle Reference" w:semiHidden="0" w:uiPriority="31" w:unhideWhenUsed="0" w:qFormat="1"/>
+    <w:lsdException w:name="Intense Reference" w:semiHidden="0" w:uiPriority="32" w:unhideWhenUsed="0" w:qFormat="1"/>
+    <w:lsdException w:name="Book Title" w:semiHidden="0" w:uiPriority="33" w:unhideWhenUsed="0" w:qFormat="1"/>
+    <w:lsdException w:name="Bibliography" w:uiPriority="37"/>
+    <w:lsdException w:name="TOC Heading" w:uiPriority="39" w:qFormat="1"/>
+  </w:latentStyles>
+  <w:style w:type="paragraph" w:default="1" w:styleId="a">
+    <w:name w:val="Normal"/>
+    <w:qFormat/>
+  </w:style>
+  <w:style w:type="paragraph" w:styleId="1">
+    <w:name w:val="heading 1"/>
+    <w:basedOn w:val="a"/>
+    <w:next w:val="a"/>
+    <w:link w:val="1Char"/>
+    <w:uiPriority w:val="9"/>
+    <w:qFormat/>
+    <w:rsid w:val="00003D47"/>
+    <w:pPr>
+      <w:keepNext/>
+      <w:keepLines/>
+      <w:spacing w:before="240" w:after="0"/>
+      <w:outlineLvl w:val="0"/>
+    </w:pPr>
+    <w:rPr>
+      <w:rFonts w:asciiTheme="majorHAnsi" w:eastAsiaTheme="majorEastAsia" w:hAnsiTheme="majorHAnsi" w:cstheme="majorBidi"/>
+      <w:color w:val="2F5496" w:themeColor="accent1" w:themeShade="BF"/>
+      <w:sz w:val="32"/>
+      <w:szCs w:val="32"/>
+    </w:rPr>
+  </w:style>
+  <w:style w:type="paragraph" w:styleId="2">
+    <w:name w:val="heading 2"/>
+    <w:basedOn w:val="a"/>
+    <w:next w:val="a"/>
+    <w:link w:val="2Char"/>
+    <w:uiPriority w:val="9"/>
+    <w:unhideWhenUsed/>
+    <w:qFormat/>
+    <w:rsid w:val="00AA7FE9"/>
+    <w:pPr>
+      <w:keepNext/>
+      <w:keepLines/>
+      <w:spacing w:before="40" w:after="0"/>
+      <w:outlineLvl w:val="1"/>
+    </w:pPr>
+    <w:rPr>
+      <w:rFonts w:asciiTheme="majorHAnsi" w:eastAsiaTheme="majorEastAsia" w:hAnsiTheme="majorHAnsi" w:cstheme="majorBidi"/>
+      <w:color w:val="2F5496" w:themeColor="accent1" w:themeShade="BF"/>
+      <w:sz w:val="26"/>
+      <w:szCs w:val="26"/>
+    </w:rPr>
+  </w:style>
+  <w:style w:type="paragraph" w:styleId="3">
+    <w:name w:val="heading 3"/>
+    <w:basedOn w:val="a"/>
+    <w:next w:val="a"/>
+    <w:link w:val="3Char"/>
+    <w:uiPriority w:val="9"/>
+    <w:unhideWhenUsed/>
+    <w:qFormat/>
+    <w:rsid w:val="00AA7FE9"/>
+    <w:pPr>
+      <w:keepNext/>
+      <w:keepLines/>
+      <w:spacing w:before="40" w:after="0"/>
+      <w:outlineLvl w:val="2"/>
+    </w:pPr>
+    <w:rPr>
+      <w:rFonts w:asciiTheme="majorHAnsi" w:eastAsiaTheme="majorEastAsia" w:hAnsiTheme="majorHAnsi" w:cstheme="majorBidi"/>
+      <w:color w:val="1F3763" w:themeColor="accent1" w:themeShade="7F"/>
+      <w:sz w:val="24"/>
+      <w:szCs w:val="24"/>
+    </w:rPr>
+  </w:style>
+  <w:style w:type="paragraph" w:styleId="4">
+    <w:name w:val="heading 4"/>
+    <w:basedOn w:val="a"/>
+    <w:next w:val="a"/>
+    <w:link w:val="4Char"/>
+    <w:uiPriority w:val="9"/>
+    <w:unhideWhenUsed/>
+    <w:qFormat/>
+    <w:rsid w:val="00AA7FE9"/>
+    <w:pPr>
+      <w:keepNext/>
+      <w:keepLines/>
+      <w:spacing w:before="40" w:after="0"/>
+      <w:outlineLvl w:val="3"/>
+    </w:pPr>
+    <w:rPr>
+      <w:rFonts w:asciiTheme="majorHAnsi" w:eastAsiaTheme="majorEastAsia" w:hAnsiTheme="majorHAnsi" w:cstheme="majorBidi"/>
+      <w:i/>
+      <w:iCs/>
+      <w:color w:val="2F5496" w:themeColor="accent1" w:themeShade="BF"/>
+    </w:rPr>
+  </w:style>
+  <w:style w:type="paragraph" w:styleId="5">
+    <w:name w:val="heading 5"/>
+    <w:basedOn w:val="a"/>
+    <w:next w:val="a"/>
+    <w:link w:val="5Char"/>
+    <w:uiPriority w:val="9"/>
+    <w:semiHidden/>
+    <w:unhideWhenUsed/>
+    <w:qFormat/>
+    <w:rsid w:val="00A3103E"/>
+    <w:pPr>
+      <w:keepNext/>
+      <w:keepLines/>
+      <w:spacing w:before="40" w:after="0"/>
+      <w:outlineLvl w:val="4"/>
+    </w:pPr>
+    <w:rPr>
+      <w:rFonts w:asciiTheme="majorHAnsi" w:eastAsiaTheme="majorEastAsia" w:hAnsiTheme="majorHAnsi" w:cstheme="majorBidi"/>
+      <w:color w:val="2F5496" w:themeColor="accent1" w:themeShade="BF"/>
+    </w:rPr>
+  </w:style>
+  <w:style w:type="character" w:default="1" w:styleId="a0">
+    <w:name w:val="Default Paragraph Font"/>
+    <w:uiPriority w:val="1"/>
+    <w:semiHidden/>
+    <w:unhideWhenUsed/>
+  </w:style>
+  <w:style w:type="table" w:default="1" w:styleId="a1">
+    <w:name w:val="Normal Table"/>
+    <w:uiPriority w:val="99"/>
+    <w:semiHidden/>
+    <w:unhideWhenUsed/>
+    <w:tblPr>
+      <w:tblInd w:w="0" w:type="dxa"/>
+      <w:tblCellMar>
+        <w:top w:w="0" w:type="dxa"/>
+        <w:left w:w="108" w:type="dxa"/>
+        <w:bottom w:w="0" w:type="dxa"/>
+        <w:right w:w="108" w:type="dxa"/>
+      </w:tblCellMar>
+    </w:tblPr>
+  </w:style>
+  <w:style w:type="numbering" w:default="1" w:styleId="a2">
+    <w:name w:val="No List"/>
+    <w:uiPriority w:val="99"/>
+    <w:semiHidden/>
+    <w:unhideWhenUsed/>
+  </w:style>
+  <w:style w:type="paragraph" w:styleId="a3">
+    <w:name w:val="List Paragraph"/>
+    <w:basedOn w:val="a"/>
+    <w:uiPriority w:val="34"/>
+    <w:qFormat/>
+    <w:rsid w:val="007B661B"/>
+    <w:pPr>
+      <w:ind w:left="720"/>
+      <w:contextualSpacing/>
+    </w:pPr>
+  </w:style>
+  <w:style w:type="character" w:customStyle="1" w:styleId="1Char">
+    <w:name w:val="Επικεφαλίδα 1 Char"/>
+    <w:basedOn w:val="a0"/>
+    <w:link w:val="1"/>
+    <w:uiPriority w:val="9"/>
+    <w:rsid w:val="00003D47"/>
+    <w:rPr>
+      <w:rFonts w:asciiTheme="majorHAnsi" w:eastAsiaTheme="majorEastAsia" w:hAnsiTheme="majorHAnsi" w:cstheme="majorBidi"/>
+      <w:color w:val="2F5496" w:themeColor="accent1" w:themeShade="BF"/>
+      <w:sz w:val="32"/>
+      <w:szCs w:val="32"/>
+    </w:rPr>
+  </w:style>
+  <w:style w:type="paragraph" w:styleId="Web">
+    <w:name w:val="Normal (Web)"/>
+    <w:basedOn w:val="a"/>
+    <w:uiPriority w:val="99"/>
+    <w:semiHidden/>
+    <w:unhideWhenUsed/>
+    <w:rsid w:val="005B325C"/>
+    <w:pPr>
+      <w:spacing w:before="100" w:beforeAutospacing="1" w:after="100" w:afterAutospacing="1" w:line="240" w:lineRule="auto"/>
+    </w:pPr>
+    <w:rPr>
+      <w:rFonts w:ascii="Times New Roman" w:eastAsia="Times New Roman" w:hAnsi="Times New Roman" w:cs="Times New Roman"/>
+      <w:sz w:val="24"/>
+      <w:szCs w:val="24"/>
+      <w:lang w:val="en-GB" w:eastAsia="en-GB"/>
+    </w:rPr>
+  </w:style>
+  <w:style w:type="character" w:customStyle="1" w:styleId="2Char">
+    <w:name w:val="Επικεφαλίδα 2 Char"/>
+    <w:basedOn w:val="a0"/>
+    <w:link w:val="2"/>
+    <w:uiPriority w:val="9"/>
+    <w:rsid w:val="00AA7FE9"/>
+    <w:rPr>
+      <w:rFonts w:asciiTheme="majorHAnsi" w:eastAsiaTheme="majorEastAsia" w:hAnsiTheme="majorHAnsi" w:cstheme="majorBidi"/>
+      <w:color w:val="2F5496" w:themeColor="accent1" w:themeShade="BF"/>
+      <w:sz w:val="26"/>
+      <w:szCs w:val="26"/>
+    </w:rPr>
+  </w:style>
+  <w:style w:type="character" w:customStyle="1" w:styleId="3Char">
+    <w:name w:val="Επικεφαλίδα 3 Char"/>
+    <w:basedOn w:val="a0"/>
+    <w:link w:val="3"/>
+    <w:uiPriority w:val="9"/>
+    <w:rsid w:val="00AA7FE9"/>
+    <w:rPr>
+      <w:rFonts w:asciiTheme="majorHAnsi" w:eastAsiaTheme="majorEastAsia" w:hAnsiTheme="majorHAnsi" w:cstheme="majorBidi"/>
+      <w:color w:val="1F3763" w:themeColor="accent1" w:themeShade="7F"/>
+      <w:sz w:val="24"/>
+      <w:szCs w:val="24"/>
+    </w:rPr>
+  </w:style>
+  <w:style w:type="character" w:customStyle="1" w:styleId="4Char">
+    <w:name w:val="Επικεφαλίδα 4 Char"/>
+    <w:basedOn w:val="a0"/>
+    <w:link w:val="4"/>
+    <w:uiPriority w:val="9"/>
+    <w:rsid w:val="00AA7FE9"/>
+    <w:rPr>
+      <w:rFonts w:asciiTheme="majorHAnsi" w:eastAsiaTheme="majorEastAsia" w:hAnsiTheme="majorHAnsi" w:cstheme="majorBidi"/>
+      <w:i/>
+      <w:iCs/>
+      <w:color w:val="2F5496" w:themeColor="accent1" w:themeShade="BF"/>
+    </w:rPr>
+  </w:style>
+  <w:style w:type="paragraph" w:styleId="a4">
+    <w:name w:val="header"/>
+    <w:basedOn w:val="a"/>
+    <w:link w:val="Char"/>
+    <w:uiPriority w:val="99"/>
+    <w:unhideWhenUsed/>
+    <w:rsid w:val="00BA6C33"/>
+    <w:pPr>
+      <w:tabs>
+        <w:tab w:val="center" w:pos="4513"/>
+        <w:tab w:val="right" w:pos="9026"/>
+      </w:tabs>
+      <w:spacing w:after="0" w:line="240" w:lineRule="auto"/>
+    </w:pPr>
+  </w:style>
+  <w:style w:type="character" w:customStyle="1" w:styleId="Char">
+    <w:name w:val="Κεφαλίδα Char"/>
+    <w:basedOn w:val="a0"/>
+    <w:link w:val="a4"/>
+    <w:uiPriority w:val="99"/>
+    <w:rsid w:val="00BA6C33"/>
+  </w:style>
+  <w:style w:type="paragraph" w:styleId="a5">
+    <w:name w:val="footer"/>
+    <w:basedOn w:val="a"/>
+    <w:link w:val="Char0"/>
+    <w:uiPriority w:val="99"/>
+    <w:unhideWhenUsed/>
+    <w:rsid w:val="00BA6C33"/>
+    <w:pPr>
+      <w:tabs>
+        <w:tab w:val="center" w:pos="4513"/>
+        <w:tab w:val="right" w:pos="9026"/>
+      </w:tabs>
+      <w:spacing w:after="0" w:line="240" w:lineRule="auto"/>
+    </w:pPr>
+  </w:style>
+  <w:style w:type="character" w:customStyle="1" w:styleId="Char0">
+    <w:name w:val="Υποσέλιδο Char"/>
+    <w:basedOn w:val="a0"/>
+    <w:link w:val="a5"/>
+    <w:uiPriority w:val="99"/>
+    <w:rsid w:val="00BA6C33"/>
+  </w:style>
+  <w:style w:type="character" w:customStyle="1" w:styleId="5Char">
+    <w:name w:val="Επικεφαλίδα 5 Char"/>
+    <w:basedOn w:val="a0"/>
+    <w:link w:val="5"/>
+    <w:uiPriority w:val="9"/>
+    <w:semiHidden/>
+    <w:rsid w:val="00A3103E"/>
+    <w:rPr>
+      <w:rFonts w:asciiTheme="majorHAnsi" w:eastAsiaTheme="majorEastAsia" w:hAnsiTheme="majorHAnsi" w:cstheme="majorBidi"/>
+      <w:color w:val="2F5496" w:themeColor="accent1" w:themeShade="BF"/>
+    </w:rPr>
+  </w:style>
+  <w:style w:type="paragraph" w:styleId="a6">
+    <w:name w:val="Balloon Text"/>
+    <w:basedOn w:val="a"/>
+    <w:link w:val="Char1"/>
+    <w:uiPriority w:val="99"/>
+    <w:semiHidden/>
+    <w:unhideWhenUsed/>
+    <w:rsid w:val="006C45E3"/>
+    <w:pPr>
+      <w:spacing w:after="0" w:line="240" w:lineRule="auto"/>
+    </w:pPr>
+    <w:rPr>
+      <w:rFonts w:ascii="Tahoma" w:hAnsi="Tahoma" w:cs="Tahoma"/>
+      <w:sz w:val="16"/>
+      <w:szCs w:val="16"/>
+    </w:rPr>
+  </w:style>
+  <w:style w:type="character" w:customStyle="1" w:styleId="Char1">
+    <w:name w:val="Κείμενο πλαισίου Char"/>
+    <w:basedOn w:val="a0"/>
+    <w:link w:val="a6"/>
+    <w:uiPriority w:val="99"/>
+    <w:semiHidden/>
+    <w:rsid w:val="006C45E3"/>
+    <w:rPr>
+      <w:rFonts w:ascii="Tahoma" w:hAnsi="Tahoma" w:cs="Tahoma"/>
+      <w:sz w:val="16"/>
+      <w:szCs w:val="16"/>
     </w:rPr>
   </w:style>
 </w:styles>
@@ -4853,7 +5914,7 @@
   <a:extraClrSchemeLst/>
   <a:extLst>
     <a:ext uri="{05A4C25C-085E-4340-85A3-A5531E510DB2}">
-      <thm15:themeFamily xmlns:thm15="http://schemas.microsoft.com/office/thememl/2012/main" name="Office Theme" id="{62F939B6-93AF-4DB8-9C6B-D6C7DFDC589F}" vid="{4A3C46E8-61CC-4603-A589-7422A47A8E4A}"/>
+      <thm15:themeFamily xmlns:thm15="http://schemas.microsoft.com/office/thememl/2012/main" xmlns="" name="Office Theme" id="{62F939B6-93AF-4DB8-9C6B-D6C7DFDC589F}" vid="{4A3C46E8-61CC-4603-A589-7422A47A8E4A}"/>
     </a:ext>
   </a:extLst>
 </a:theme>
@@ -4864,7 +5925,7 @@
 </file>
 
 <file path=customXml/itemProps1.xml><?xml version="1.0" encoding="utf-8"?>
-<ds:datastoreItem xmlns:ds="http://schemas.openxmlformats.org/officeDocument/2006/customXml" ds:itemID="{7C2910CA-55EF-4D3F-AD52-C03996199A4C}">
+<ds:datastoreItem xmlns:ds="http://schemas.openxmlformats.org/officeDocument/2006/customXml" ds:itemID="{F249934B-B119-451D-A276-80F953D4B968}">
   <ds:schemaRefs>
     <ds:schemaRef ds:uri="http://schemas.openxmlformats.org/officeDocument/2006/bibliography"/>
   </ds:schemaRefs>

</xml_diff>